<commit_message>
Adding figures and results
</commit_message>
<xml_diff>
--- a/drafts/Godbole_Trajectory_Differences_by_Cannabis_Use.docx
+++ b/drafts/Godbole_Trajectory_Differences_by_Cannabis_Use.docx
@@ -29,13 +29,29 @@
           <w:szCs w:val="24"/>
         </w:rPr>
       </w:pPr>
-      <w:r>
-        <w:rPr>
-          <w:rFonts w:ascii="Times New Roman" w:hAnsi="Times New Roman" w:cs="Times New Roman"/>
-          <w:sz w:val="24"/>
-          <w:szCs w:val="24"/>
-        </w:rPr>
-        <w:t xml:space="preserve">METHODS: </w:t>
+      <w:commentRangeStart w:id="0"/>
+      <w:r>
+        <w:rPr>
+          <w:rFonts w:ascii="Times New Roman" w:hAnsi="Times New Roman" w:cs="Times New Roman"/>
+          <w:sz w:val="24"/>
+          <w:szCs w:val="24"/>
+        </w:rPr>
+        <w:t>METHODS</w:t>
+      </w:r>
+      <w:commentRangeEnd w:id="0"/>
+      <w:r>
+        <w:rPr>
+          <w:rStyle w:val="CommentReference"/>
+        </w:rPr>
+        <w:commentReference w:id="0"/>
+      </w:r>
+      <w:r>
+        <w:rPr>
+          <w:rFonts w:ascii="Times New Roman" w:hAnsi="Times New Roman" w:cs="Times New Roman"/>
+          <w:sz w:val="24"/>
+          <w:szCs w:val="24"/>
+        </w:rPr>
+        <w:t xml:space="preserve">: </w:t>
       </w:r>
       <w:r>
         <w:rPr>
@@ -667,13 +683,47 @@
           <w:szCs w:val="24"/>
         </w:rPr>
       </w:pPr>
-      <w:r>
-        <w:rPr>
-          <w:rFonts w:ascii="Times New Roman" w:hAnsi="Times New Roman" w:cs="Times New Roman"/>
-          <w:sz w:val="24"/>
-          <w:szCs w:val="24"/>
-        </w:rPr>
-        <w:t xml:space="preserve">Two separate logistic regression model were used to predict cannabis user and not users. The first model used single value summaries of the trajectory data </w:t>
+      <w:commentRangeStart w:id="1"/>
+      <w:r>
+        <w:rPr>
+          <w:rFonts w:ascii="Times New Roman" w:hAnsi="Times New Roman" w:cs="Times New Roman"/>
+          <w:sz w:val="24"/>
+          <w:szCs w:val="24"/>
+        </w:rPr>
+        <w:t>Two separate logistic regression</w:t>
+      </w:r>
+      <w:commentRangeEnd w:id="1"/>
+      <w:r>
+        <w:rPr>
+          <w:rStyle w:val="CommentReference"/>
+        </w:rPr>
+        <w:commentReference w:id="1"/>
+      </w:r>
+      <w:r>
+        <w:rPr>
+          <w:rFonts w:ascii="Times New Roman" w:hAnsi="Times New Roman" w:cs="Times New Roman"/>
+          <w:sz w:val="24"/>
+          <w:szCs w:val="24"/>
+        </w:rPr>
+        <w:t xml:space="preserve"> model </w:t>
+      </w:r>
+      <w:proofErr w:type="gramStart"/>
+      <w:r>
+        <w:rPr>
+          <w:rFonts w:ascii="Times New Roman" w:hAnsi="Times New Roman" w:cs="Times New Roman"/>
+          <w:sz w:val="24"/>
+          <w:szCs w:val="24"/>
+        </w:rPr>
+        <w:t>were</w:t>
+      </w:r>
+      <w:proofErr w:type="gramEnd"/>
+      <w:r>
+        <w:rPr>
+          <w:rFonts w:ascii="Times New Roman" w:hAnsi="Times New Roman" w:cs="Times New Roman"/>
+          <w:sz w:val="24"/>
+          <w:szCs w:val="24"/>
+        </w:rPr>
+        <w:t xml:space="preserve"> used to predict cannabis user and not users. The first model used single value summaries of the trajectory data </w:t>
       </w:r>
       <w:r>
         <w:rPr>
@@ -731,7 +781,7 @@
         </w:rPr>
         <w:t xml:space="preserve">(c) </w:t>
       </w:r>
-      <w:commentRangeStart w:id="0"/>
+      <w:commentRangeStart w:id="2"/>
       <w:r>
         <w:rPr>
           <w:rFonts w:ascii="Times New Roman" w:hAnsi="Times New Roman" w:cs="Times New Roman"/>
@@ -740,12 +790,12 @@
         </w:rPr>
         <w:t>slope</w:t>
       </w:r>
-      <w:commentRangeEnd w:id="0"/>
+      <w:commentRangeEnd w:id="2"/>
       <w:r>
         <w:rPr>
           <w:rStyle w:val="CommentReference"/>
         </w:rPr>
-        <w:commentReference w:id="0"/>
+        <w:commentReference w:id="2"/>
       </w:r>
       <w:r>
         <w:rPr>
@@ -780,7 +830,23 @@
           <w:szCs w:val="24"/>
         </w:rPr>
         <w:lastRenderedPageBreak/>
-        <w:t xml:space="preserve">operating curves (ROCs) for each model were used to assess the accuracy of the models with area under the curve.  </w:t>
+        <w:t xml:space="preserve">operating </w:t>
+      </w:r>
+      <w:r>
+        <w:rPr>
+          <w:rFonts w:ascii="Times New Roman" w:hAnsi="Times New Roman" w:cs="Times New Roman"/>
+          <w:sz w:val="24"/>
+          <w:szCs w:val="24"/>
+        </w:rPr>
+        <w:t xml:space="preserve">characteristic </w:t>
+      </w:r>
+      <w:r>
+        <w:rPr>
+          <w:rFonts w:ascii="Times New Roman" w:hAnsi="Times New Roman" w:cs="Times New Roman"/>
+          <w:sz w:val="24"/>
+          <w:szCs w:val="24"/>
+        </w:rPr>
+        <w:t xml:space="preserve">curves (ROCs) for each model were used to assess the accuracy of the models with area under the curve.  </w:t>
       </w:r>
     </w:p>
     <w:p>
@@ -816,8 +882,169 @@
           <w:sz w:val="24"/>
           <w:szCs w:val="24"/>
         </w:rPr>
-        <w:t>DISCUSSION:</w:t>
-      </w:r>
+        <w:t xml:space="preserve">The ROC curves for the prediction analysis compared the discrimination ability for two models; one uses summary features of the trajectory of the pupillary light response and the second used the full trajectory of the pupillary light response (Figure 1). The AUCs, used to quantify the discrimination ability of the model, for these prediction models ranged from 0.68 to 0.71, with the model using the full trajectory of pupillary light response having the higher AUC. This indicates that models using full trajectory information of pupillary light response may have the ability to discriminate between cannabis </w:t>
+      </w:r>
+      <w:commentRangeStart w:id="3"/>
+      <w:r>
+        <w:rPr>
+          <w:rFonts w:ascii="Times New Roman" w:hAnsi="Times New Roman" w:cs="Times New Roman"/>
+          <w:sz w:val="24"/>
+          <w:szCs w:val="24"/>
+        </w:rPr>
+        <w:t>smokers and non-smokers</w:t>
+      </w:r>
+      <w:commentRangeEnd w:id="3"/>
+      <w:r>
+        <w:rPr>
+          <w:rStyle w:val="CommentReference"/>
+        </w:rPr>
+        <w:commentReference w:id="3"/>
+      </w:r>
+      <w:r>
+        <w:rPr>
+          <w:rFonts w:ascii="Times New Roman" w:hAnsi="Times New Roman" w:cs="Times New Roman"/>
+          <w:sz w:val="24"/>
+          <w:szCs w:val="24"/>
+        </w:rPr>
+        <w:t xml:space="preserve">. </w:t>
+      </w:r>
+    </w:p>
+    <w:tbl>
+      <w:tblPr>
+        <w:tblStyle w:val="TableGrid"/>
+        <w:tblW w:w="0" w:type="auto"/>
+        <w:tblLook w:val="04A0" w:firstRow="1" w:lastRow="0" w:firstColumn="1" w:lastColumn="0" w:noHBand="0" w:noVBand="1"/>
+      </w:tblPr>
+      <w:tblGrid>
+        <w:gridCol w:w="9350"/>
+      </w:tblGrid>
+      <w:tr>
+        <w:tc>
+          <w:tcPr>
+            <w:tcW w:w="9350" w:type="dxa"/>
+          </w:tcPr>
+          <w:p>
+            <w:pPr>
+              <w:rPr>
+                <w:rFonts w:ascii="Times New Roman" w:hAnsi="Times New Roman" w:cs="Times New Roman"/>
+                <w:sz w:val="24"/>
+                <w:szCs w:val="24"/>
+              </w:rPr>
+            </w:pPr>
+            <w:r>
+              <w:rPr>
+                <w:rFonts w:ascii="Times New Roman" w:hAnsi="Times New Roman" w:cs="Times New Roman"/>
+                <w:sz w:val="24"/>
+                <w:szCs w:val="24"/>
+              </w:rPr>
+              <w:t xml:space="preserve">Figure 1: </w:t>
+            </w:r>
+          </w:p>
+        </w:tc>
+      </w:tr>
+      <w:tr>
+        <w:tc>
+          <w:tcPr>
+            <w:tcW w:w="9350" w:type="dxa"/>
+          </w:tcPr>
+          <w:p>
+            <w:pPr>
+              <w:rPr>
+                <w:rFonts w:ascii="Times New Roman" w:hAnsi="Times New Roman" w:cs="Times New Roman"/>
+                <w:sz w:val="24"/>
+                <w:szCs w:val="24"/>
+              </w:rPr>
+            </w:pPr>
+            <w:commentRangeStart w:id="4"/>
+            <w:r>
+              <w:rPr>
+                <w:noProof/>
+              </w:rPr>
+              <w:drawing>
+                <wp:inline distT="0" distB="0" distL="0" distR="0" wp14:anchorId="74A75C01" wp14:editId="53817917">
+                  <wp:extent cx="5943600" cy="2641600"/>
+                  <wp:effectExtent l="0" t="0" r="0" b="6350"/>
+                  <wp:docPr id="1" name="Picture 1" descr="Chart, histogram&#10;&#10;Description automatically generated"/>
+                  <wp:cNvGraphicFramePr>
+                    <a:graphicFrameLocks xmlns:a="http://schemas.openxmlformats.org/drawingml/2006/main" noChangeAspect="1"/>
+                  </wp:cNvGraphicFramePr>
+                  <a:graphic xmlns:a="http://schemas.openxmlformats.org/drawingml/2006/main">
+                    <a:graphicData uri="http://schemas.openxmlformats.org/drawingml/2006/picture">
+                      <pic:pic xmlns:pic="http://schemas.openxmlformats.org/drawingml/2006/picture">
+                        <pic:nvPicPr>
+                          <pic:cNvPr id="1" name="Picture 1" descr="Chart, histogram&#10;&#10;Description automatically generated"/>
+                          <pic:cNvPicPr>
+                            <a:picLocks noChangeAspect="1" noChangeArrowheads="1"/>
+                          </pic:cNvPicPr>
+                        </pic:nvPicPr>
+                        <pic:blipFill>
+                          <a:blip r:embed="rId11" cstate="print">
+                            <a:extLst>
+                              <a:ext uri="{28A0092B-C50C-407E-A947-70E740481C1C}">
+                                <a14:useLocalDpi xmlns:a14="http://schemas.microsoft.com/office/drawing/2010/main" val="0"/>
+                              </a:ext>
+                            </a:extLst>
+                          </a:blip>
+                          <a:srcRect/>
+                          <a:stretch>
+                            <a:fillRect/>
+                          </a:stretch>
+                        </pic:blipFill>
+                        <pic:spPr bwMode="auto">
+                          <a:xfrm>
+                            <a:off x="0" y="0"/>
+                            <a:ext cx="5943600" cy="2641600"/>
+                          </a:xfrm>
+                          <a:prstGeom prst="rect">
+                            <a:avLst/>
+                          </a:prstGeom>
+                          <a:noFill/>
+                          <a:ln>
+                            <a:noFill/>
+                          </a:ln>
+                        </pic:spPr>
+                      </pic:pic>
+                    </a:graphicData>
+                  </a:graphic>
+                </wp:inline>
+              </w:drawing>
+            </w:r>
+            <w:commentRangeEnd w:id="4"/>
+            <w:r>
+              <w:rPr>
+                <w:rStyle w:val="CommentReference"/>
+              </w:rPr>
+              <w:commentReference w:id="4"/>
+            </w:r>
+          </w:p>
+        </w:tc>
+      </w:tr>
+      <w:tr>
+        <w:tc>
+          <w:tcPr>
+            <w:tcW w:w="9350" w:type="dxa"/>
+          </w:tcPr>
+          <w:p>
+            <w:pPr>
+              <w:rPr>
+                <w:rFonts w:ascii="Times New Roman" w:hAnsi="Times New Roman" w:cs="Times New Roman"/>
+                <w:sz w:val="24"/>
+                <w:szCs w:val="24"/>
+              </w:rPr>
+            </w:pPr>
+          </w:p>
+        </w:tc>
+      </w:tr>
+    </w:tbl>
+    <w:p>
+      <w:pPr>
+        <w:spacing w:line="480" w:lineRule="auto"/>
+        <w:rPr>
+          <w:rFonts w:ascii="Times New Roman" w:hAnsi="Times New Roman" w:cs="Times New Roman"/>
+          <w:sz w:val="24"/>
+          <w:szCs w:val="24"/>
+        </w:rPr>
+      </w:pPr>
     </w:p>
     <w:p>
       <w:pPr>
@@ -828,9 +1055,762 @@
           <w:szCs w:val="24"/>
         </w:rPr>
       </w:pPr>
+      <w:r>
+        <w:rPr>
+          <w:rFonts w:ascii="Times New Roman" w:hAnsi="Times New Roman" w:cs="Times New Roman"/>
+          <w:sz w:val="24"/>
+          <w:szCs w:val="24"/>
+        </w:rPr>
+        <w:t xml:space="preserve">The full trajectory model used in the prediction analysis was a </w:t>
+      </w:r>
+      <w:proofErr w:type="spellStart"/>
+      <w:r>
+        <w:rPr>
+          <w:rFonts w:ascii="Times New Roman" w:hAnsi="Times New Roman" w:cs="Times New Roman"/>
+          <w:sz w:val="24"/>
+          <w:szCs w:val="24"/>
+        </w:rPr>
+        <w:t>SoFR</w:t>
+      </w:r>
+      <w:proofErr w:type="spellEnd"/>
+      <w:r>
+        <w:rPr>
+          <w:rFonts w:ascii="Times New Roman" w:hAnsi="Times New Roman" w:cs="Times New Roman"/>
+          <w:sz w:val="24"/>
+          <w:szCs w:val="24"/>
+        </w:rPr>
+        <w:t xml:space="preserve"> model that </w:t>
+      </w:r>
+      <w:r>
+        <w:rPr>
+          <w:rFonts w:ascii="Times New Roman" w:hAnsi="Times New Roman" w:cs="Times New Roman"/>
+          <w:sz w:val="24"/>
+          <w:szCs w:val="24"/>
+        </w:rPr>
+        <w:t xml:space="preserve">found differences in the average trajectory of smokers and non-smoker to predict the group for each trajectory. In Figure 2, a plot of </w:t>
+      </w:r>
+      <w:r>
+        <w:rPr>
+          <w:rFonts w:ascii="Times New Roman" w:hAnsi="Times New Roman" w:cs="Times New Roman"/>
+          <w:sz w:val="24"/>
+          <w:szCs w:val="24"/>
+        </w:rPr>
+        <w:t>the odds ratio</w:t>
+      </w:r>
+      <w:r>
+        <w:rPr>
+          <w:rFonts w:ascii="Times New Roman" w:hAnsi="Times New Roman" w:cs="Times New Roman"/>
+          <w:sz w:val="24"/>
+          <w:szCs w:val="24"/>
+        </w:rPr>
+        <w:t xml:space="preserve"> between smoker and non-smoker trajectories is </w:t>
+      </w:r>
+      <w:r>
+        <w:rPr>
+          <w:rFonts w:ascii="Times New Roman" w:hAnsi="Times New Roman" w:cs="Times New Roman"/>
+          <w:sz w:val="24"/>
+          <w:szCs w:val="24"/>
+        </w:rPr>
+        <w:lastRenderedPageBreak/>
+        <w:t>shown</w:t>
+      </w:r>
+      <w:r>
+        <w:rPr>
+          <w:rFonts w:ascii="Times New Roman" w:hAnsi="Times New Roman" w:cs="Times New Roman"/>
+          <w:sz w:val="24"/>
+          <w:szCs w:val="24"/>
+        </w:rPr>
+        <w:t xml:space="preserve">. From this plot, significant differences are seen between </w:t>
+      </w:r>
+      <w:r>
+        <w:rPr>
+          <w:rFonts w:ascii="Times New Roman" w:hAnsi="Times New Roman" w:cs="Times New Roman"/>
+          <w:sz w:val="24"/>
+          <w:szCs w:val="24"/>
+        </w:rPr>
+        <w:t xml:space="preserve">2 and 3.7 seconds and between 5.7 and 7.2 seconds. </w:t>
+      </w:r>
+    </w:p>
+    <w:tbl>
+      <w:tblPr>
+        <w:tblStyle w:val="TableGrid"/>
+        <w:tblW w:w="0" w:type="auto"/>
+        <w:tblLook w:val="04A0" w:firstRow="1" w:lastRow="0" w:firstColumn="1" w:lastColumn="0" w:noHBand="0" w:noVBand="1"/>
+      </w:tblPr>
+      <w:tblGrid>
+        <w:gridCol w:w="9350"/>
+      </w:tblGrid>
+      <w:tr>
+        <w:tc>
+          <w:tcPr>
+            <w:tcW w:w="9350" w:type="dxa"/>
+          </w:tcPr>
+          <w:p>
+            <w:pPr>
+              <w:rPr>
+                <w:rFonts w:ascii="Times New Roman" w:hAnsi="Times New Roman" w:cs="Times New Roman"/>
+                <w:sz w:val="24"/>
+                <w:szCs w:val="24"/>
+              </w:rPr>
+            </w:pPr>
+            <w:r>
+              <w:rPr>
+                <w:rFonts w:ascii="Times New Roman" w:hAnsi="Times New Roman" w:cs="Times New Roman"/>
+                <w:sz w:val="24"/>
+                <w:szCs w:val="24"/>
+              </w:rPr>
+              <w:t xml:space="preserve">Figure 2: </w:t>
+            </w:r>
+          </w:p>
+        </w:tc>
+      </w:tr>
+      <w:tr>
+        <w:tc>
+          <w:tcPr>
+            <w:tcW w:w="9350" w:type="dxa"/>
+          </w:tcPr>
+          <w:p>
+            <w:pPr>
+              <w:rPr>
+                <w:rFonts w:ascii="Times New Roman" w:hAnsi="Times New Roman" w:cs="Times New Roman"/>
+                <w:sz w:val="24"/>
+                <w:szCs w:val="24"/>
+              </w:rPr>
+            </w:pPr>
+            <w:commentRangeStart w:id="5"/>
+            <w:r>
+              <w:rPr>
+                <w:noProof/>
+              </w:rPr>
+              <w:drawing>
+                <wp:inline distT="0" distB="0" distL="0" distR="0" wp14:anchorId="03D3907B" wp14:editId="665A74EE">
+                  <wp:extent cx="5943600" cy="2641600"/>
+                  <wp:effectExtent l="0" t="0" r="0" b="6350"/>
+                  <wp:docPr id="5" name="Picture 5" descr="Chart, line chart&#10;&#10;Description automatically generated"/>
+                  <wp:cNvGraphicFramePr>
+                    <a:graphicFrameLocks xmlns:a="http://schemas.openxmlformats.org/drawingml/2006/main" noChangeAspect="1"/>
+                  </wp:cNvGraphicFramePr>
+                  <a:graphic xmlns:a="http://schemas.openxmlformats.org/drawingml/2006/main">
+                    <a:graphicData uri="http://schemas.openxmlformats.org/drawingml/2006/picture">
+                      <pic:pic xmlns:pic="http://schemas.openxmlformats.org/drawingml/2006/picture">
+                        <pic:nvPicPr>
+                          <pic:cNvPr id="5" name="Picture 5" descr="Chart, line chart&#10;&#10;Description automatically generated"/>
+                          <pic:cNvPicPr>
+                            <a:picLocks noChangeAspect="1" noChangeArrowheads="1"/>
+                          </pic:cNvPicPr>
+                        </pic:nvPicPr>
+                        <pic:blipFill>
+                          <a:blip r:embed="rId12" cstate="print">
+                            <a:extLst>
+                              <a:ext uri="{28A0092B-C50C-407E-A947-70E740481C1C}">
+                                <a14:useLocalDpi xmlns:a14="http://schemas.microsoft.com/office/drawing/2010/main" val="0"/>
+                              </a:ext>
+                            </a:extLst>
+                          </a:blip>
+                          <a:srcRect/>
+                          <a:stretch>
+                            <a:fillRect/>
+                          </a:stretch>
+                        </pic:blipFill>
+                        <pic:spPr bwMode="auto">
+                          <a:xfrm>
+                            <a:off x="0" y="0"/>
+                            <a:ext cx="5943600" cy="2641600"/>
+                          </a:xfrm>
+                          <a:prstGeom prst="rect">
+                            <a:avLst/>
+                          </a:prstGeom>
+                          <a:noFill/>
+                          <a:ln>
+                            <a:noFill/>
+                          </a:ln>
+                        </pic:spPr>
+                      </pic:pic>
+                    </a:graphicData>
+                  </a:graphic>
+                </wp:inline>
+              </w:drawing>
+            </w:r>
+            <w:commentRangeEnd w:id="5"/>
+            <w:r>
+              <w:rPr>
+                <w:rStyle w:val="CommentReference"/>
+              </w:rPr>
+              <w:commentReference w:id="5"/>
+            </w:r>
+          </w:p>
+        </w:tc>
+      </w:tr>
+      <w:tr>
+        <w:tc>
+          <w:tcPr>
+            <w:tcW w:w="9350" w:type="dxa"/>
+          </w:tcPr>
+          <w:p>
+            <w:pPr>
+              <w:rPr>
+                <w:rFonts w:ascii="Times New Roman" w:hAnsi="Times New Roman" w:cs="Times New Roman"/>
+                <w:sz w:val="24"/>
+                <w:szCs w:val="24"/>
+              </w:rPr>
+            </w:pPr>
+            <w:r>
+              <w:rPr>
+                <w:rFonts w:ascii="Times New Roman" w:hAnsi="Times New Roman" w:cs="Times New Roman"/>
+                <w:sz w:val="24"/>
+                <w:szCs w:val="24"/>
+              </w:rPr>
+              <w:t>*</w:t>
+            </w:r>
+            <w:r>
+              <w:rPr>
+                <w:rFonts w:ascii="Times New Roman" w:hAnsi="Times New Roman" w:cs="Times New Roman"/>
+                <w:sz w:val="24"/>
+                <w:szCs w:val="24"/>
+              </w:rPr>
+              <w:t xml:space="preserve"> </w:t>
+            </w:r>
+            <w:r>
+              <w:rPr>
+                <w:rFonts w:ascii="Times New Roman" w:hAnsi="Times New Roman" w:cs="Times New Roman"/>
+                <w:sz w:val="24"/>
+                <w:szCs w:val="24"/>
+              </w:rPr>
+              <w:t>Dashed lines indicate 2*se confidence interval around the estimate</w:t>
+            </w:r>
+          </w:p>
+        </w:tc>
+      </w:tr>
+    </w:tbl>
+    <w:p>
+      <w:pPr>
+        <w:spacing w:line="480" w:lineRule="auto"/>
+        <w:rPr>
+          <w:rFonts w:ascii="Times New Roman" w:hAnsi="Times New Roman" w:cs="Times New Roman"/>
+          <w:sz w:val="24"/>
+          <w:szCs w:val="24"/>
+        </w:rPr>
+      </w:pPr>
+    </w:p>
+    <w:p>
+      <w:pPr>
+        <w:spacing w:line="480" w:lineRule="auto"/>
+        <w:rPr>
+          <w:rFonts w:ascii="Times New Roman" w:hAnsi="Times New Roman" w:cs="Times New Roman"/>
+          <w:sz w:val="24"/>
+          <w:szCs w:val="24"/>
+        </w:rPr>
+      </w:pPr>
+      <w:r>
+        <w:rPr>
+          <w:rFonts w:ascii="Times New Roman" w:hAnsi="Times New Roman" w:cs="Times New Roman"/>
+          <w:sz w:val="24"/>
+          <w:szCs w:val="24"/>
+        </w:rPr>
+        <w:t xml:space="preserve">The </w:t>
+      </w:r>
+      <w:proofErr w:type="spellStart"/>
+      <w:r>
+        <w:rPr>
+          <w:rFonts w:ascii="Times New Roman" w:hAnsi="Times New Roman" w:cs="Times New Roman"/>
+          <w:sz w:val="24"/>
+          <w:szCs w:val="24"/>
+        </w:rPr>
+        <w:t>FoSR</w:t>
+      </w:r>
+      <w:proofErr w:type="spellEnd"/>
+      <w:r>
+        <w:rPr>
+          <w:rFonts w:ascii="Times New Roman" w:hAnsi="Times New Roman" w:cs="Times New Roman"/>
+          <w:sz w:val="24"/>
+          <w:szCs w:val="24"/>
+        </w:rPr>
+        <w:t xml:space="preserve"> model was used to show differences between the average trajectories of pupillary light reflex in daily, occasional and non-users. A separate model estimated the average trajectory of smokers and non-smokers. In Figure 3, the </w:t>
+      </w:r>
+      <w:r>
+        <w:rPr>
+          <w:rFonts w:ascii="Times New Roman" w:hAnsi="Times New Roman" w:cs="Times New Roman"/>
+          <w:sz w:val="24"/>
+          <w:szCs w:val="24"/>
+        </w:rPr>
+        <w:t xml:space="preserve">average trajectories are overlaid with solid lines for cannabis use frequency and a dashed line for the all smokers. The non-user and non-smokers compass the same individual and therefore </w:t>
+      </w:r>
+      <w:proofErr w:type="gramStart"/>
+      <w:r>
+        <w:rPr>
+          <w:rFonts w:ascii="Times New Roman" w:hAnsi="Times New Roman" w:cs="Times New Roman"/>
+          <w:sz w:val="24"/>
+          <w:szCs w:val="24"/>
+        </w:rPr>
+        <w:t>over lap</w:t>
+      </w:r>
+      <w:proofErr w:type="gramEnd"/>
+      <w:r>
+        <w:rPr>
+          <w:rFonts w:ascii="Times New Roman" w:hAnsi="Times New Roman" w:cs="Times New Roman"/>
+          <w:sz w:val="24"/>
+          <w:szCs w:val="24"/>
+        </w:rPr>
+        <w:t xml:space="preserve"> completely. From the figure, we can see a stronger initial constriction in non-users and a steady rebound after the light test; </w:t>
+      </w:r>
+      <w:proofErr w:type="gramStart"/>
+      <w:r>
+        <w:rPr>
+          <w:rFonts w:ascii="Times New Roman" w:hAnsi="Times New Roman" w:cs="Times New Roman"/>
+          <w:sz w:val="24"/>
+          <w:szCs w:val="24"/>
+        </w:rPr>
+        <w:t>however</w:t>
+      </w:r>
+      <w:proofErr w:type="gramEnd"/>
+      <w:r>
+        <w:rPr>
+          <w:rFonts w:ascii="Times New Roman" w:hAnsi="Times New Roman" w:cs="Times New Roman"/>
+          <w:sz w:val="24"/>
+          <w:szCs w:val="24"/>
+        </w:rPr>
+        <w:t xml:space="preserve"> in smokers of both groups there is less initial constriction and the slope of the rebound dilation is shallower. </w:t>
+      </w:r>
+    </w:p>
+    <w:tbl>
+      <w:tblPr>
+        <w:tblStyle w:val="TableGrid"/>
+        <w:tblW w:w="0" w:type="auto"/>
+        <w:tblLook w:val="04A0" w:firstRow="1" w:lastRow="0" w:firstColumn="1" w:lastColumn="0" w:noHBand="0" w:noVBand="1"/>
+      </w:tblPr>
+      <w:tblGrid>
+        <w:gridCol w:w="9350"/>
+      </w:tblGrid>
+      <w:tr>
+        <w:tc>
+          <w:tcPr>
+            <w:tcW w:w="9350" w:type="dxa"/>
+          </w:tcPr>
+          <w:p>
+            <w:pPr>
+              <w:rPr>
+                <w:rFonts w:ascii="Times New Roman" w:hAnsi="Times New Roman" w:cs="Times New Roman"/>
+                <w:sz w:val="24"/>
+                <w:szCs w:val="24"/>
+              </w:rPr>
+            </w:pPr>
+            <w:r>
+              <w:rPr>
+                <w:rFonts w:ascii="Times New Roman" w:hAnsi="Times New Roman" w:cs="Times New Roman"/>
+                <w:sz w:val="24"/>
+                <w:szCs w:val="24"/>
+              </w:rPr>
+              <w:t xml:space="preserve">Figure 3: </w:t>
+            </w:r>
+          </w:p>
+        </w:tc>
+      </w:tr>
+      <w:tr>
+        <w:tc>
+          <w:tcPr>
+            <w:tcW w:w="9350" w:type="dxa"/>
+          </w:tcPr>
+          <w:p>
+            <w:pPr>
+              <w:rPr>
+                <w:rFonts w:ascii="Times New Roman" w:hAnsi="Times New Roman" w:cs="Times New Roman"/>
+                <w:sz w:val="24"/>
+                <w:szCs w:val="24"/>
+              </w:rPr>
+            </w:pPr>
+            <w:r>
+              <w:rPr>
+                <w:noProof/>
+              </w:rPr>
+              <w:lastRenderedPageBreak/>
+              <w:drawing>
+                <wp:inline distT="0" distB="0" distL="0" distR="0" wp14:anchorId="314430EA" wp14:editId="20155E4C">
+                  <wp:extent cx="5943600" cy="2638425"/>
+                  <wp:effectExtent l="0" t="0" r="0" b="9525"/>
+                  <wp:docPr id="11" name="Picture 11"/>
+                  <wp:cNvGraphicFramePr>
+                    <a:graphicFrameLocks xmlns:a="http://schemas.openxmlformats.org/drawingml/2006/main" noChangeAspect="1"/>
+                  </wp:cNvGraphicFramePr>
+                  <a:graphic xmlns:a="http://schemas.openxmlformats.org/drawingml/2006/main">
+                    <a:graphicData uri="http://schemas.openxmlformats.org/drawingml/2006/picture">
+                      <pic:pic xmlns:pic="http://schemas.openxmlformats.org/drawingml/2006/picture">
+                        <pic:nvPicPr>
+                          <pic:cNvPr id="0" name="Picture 21"/>
+                          <pic:cNvPicPr>
+                            <a:picLocks noChangeAspect="1" noChangeArrowheads="1"/>
+                          </pic:cNvPicPr>
+                        </pic:nvPicPr>
+                        <pic:blipFill>
+                          <a:blip r:embed="rId13" cstate="print">
+                            <a:extLst>
+                              <a:ext uri="{28A0092B-C50C-407E-A947-70E740481C1C}">
+                                <a14:useLocalDpi xmlns:a14="http://schemas.microsoft.com/office/drawing/2010/main" val="0"/>
+                              </a:ext>
+                            </a:extLst>
+                          </a:blip>
+                          <a:srcRect/>
+                          <a:stretch>
+                            <a:fillRect/>
+                          </a:stretch>
+                        </pic:blipFill>
+                        <pic:spPr bwMode="auto">
+                          <a:xfrm>
+                            <a:off x="0" y="0"/>
+                            <a:ext cx="5943600" cy="2638425"/>
+                          </a:xfrm>
+                          <a:prstGeom prst="rect">
+                            <a:avLst/>
+                          </a:prstGeom>
+                          <a:noFill/>
+                          <a:ln>
+                            <a:noFill/>
+                          </a:ln>
+                        </pic:spPr>
+                      </pic:pic>
+                    </a:graphicData>
+                  </a:graphic>
+                </wp:inline>
+              </w:drawing>
+            </w:r>
+          </w:p>
+        </w:tc>
+      </w:tr>
+      <w:tr>
+        <w:tc>
+          <w:tcPr>
+            <w:tcW w:w="9350" w:type="dxa"/>
+          </w:tcPr>
+          <w:p>
+            <w:pPr>
+              <w:rPr>
+                <w:rFonts w:ascii="Times New Roman" w:hAnsi="Times New Roman" w:cs="Times New Roman"/>
+                <w:sz w:val="24"/>
+                <w:szCs w:val="24"/>
+              </w:rPr>
+            </w:pPr>
+          </w:p>
+        </w:tc>
+      </w:tr>
+    </w:tbl>
+    <w:p>
+      <w:pPr>
+        <w:spacing w:line="480" w:lineRule="auto"/>
+        <w:rPr>
+          <w:rFonts w:ascii="Times New Roman" w:hAnsi="Times New Roman" w:cs="Times New Roman"/>
+          <w:sz w:val="24"/>
+          <w:szCs w:val="24"/>
+        </w:rPr>
+      </w:pPr>
+    </w:p>
+    <w:p>
+      <w:pPr>
+        <w:spacing w:line="480" w:lineRule="auto"/>
+        <w:rPr>
+          <w:rFonts w:ascii="Times New Roman" w:hAnsi="Times New Roman" w:cs="Times New Roman"/>
+          <w:sz w:val="24"/>
+          <w:szCs w:val="24"/>
+        </w:rPr>
+      </w:pPr>
+    </w:p>
+    <w:tbl>
+      <w:tblPr>
+        <w:tblStyle w:val="TableGrid"/>
+        <w:tblW w:w="0" w:type="auto"/>
+        <w:tblLook w:val="04A0" w:firstRow="1" w:lastRow="0" w:firstColumn="1" w:lastColumn="0" w:noHBand="0" w:noVBand="1"/>
+      </w:tblPr>
+      <w:tblGrid>
+        <w:gridCol w:w="9350"/>
+      </w:tblGrid>
+      <w:tr>
+        <w:tc>
+          <w:tcPr>
+            <w:tcW w:w="9350" w:type="dxa"/>
+          </w:tcPr>
+          <w:p>
+            <w:pPr>
+              <w:rPr>
+                <w:rFonts w:ascii="Times New Roman" w:hAnsi="Times New Roman" w:cs="Times New Roman"/>
+                <w:sz w:val="24"/>
+                <w:szCs w:val="24"/>
+              </w:rPr>
+            </w:pPr>
+            <w:r>
+              <w:rPr>
+                <w:rFonts w:ascii="Times New Roman" w:hAnsi="Times New Roman" w:cs="Times New Roman"/>
+                <w:sz w:val="24"/>
+                <w:szCs w:val="24"/>
+              </w:rPr>
+              <w:t xml:space="preserve">Figure 4: </w:t>
+            </w:r>
+          </w:p>
+        </w:tc>
+      </w:tr>
+      <w:tr>
+        <w:tc>
+          <w:tcPr>
+            <w:tcW w:w="9350" w:type="dxa"/>
+          </w:tcPr>
+          <w:p>
+            <w:pPr>
+              <w:rPr>
+                <w:rFonts w:ascii="Times New Roman" w:hAnsi="Times New Roman" w:cs="Times New Roman"/>
+                <w:sz w:val="24"/>
+                <w:szCs w:val="24"/>
+              </w:rPr>
+            </w:pPr>
+            <w:r>
+              <w:rPr>
+                <w:noProof/>
+              </w:rPr>
+              <w:drawing>
+                <wp:inline distT="0" distB="0" distL="0" distR="0" wp14:anchorId="0E51C3BD" wp14:editId="71CED830">
+                  <wp:extent cx="5943600" cy="2641600"/>
+                  <wp:effectExtent l="0" t="0" r="0" b="6350"/>
+                  <wp:docPr id="7" name="Picture 7" descr="Chart, histogram&#10;&#10;Description automatically generated"/>
+                  <wp:cNvGraphicFramePr>
+                    <a:graphicFrameLocks xmlns:a="http://schemas.openxmlformats.org/drawingml/2006/main" noChangeAspect="1"/>
+                  </wp:cNvGraphicFramePr>
+                  <a:graphic xmlns:a="http://schemas.openxmlformats.org/drawingml/2006/main">
+                    <a:graphicData uri="http://schemas.openxmlformats.org/drawingml/2006/picture">
+                      <pic:pic xmlns:pic="http://schemas.openxmlformats.org/drawingml/2006/picture">
+                        <pic:nvPicPr>
+                          <pic:cNvPr id="7" name="Picture 7" descr="Chart, histogram&#10;&#10;Description automatically generated"/>
+                          <pic:cNvPicPr>
+                            <a:picLocks noChangeAspect="1" noChangeArrowheads="1"/>
+                          </pic:cNvPicPr>
+                        </pic:nvPicPr>
+                        <pic:blipFill>
+                          <a:blip r:embed="rId14" cstate="print">
+                            <a:extLst>
+                              <a:ext uri="{28A0092B-C50C-407E-A947-70E740481C1C}">
+                                <a14:useLocalDpi xmlns:a14="http://schemas.microsoft.com/office/drawing/2010/main" val="0"/>
+                              </a:ext>
+                            </a:extLst>
+                          </a:blip>
+                          <a:srcRect/>
+                          <a:stretch>
+                            <a:fillRect/>
+                          </a:stretch>
+                        </pic:blipFill>
+                        <pic:spPr bwMode="auto">
+                          <a:xfrm>
+                            <a:off x="0" y="0"/>
+                            <a:ext cx="5943600" cy="2641600"/>
+                          </a:xfrm>
+                          <a:prstGeom prst="rect">
+                            <a:avLst/>
+                          </a:prstGeom>
+                          <a:noFill/>
+                          <a:ln>
+                            <a:noFill/>
+                          </a:ln>
+                        </pic:spPr>
+                      </pic:pic>
+                    </a:graphicData>
+                  </a:graphic>
+                </wp:inline>
+              </w:drawing>
+            </w:r>
+          </w:p>
+        </w:tc>
+      </w:tr>
+      <w:tr>
+        <w:tc>
+          <w:tcPr>
+            <w:tcW w:w="9350" w:type="dxa"/>
+          </w:tcPr>
+          <w:p>
+            <w:pPr>
+              <w:rPr>
+                <w:rFonts w:ascii="Times New Roman" w:hAnsi="Times New Roman" w:cs="Times New Roman"/>
+                <w:sz w:val="24"/>
+                <w:szCs w:val="24"/>
+              </w:rPr>
+            </w:pPr>
+          </w:p>
+        </w:tc>
+      </w:tr>
+    </w:tbl>
+    <w:p>
+      <w:pPr>
+        <w:spacing w:line="480" w:lineRule="auto"/>
+        <w:rPr>
+          <w:rFonts w:ascii="Times New Roman" w:hAnsi="Times New Roman" w:cs="Times New Roman"/>
+          <w:sz w:val="24"/>
+          <w:szCs w:val="24"/>
+        </w:rPr>
+      </w:pPr>
+    </w:p>
+    <w:tbl>
+      <w:tblPr>
+        <w:tblStyle w:val="TableGrid"/>
+        <w:tblW w:w="0" w:type="auto"/>
+        <w:tblLook w:val="04A0" w:firstRow="1" w:lastRow="0" w:firstColumn="1" w:lastColumn="0" w:noHBand="0" w:noVBand="1"/>
+      </w:tblPr>
+      <w:tblGrid>
+        <w:gridCol w:w="9350"/>
+      </w:tblGrid>
+      <w:tr>
+        <w:tc>
+          <w:tcPr>
+            <w:tcW w:w="9350" w:type="dxa"/>
+          </w:tcPr>
+          <w:p>
+            <w:pPr>
+              <w:rPr>
+                <w:rFonts w:ascii="Times New Roman" w:hAnsi="Times New Roman" w:cs="Times New Roman"/>
+                <w:sz w:val="24"/>
+                <w:szCs w:val="24"/>
+              </w:rPr>
+            </w:pPr>
+            <w:r>
+              <w:rPr>
+                <w:rFonts w:ascii="Times New Roman" w:hAnsi="Times New Roman" w:cs="Times New Roman"/>
+                <w:sz w:val="24"/>
+                <w:szCs w:val="24"/>
+              </w:rPr>
+              <w:t xml:space="preserve">Figure 5: </w:t>
+            </w:r>
+          </w:p>
+        </w:tc>
+      </w:tr>
+      <w:tr>
+        <w:tc>
+          <w:tcPr>
+            <w:tcW w:w="9350" w:type="dxa"/>
+          </w:tcPr>
+          <w:p>
+            <w:pPr>
+              <w:rPr>
+                <w:rFonts w:ascii="Times New Roman" w:hAnsi="Times New Roman" w:cs="Times New Roman"/>
+                <w:sz w:val="24"/>
+                <w:szCs w:val="24"/>
+              </w:rPr>
+            </w:pPr>
+            <w:r>
+              <w:rPr>
+                <w:noProof/>
+              </w:rPr>
+              <w:lastRenderedPageBreak/>
+              <w:drawing>
+                <wp:inline distT="0" distB="0" distL="0" distR="0" wp14:anchorId="64E212A2" wp14:editId="4FF1BC86">
+                  <wp:extent cx="5943600" cy="2641600"/>
+                  <wp:effectExtent l="0" t="0" r="0" b="6350"/>
+                  <wp:docPr id="9" name="Picture 9" descr="Chart, line chart&#10;&#10;Description automatically generated"/>
+                  <wp:cNvGraphicFramePr>
+                    <a:graphicFrameLocks xmlns:a="http://schemas.openxmlformats.org/drawingml/2006/main" noChangeAspect="1"/>
+                  </wp:cNvGraphicFramePr>
+                  <a:graphic xmlns:a="http://schemas.openxmlformats.org/drawingml/2006/main">
+                    <a:graphicData uri="http://schemas.openxmlformats.org/drawingml/2006/picture">
+                      <pic:pic xmlns:pic="http://schemas.openxmlformats.org/drawingml/2006/picture">
+                        <pic:nvPicPr>
+                          <pic:cNvPr id="9" name="Picture 9" descr="Chart, line chart&#10;&#10;Description automatically generated"/>
+                          <pic:cNvPicPr>
+                            <a:picLocks noChangeAspect="1" noChangeArrowheads="1"/>
+                          </pic:cNvPicPr>
+                        </pic:nvPicPr>
+                        <pic:blipFill>
+                          <a:blip r:embed="rId15" cstate="print">
+                            <a:extLst>
+                              <a:ext uri="{28A0092B-C50C-407E-A947-70E740481C1C}">
+                                <a14:useLocalDpi xmlns:a14="http://schemas.microsoft.com/office/drawing/2010/main" val="0"/>
+                              </a:ext>
+                            </a:extLst>
+                          </a:blip>
+                          <a:srcRect/>
+                          <a:stretch>
+                            <a:fillRect/>
+                          </a:stretch>
+                        </pic:blipFill>
+                        <pic:spPr bwMode="auto">
+                          <a:xfrm>
+                            <a:off x="0" y="0"/>
+                            <a:ext cx="5943600" cy="2641600"/>
+                          </a:xfrm>
+                          <a:prstGeom prst="rect">
+                            <a:avLst/>
+                          </a:prstGeom>
+                          <a:noFill/>
+                          <a:ln>
+                            <a:noFill/>
+                          </a:ln>
+                        </pic:spPr>
+                      </pic:pic>
+                    </a:graphicData>
+                  </a:graphic>
+                </wp:inline>
+              </w:drawing>
+            </w:r>
+          </w:p>
+        </w:tc>
+      </w:tr>
+      <w:tr>
+        <w:tc>
+          <w:tcPr>
+            <w:tcW w:w="9350" w:type="dxa"/>
+          </w:tcPr>
+          <w:p>
+            <w:pPr>
+              <w:rPr>
+                <w:rFonts w:ascii="Times New Roman" w:hAnsi="Times New Roman" w:cs="Times New Roman"/>
+                <w:sz w:val="24"/>
+                <w:szCs w:val="24"/>
+              </w:rPr>
+            </w:pPr>
+          </w:p>
+        </w:tc>
+      </w:tr>
+    </w:tbl>
+    <w:p>
+      <w:pPr>
+        <w:spacing w:line="480" w:lineRule="auto"/>
+        <w:rPr>
+          <w:rFonts w:ascii="Times New Roman" w:hAnsi="Times New Roman" w:cs="Times New Roman"/>
+          <w:sz w:val="24"/>
+          <w:szCs w:val="24"/>
+        </w:rPr>
+      </w:pPr>
+    </w:p>
+    <w:p>
+      <w:pPr>
+        <w:spacing w:line="480" w:lineRule="auto"/>
+        <w:rPr>
+          <w:rFonts w:ascii="Times New Roman" w:hAnsi="Times New Roman" w:cs="Times New Roman"/>
+          <w:sz w:val="24"/>
+          <w:szCs w:val="24"/>
+        </w:rPr>
+      </w:pPr>
+    </w:p>
+    <w:p>
+      <w:pPr>
+        <w:spacing w:line="480" w:lineRule="auto"/>
+        <w:rPr>
+          <w:rFonts w:ascii="Times New Roman" w:hAnsi="Times New Roman" w:cs="Times New Roman"/>
+          <w:sz w:val="24"/>
+          <w:szCs w:val="24"/>
+        </w:rPr>
+      </w:pPr>
+      <w:r>
+        <w:rPr>
+          <w:rFonts w:ascii="Times New Roman" w:hAnsi="Times New Roman" w:cs="Times New Roman"/>
+          <w:sz w:val="24"/>
+          <w:szCs w:val="24"/>
+        </w:rPr>
+        <w:t>DISCUSSION:</w:t>
+      </w:r>
+    </w:p>
+    <w:p>
+      <w:pPr>
+        <w:spacing w:line="480" w:lineRule="auto"/>
+        <w:rPr>
+          <w:rFonts w:ascii="Times New Roman" w:hAnsi="Times New Roman" w:cs="Times New Roman"/>
+          <w:sz w:val="24"/>
+          <w:szCs w:val="24"/>
+        </w:rPr>
+      </w:pPr>
     </w:p>
     <w:sectPr>
-      <w:headerReference w:type="default" r:id="rId10"/>
+      <w:headerReference w:type="default" r:id="rId16"/>
       <w:pgSz w:w="12240" w:h="15840"/>
       <w:pgMar w:top="1440" w:right="1440" w:bottom="1440" w:left="1440" w:header="720" w:footer="720" w:gutter="0"/>
       <w:lnNumType w:countBy="1" w:restart="continuous"/>
@@ -843,7 +1823,7 @@
 
 <file path=word/comments.xml><?xml version="1.0" encoding="utf-8"?>
 <w:comments xmlns:wpc="http://schemas.microsoft.com/office/word/2010/wordprocessingCanvas" xmlns:cx="http://schemas.microsoft.com/office/drawing/2014/chartex" xmlns:cx1="http://schemas.microsoft.com/office/drawing/2015/9/8/chartex" xmlns:cx2="http://schemas.microsoft.com/office/drawing/2015/10/21/chartex" xmlns:cx3="http://schemas.microsoft.com/office/drawing/2016/5/9/chartex" xmlns:cx4="http://schemas.microsoft.com/office/drawing/2016/5/10/chartex" xmlns:cx5="http://schemas.microsoft.com/office/drawing/2016/5/11/chartex" xmlns:cx6="http://schemas.microsoft.com/office/drawing/2016/5/12/chartex" xmlns:cx7="http://schemas.microsoft.com/office/drawing/2016/5/13/chartex" xmlns:cx8="http://schemas.microsoft.com/office/drawing/2016/5/14/chartex" xmlns:mc="http://schemas.openxmlformats.org/markup-compatibility/2006" xmlns:aink="http://schemas.microsoft.com/office/drawing/2016/ink" xmlns:am3d="http://schemas.microsoft.com/office/drawing/2017/model3d" xmlns:o="urn:schemas-microsoft-com:office:office" xmlns:oel="http://schemas.microsoft.com/office/2019/extlst" xmlns:r="http://schemas.openxmlformats.org/officeDocument/2006/relationships" xmlns:m="http://schemas.openxmlformats.org/officeDocument/2006/math" xmlns:v="urn:schemas-microsoft-com:vml" xmlns:wp14="http://schemas.microsoft.com/office/word/2010/wordprocessingDrawing" xmlns:wp="http://schemas.openxmlformats.org/drawingml/2006/wordprocessingDrawing" xmlns:w10="urn:schemas-microsoft-com:office:word" xmlns:w="http://schemas.openxmlformats.org/wordprocessingml/2006/main" xmlns:w14="http://schemas.microsoft.com/office/word/2010/wordml" xmlns:w15="http://schemas.microsoft.com/office/word/2012/wordml" xmlns:w16cex="http://schemas.microsoft.com/office/word/2018/wordml/cex" xmlns:w16cid="http://schemas.microsoft.com/office/word/2016/wordml/cid" xmlns:w16="http://schemas.microsoft.com/office/word/2018/wordml" xmlns:w16sdtdh="http://schemas.microsoft.com/office/word/2020/wordml/sdtdatahash" xmlns:w16se="http://schemas.microsoft.com/office/word/2015/wordml/symex" xmlns:wpg="http://schemas.microsoft.com/office/word/2010/wordprocessingGroup" xmlns:wpi="http://schemas.microsoft.com/office/word/2010/wordprocessingInk" xmlns:wne="http://schemas.microsoft.com/office/word/2006/wordml" xmlns:wps="http://schemas.microsoft.com/office/word/2010/wordprocessingShape" mc:Ignorable="w14 w15 w16se w16cid w16 w16cex w16sdtdh wp14">
-  <w:comment w:id="0" w:author="Godbole, Suneeta" w:date="2023-02-28T22:57:00Z" w:initials="GS">
+  <w:comment w:id="0" w:author="Godbole, Suneeta" w:date="2023-03-01T10:33:00Z" w:initials="GS">
     <w:p>
       <w:pPr>
         <w:pStyle w:val="CommentText"/>
@@ -855,7 +1835,95 @@
         <w:annotationRef/>
       </w:r>
       <w:r>
+        <w:t xml:space="preserve">Need to Add: </w:t>
+      </w:r>
+    </w:p>
+    <w:p>
+      <w:pPr>
+        <w:pStyle w:val="CommentText"/>
+      </w:pPr>
+      <w:r>
+        <w:t>-- Data processing steps</w:t>
+      </w:r>
+    </w:p>
+  </w:comment>
+  <w:comment w:id="1" w:author="Godbole, Suneeta" w:date="2023-03-01T15:41:00Z" w:initials="GS">
+    <w:p>
+      <w:pPr>
+        <w:pStyle w:val="CommentText"/>
+      </w:pPr>
+      <w:r>
+        <w:rPr>
+          <w:rStyle w:val="CommentReference"/>
+        </w:rPr>
+        <w:annotationRef/>
+      </w:r>
+      <w:r>
+        <w:t>Can the SoFR model be referred to as a logistic regression model?</w:t>
+      </w:r>
+    </w:p>
+  </w:comment>
+  <w:comment w:id="2" w:author="Godbole, Suneeta" w:date="2023-02-28T22:57:00Z" w:initials="GS">
+    <w:p>
+      <w:pPr>
+        <w:pStyle w:val="CommentText"/>
+      </w:pPr>
+      <w:r>
+        <w:rPr>
+          <w:rStyle w:val="CommentReference"/>
+        </w:rPr>
+        <w:annotationRef/>
+      </w:r>
+      <w:r>
         <w:t>Need definition</w:t>
+      </w:r>
+    </w:p>
+  </w:comment>
+  <w:comment w:id="3" w:author="Godbole, Suneeta" w:date="2023-03-01T15:39:00Z" w:initials="GS">
+    <w:p>
+      <w:pPr>
+        <w:pStyle w:val="CommentText"/>
+      </w:pPr>
+      <w:r>
+        <w:rPr>
+          <w:rStyle w:val="CommentReference"/>
+        </w:rPr>
+        <w:annotationRef/>
+      </w:r>
+      <w:r>
+        <w:t xml:space="preserve">How careful do I need to about the language describing the cannabis use? Do other forms of cannabis consumption have similar effects? Can I say cannabis use or is smoker a better term? </w:t>
+      </w:r>
+    </w:p>
+  </w:comment>
+  <w:comment w:id="4" w:author="Godbole, Suneeta" w:date="2023-03-01T15:39:00Z" w:initials="GS">
+    <w:p>
+      <w:pPr>
+        <w:pStyle w:val="CommentText"/>
+      </w:pPr>
+      <w:r>
+        <w:rPr>
+          <w:rStyle w:val="CommentReference"/>
+        </w:rPr>
+        <w:annotationRef/>
+      </w:r>
+      <w:r>
+        <w:t>Need better ROC curve plot</w:t>
+      </w:r>
+    </w:p>
+  </w:comment>
+  <w:comment w:id="5" w:author="Godbole, Suneeta" w:date="2023-03-01T15:46:00Z" w:initials="GS">
+    <w:p>
+      <w:pPr>
+        <w:pStyle w:val="CommentText"/>
+      </w:pPr>
+      <w:r>
+        <w:rPr>
+          <w:rStyle w:val="CommentReference"/>
+        </w:rPr>
+        <w:annotationRef/>
+      </w:r>
+      <w:r>
+        <w:t>Plot with 2*SE</w:t>
       </w:r>
     </w:p>
   </w:comment>
@@ -864,19 +1932,34 @@
 
 <file path=word/commentsExtended.xml><?xml version="1.0" encoding="utf-8"?>
 <w15:commentsEx xmlns:wpc="http://schemas.microsoft.com/office/word/2010/wordprocessingCanvas" xmlns:cx="http://schemas.microsoft.com/office/drawing/2014/chartex" xmlns:cx1="http://schemas.microsoft.com/office/drawing/2015/9/8/chartex" xmlns:cx2="http://schemas.microsoft.com/office/drawing/2015/10/21/chartex" xmlns:cx3="http://schemas.microsoft.com/office/drawing/2016/5/9/chartex" xmlns:cx4="http://schemas.microsoft.com/office/drawing/2016/5/10/chartex" xmlns:cx5="http://schemas.microsoft.com/office/drawing/2016/5/11/chartex" xmlns:cx6="http://schemas.microsoft.com/office/drawing/2016/5/12/chartex" xmlns:cx7="http://schemas.microsoft.com/office/drawing/2016/5/13/chartex" xmlns:cx8="http://schemas.microsoft.com/office/drawing/2016/5/14/chartex" xmlns:mc="http://schemas.openxmlformats.org/markup-compatibility/2006" xmlns:aink="http://schemas.microsoft.com/office/drawing/2016/ink" xmlns:am3d="http://schemas.microsoft.com/office/drawing/2017/model3d" xmlns:o="urn:schemas-microsoft-com:office:office" xmlns:oel="http://schemas.microsoft.com/office/2019/extlst" xmlns:r="http://schemas.openxmlformats.org/officeDocument/2006/relationships" xmlns:m="http://schemas.openxmlformats.org/officeDocument/2006/math" xmlns:v="urn:schemas-microsoft-com:vml" xmlns:wp14="http://schemas.microsoft.com/office/word/2010/wordprocessingDrawing" xmlns:wp="http://schemas.openxmlformats.org/drawingml/2006/wordprocessingDrawing" xmlns:w10="urn:schemas-microsoft-com:office:word" xmlns:w="http://schemas.openxmlformats.org/wordprocessingml/2006/main" xmlns:w14="http://schemas.microsoft.com/office/word/2010/wordml" xmlns:w15="http://schemas.microsoft.com/office/word/2012/wordml" xmlns:w16cex="http://schemas.microsoft.com/office/word/2018/wordml/cex" xmlns:w16cid="http://schemas.microsoft.com/office/word/2016/wordml/cid" xmlns:w16="http://schemas.microsoft.com/office/word/2018/wordml" xmlns:w16sdtdh="http://schemas.microsoft.com/office/word/2020/wordml/sdtdatahash" xmlns:w16se="http://schemas.microsoft.com/office/word/2015/wordml/symex" xmlns:wpg="http://schemas.microsoft.com/office/word/2010/wordprocessingGroup" xmlns:wpi="http://schemas.microsoft.com/office/word/2010/wordprocessingInk" xmlns:wne="http://schemas.microsoft.com/office/word/2006/wordml" xmlns:wps="http://schemas.microsoft.com/office/word/2010/wordprocessingShape" mc:Ignorable="w14 w15 w16se w16cid w16 w16cex w16sdtdh wp14">
+  <w15:commentEx w15:paraId="0F2FF3A8" w15:done="0"/>
+  <w15:commentEx w15:paraId="0C825222" w15:done="0"/>
   <w15:commentEx w15:paraId="547F0A5C" w15:done="0"/>
+  <w15:commentEx w15:paraId="75163763" w15:done="0"/>
+  <w15:commentEx w15:paraId="2A3C10E7" w15:done="0"/>
+  <w15:commentEx w15:paraId="7308536F" w15:done="0"/>
 </w15:commentsEx>
 </file>
 
 <file path=word/commentsExtensible.xml><?xml version="1.0" encoding="utf-8"?>
 <w16cex:commentsExtensible xmlns:wpc="http://schemas.microsoft.com/office/word/2010/wordprocessingCanvas" xmlns:cx="http://schemas.microsoft.com/office/drawing/2014/chartex" xmlns:cx1="http://schemas.microsoft.com/office/drawing/2015/9/8/chartex" xmlns:cx2="http://schemas.microsoft.com/office/drawing/2015/10/21/chartex" xmlns:cx3="http://schemas.microsoft.com/office/drawing/2016/5/9/chartex" xmlns:cx4="http://schemas.microsoft.com/office/drawing/2016/5/10/chartex" xmlns:cx5="http://schemas.microsoft.com/office/drawing/2016/5/11/chartex" xmlns:cx6="http://schemas.microsoft.com/office/drawing/2016/5/12/chartex" xmlns:cx7="http://schemas.microsoft.com/office/drawing/2016/5/13/chartex" xmlns:cx8="http://schemas.microsoft.com/office/drawing/2016/5/14/chartex" xmlns:mc="http://schemas.openxmlformats.org/markup-compatibility/2006" xmlns:aink="http://schemas.microsoft.com/office/drawing/2016/ink" xmlns:am3d="http://schemas.microsoft.com/office/drawing/2017/model3d" xmlns:o="urn:schemas-microsoft-com:office:office" xmlns:oel="http://schemas.microsoft.com/office/2019/extlst" xmlns:r="http://schemas.openxmlformats.org/officeDocument/2006/relationships" xmlns:m="http://schemas.openxmlformats.org/officeDocument/2006/math" xmlns:v="urn:schemas-microsoft-com:vml" xmlns:wp14="http://schemas.microsoft.com/office/word/2010/wordprocessingDrawing" xmlns:wp="http://schemas.openxmlformats.org/drawingml/2006/wordprocessingDrawing" xmlns:w10="urn:schemas-microsoft-com:office:word" xmlns:w="http://schemas.openxmlformats.org/wordprocessingml/2006/main" xmlns:w14="http://schemas.microsoft.com/office/word/2010/wordml" xmlns:w15="http://schemas.microsoft.com/office/word/2012/wordml" xmlns:w16cex="http://schemas.microsoft.com/office/word/2018/wordml/cex" xmlns:w16cid="http://schemas.microsoft.com/office/word/2016/wordml/cid" xmlns:w16="http://schemas.microsoft.com/office/word/2018/wordml" xmlns:w16sdtdh="http://schemas.microsoft.com/office/word/2020/wordml/sdtdatahash" xmlns:w16se="http://schemas.microsoft.com/office/word/2015/wordml/symex" xmlns:wpg="http://schemas.microsoft.com/office/word/2010/wordprocessingGroup" xmlns:wpi="http://schemas.microsoft.com/office/word/2010/wordprocessingInk" xmlns:wne="http://schemas.microsoft.com/office/word/2006/wordml" xmlns:wps="http://schemas.microsoft.com/office/word/2010/wordprocessingShape" mc:Ignorable="w14 w15 w16se w16cid w16 w16cex w16sdtdh wp14">
+  <w16cex:commentExtensible w16cex:durableId="27A9A885" w16cex:dateUtc="2023-03-01T17:33:00Z"/>
+  <w16cex:commentExtensible w16cex:durableId="27A9F0AB" w16cex:dateUtc="2023-03-01T22:41:00Z"/>
   <w16cex:commentExtensible w16cex:durableId="27A90571" w16cex:dateUtc="2023-03-01T05:57:00Z"/>
+  <w16cex:commentExtensible w16cex:durableId="27A9F01D" w16cex:dateUtc="2023-03-01T22:39:00Z"/>
+  <w16cex:commentExtensible w16cex:durableId="27A9F046" w16cex:dateUtc="2023-03-01T22:39:00Z"/>
+  <w16cex:commentExtensible w16cex:durableId="27A9F1EC" w16cex:dateUtc="2023-03-01T22:46:00Z"/>
 </w16cex:commentsExtensible>
 </file>
 
 <file path=word/commentsIds.xml><?xml version="1.0" encoding="utf-8"?>
 <w16cid:commentsIds xmlns:wpc="http://schemas.microsoft.com/office/word/2010/wordprocessingCanvas" xmlns:cx="http://schemas.microsoft.com/office/drawing/2014/chartex" xmlns:cx1="http://schemas.microsoft.com/office/drawing/2015/9/8/chartex" xmlns:cx2="http://schemas.microsoft.com/office/drawing/2015/10/21/chartex" xmlns:cx3="http://schemas.microsoft.com/office/drawing/2016/5/9/chartex" xmlns:cx4="http://schemas.microsoft.com/office/drawing/2016/5/10/chartex" xmlns:cx5="http://schemas.microsoft.com/office/drawing/2016/5/11/chartex" xmlns:cx6="http://schemas.microsoft.com/office/drawing/2016/5/12/chartex" xmlns:cx7="http://schemas.microsoft.com/office/drawing/2016/5/13/chartex" xmlns:cx8="http://schemas.microsoft.com/office/drawing/2016/5/14/chartex" xmlns:mc="http://schemas.openxmlformats.org/markup-compatibility/2006" xmlns:aink="http://schemas.microsoft.com/office/drawing/2016/ink" xmlns:am3d="http://schemas.microsoft.com/office/drawing/2017/model3d" xmlns:o="urn:schemas-microsoft-com:office:office" xmlns:oel="http://schemas.microsoft.com/office/2019/extlst" xmlns:r="http://schemas.openxmlformats.org/officeDocument/2006/relationships" xmlns:m="http://schemas.openxmlformats.org/officeDocument/2006/math" xmlns:v="urn:schemas-microsoft-com:vml" xmlns:wp14="http://schemas.microsoft.com/office/word/2010/wordprocessingDrawing" xmlns:wp="http://schemas.openxmlformats.org/drawingml/2006/wordprocessingDrawing" xmlns:w10="urn:schemas-microsoft-com:office:word" xmlns:w="http://schemas.openxmlformats.org/wordprocessingml/2006/main" xmlns:w14="http://schemas.microsoft.com/office/word/2010/wordml" xmlns:w15="http://schemas.microsoft.com/office/word/2012/wordml" xmlns:w16cex="http://schemas.microsoft.com/office/word/2018/wordml/cex" xmlns:w16cid="http://schemas.microsoft.com/office/word/2016/wordml/cid" xmlns:w16="http://schemas.microsoft.com/office/word/2018/wordml" xmlns:w16sdtdh="http://schemas.microsoft.com/office/word/2020/wordml/sdtdatahash" xmlns:w16se="http://schemas.microsoft.com/office/word/2015/wordml/symex" xmlns:wpg="http://schemas.microsoft.com/office/word/2010/wordprocessingGroup" xmlns:wpi="http://schemas.microsoft.com/office/word/2010/wordprocessingInk" xmlns:wne="http://schemas.microsoft.com/office/word/2006/wordml" xmlns:wps="http://schemas.microsoft.com/office/word/2010/wordprocessingShape" mc:Ignorable="w14 w15 w16se w16cid w16 w16cex w16sdtdh wp14">
+  <w16cid:commentId w16cid:paraId="0F2FF3A8" w16cid:durableId="27A9A885"/>
+  <w16cid:commentId w16cid:paraId="0C825222" w16cid:durableId="27A9F0AB"/>
   <w16cid:commentId w16cid:paraId="547F0A5C" w16cid:durableId="27A90571"/>
+  <w16cid:commentId w16cid:paraId="75163763" w16cid:durableId="27A9F01D"/>
+  <w16cid:commentId w16cid:paraId="2A3C10E7" w16cid:durableId="27A9F046"/>
+  <w16cid:commentId w16cid:paraId="7308536F" w16cid:durableId="27A9F1EC"/>
 </w16cid:commentsIds>
 </file>
 
@@ -1063,6 +2146,126 @@
     </w:pPr>
   </w:p>
 </w:hdr>
+</file>
+
+<file path=word/numbering.xml><?xml version="1.0" encoding="utf-8"?>
+<w:numbering xmlns:wpc="http://schemas.microsoft.com/office/word/2010/wordprocessingCanvas" xmlns:cx="http://schemas.microsoft.com/office/drawing/2014/chartex" xmlns:cx1="http://schemas.microsoft.com/office/drawing/2015/9/8/chartex" xmlns:cx2="http://schemas.microsoft.com/office/drawing/2015/10/21/chartex" xmlns:cx3="http://schemas.microsoft.com/office/drawing/2016/5/9/chartex" xmlns:cx4="http://schemas.microsoft.com/office/drawing/2016/5/10/chartex" xmlns:cx5="http://schemas.microsoft.com/office/drawing/2016/5/11/chartex" xmlns:cx6="http://schemas.microsoft.com/office/drawing/2016/5/12/chartex" xmlns:cx7="http://schemas.microsoft.com/office/drawing/2016/5/13/chartex" xmlns:cx8="http://schemas.microsoft.com/office/drawing/2016/5/14/chartex" xmlns:mc="http://schemas.openxmlformats.org/markup-compatibility/2006" xmlns:aink="http://schemas.microsoft.com/office/drawing/2016/ink" xmlns:am3d="http://schemas.microsoft.com/office/drawing/2017/model3d" xmlns:o="urn:schemas-microsoft-com:office:office" xmlns:oel="http://schemas.microsoft.com/office/2019/extlst" xmlns:r="http://schemas.openxmlformats.org/officeDocument/2006/relationships" xmlns:m="http://schemas.openxmlformats.org/officeDocument/2006/math" xmlns:v="urn:schemas-microsoft-com:vml" xmlns:wp14="http://schemas.microsoft.com/office/word/2010/wordprocessingDrawing" xmlns:wp="http://schemas.openxmlformats.org/drawingml/2006/wordprocessingDrawing" xmlns:w10="urn:schemas-microsoft-com:office:word" xmlns:w="http://schemas.openxmlformats.org/wordprocessingml/2006/main" xmlns:w14="http://schemas.microsoft.com/office/word/2010/wordml" xmlns:w15="http://schemas.microsoft.com/office/word/2012/wordml" xmlns:w16cex="http://schemas.microsoft.com/office/word/2018/wordml/cex" xmlns:w16cid="http://schemas.microsoft.com/office/word/2016/wordml/cid" xmlns:w16="http://schemas.microsoft.com/office/word/2018/wordml" xmlns:w16sdtdh="http://schemas.microsoft.com/office/word/2020/wordml/sdtdatahash" xmlns:w16se="http://schemas.microsoft.com/office/word/2015/wordml/symex" xmlns:wpg="http://schemas.microsoft.com/office/word/2010/wordprocessingGroup" xmlns:wpi="http://schemas.microsoft.com/office/word/2010/wordprocessingInk" xmlns:wne="http://schemas.microsoft.com/office/word/2006/wordml" xmlns:wps="http://schemas.microsoft.com/office/word/2010/wordprocessingShape" mc:Ignorable="w14 w15 w16se w16cid w16 w16cex w16sdtdh wp14">
+  <w:abstractNum w:abstractNumId="0" w15:restartNumberingAfterBreak="0">
+    <w:nsid w:val="48B808F1"/>
+    <w:multiLevelType w:val="hybridMultilevel"/>
+    <w:tmpl w:val="6E40E81E"/>
+    <w:lvl w:ilvl="0" w:tplc="4F1ECBA8">
+      <w:numFmt w:val="bullet"/>
+      <w:lvlText w:val=""/>
+      <w:lvlJc w:val="left"/>
+      <w:pPr>
+        <w:ind w:left="720" w:hanging="360"/>
+      </w:pPr>
+      <w:rPr>
+        <w:rFonts w:ascii="Symbol" w:eastAsiaTheme="minorHAnsi" w:hAnsi="Symbol" w:cs="Times New Roman" w:hint="default"/>
+      </w:rPr>
+    </w:lvl>
+    <w:lvl w:ilvl="1" w:tplc="04090003" w:tentative="1">
+      <w:start w:val="1"/>
+      <w:numFmt w:val="bullet"/>
+      <w:lvlText w:val="o"/>
+      <w:lvlJc w:val="left"/>
+      <w:pPr>
+        <w:ind w:left="1440" w:hanging="360"/>
+      </w:pPr>
+      <w:rPr>
+        <w:rFonts w:ascii="Courier New" w:hAnsi="Courier New" w:cs="Courier New" w:hint="default"/>
+      </w:rPr>
+    </w:lvl>
+    <w:lvl w:ilvl="2" w:tplc="04090005" w:tentative="1">
+      <w:start w:val="1"/>
+      <w:numFmt w:val="bullet"/>
+      <w:lvlText w:val=""/>
+      <w:lvlJc w:val="left"/>
+      <w:pPr>
+        <w:ind w:left="2160" w:hanging="360"/>
+      </w:pPr>
+      <w:rPr>
+        <w:rFonts w:ascii="Wingdings" w:hAnsi="Wingdings" w:hint="default"/>
+      </w:rPr>
+    </w:lvl>
+    <w:lvl w:ilvl="3" w:tplc="04090001" w:tentative="1">
+      <w:start w:val="1"/>
+      <w:numFmt w:val="bullet"/>
+      <w:lvlText w:val=""/>
+      <w:lvlJc w:val="left"/>
+      <w:pPr>
+        <w:ind w:left="2880" w:hanging="360"/>
+      </w:pPr>
+      <w:rPr>
+        <w:rFonts w:ascii="Symbol" w:hAnsi="Symbol" w:hint="default"/>
+      </w:rPr>
+    </w:lvl>
+    <w:lvl w:ilvl="4" w:tplc="04090003" w:tentative="1">
+      <w:start w:val="1"/>
+      <w:numFmt w:val="bullet"/>
+      <w:lvlText w:val="o"/>
+      <w:lvlJc w:val="left"/>
+      <w:pPr>
+        <w:ind w:left="3600" w:hanging="360"/>
+      </w:pPr>
+      <w:rPr>
+        <w:rFonts w:ascii="Courier New" w:hAnsi="Courier New" w:cs="Courier New" w:hint="default"/>
+      </w:rPr>
+    </w:lvl>
+    <w:lvl w:ilvl="5" w:tplc="04090005" w:tentative="1">
+      <w:start w:val="1"/>
+      <w:numFmt w:val="bullet"/>
+      <w:lvlText w:val=""/>
+      <w:lvlJc w:val="left"/>
+      <w:pPr>
+        <w:ind w:left="4320" w:hanging="360"/>
+      </w:pPr>
+      <w:rPr>
+        <w:rFonts w:ascii="Wingdings" w:hAnsi="Wingdings" w:hint="default"/>
+      </w:rPr>
+    </w:lvl>
+    <w:lvl w:ilvl="6" w:tplc="04090001" w:tentative="1">
+      <w:start w:val="1"/>
+      <w:numFmt w:val="bullet"/>
+      <w:lvlText w:val=""/>
+      <w:lvlJc w:val="left"/>
+      <w:pPr>
+        <w:ind w:left="5040" w:hanging="360"/>
+      </w:pPr>
+      <w:rPr>
+        <w:rFonts w:ascii="Symbol" w:hAnsi="Symbol" w:hint="default"/>
+      </w:rPr>
+    </w:lvl>
+    <w:lvl w:ilvl="7" w:tplc="04090003" w:tentative="1">
+      <w:start w:val="1"/>
+      <w:numFmt w:val="bullet"/>
+      <w:lvlText w:val="o"/>
+      <w:lvlJc w:val="left"/>
+      <w:pPr>
+        <w:ind w:left="5760" w:hanging="360"/>
+      </w:pPr>
+      <w:rPr>
+        <w:rFonts w:ascii="Courier New" w:hAnsi="Courier New" w:cs="Courier New" w:hint="default"/>
+      </w:rPr>
+    </w:lvl>
+    <w:lvl w:ilvl="8" w:tplc="04090005" w:tentative="1">
+      <w:start w:val="1"/>
+      <w:numFmt w:val="bullet"/>
+      <w:lvlText w:val=""/>
+      <w:lvlJc w:val="left"/>
+      <w:pPr>
+        <w:ind w:left="6480" w:hanging="360"/>
+      </w:pPr>
+      <w:rPr>
+        <w:rFonts w:ascii="Wingdings" w:hAnsi="Wingdings" w:hint="default"/>
+      </w:rPr>
+    </w:lvl>
+  </w:abstractNum>
+  <w:num w:numId="1" w16cid:durableId="1255088367">
+    <w:abstractNumId w:val="0"/>
+  </w:num>
+</w:numbering>
 </file>
 
 <file path=word/people.xml><?xml version="1.0" encoding="utf-8"?>
@@ -1617,6 +2820,36 @@
       <w:szCs w:val="20"/>
     </w:rPr>
   </w:style>
+  <w:style w:type="table" w:styleId="TableGrid">
+    <w:name w:val="Table Grid"/>
+    <w:basedOn w:val="TableNormal"/>
+    <w:uiPriority w:val="39"/>
+    <w:rsid w:val="00080F21"/>
+    <w:pPr>
+      <w:spacing w:after="0" w:line="240" w:lineRule="auto"/>
+    </w:pPr>
+    <w:tblPr>
+      <w:tblBorders>
+        <w:top w:val="single" w:sz="4" w:space="0" w:color="auto"/>
+        <w:left w:val="single" w:sz="4" w:space="0" w:color="auto"/>
+        <w:bottom w:val="single" w:sz="4" w:space="0" w:color="auto"/>
+        <w:right w:val="single" w:sz="4" w:space="0" w:color="auto"/>
+        <w:insideH w:val="single" w:sz="4" w:space="0" w:color="auto"/>
+        <w:insideV w:val="single" w:sz="4" w:space="0" w:color="auto"/>
+      </w:tblBorders>
+    </w:tblPr>
+  </w:style>
+  <w:style w:type="paragraph" w:styleId="ListParagraph">
+    <w:name w:val="List Paragraph"/>
+    <w:basedOn w:val="Normal"/>
+    <w:uiPriority w:val="34"/>
+    <w:qFormat/>
+    <w:rsid w:val="00833772"/>
+    <w:pPr>
+      <w:ind w:left="720"/>
+      <w:contextualSpacing/>
+    </w:pPr>
+  </w:style>
 </w:styles>
 </file>
 

</xml_diff>

<commit_message>
Adding results of PCTT analysis
</commit_message>
<xml_diff>
--- a/drafts/Godbole_Trajectory_Differences_by_Cannabis_Use.docx
+++ b/drafts/Godbole_Trajectory_Differences_by_Cannabis_Use.docx
@@ -206,13 +206,29 @@
         </w:rPr>
         <w:t xml:space="preserve">. </w:t>
       </w:r>
-      <w:r>
-        <w:rPr>
-          <w:rFonts w:ascii="Times New Roman" w:hAnsi="Times New Roman" w:cs="Times New Roman"/>
-          <w:sz w:val="24"/>
-          <w:szCs w:val="24"/>
-        </w:rPr>
-        <w:t xml:space="preserve">Daily cannabis consumption was defined as smoking or vaping a cannabis flower product at least one time per day, every day of the week for 30 days prior to enrollment (N = 33); occasional consumption was defined as smoking or vaping cannabis flower product on at least one day but no more than two day per week in the 30 days prior to enrollment (N=36); and no cannabis consumption was defined as not having used cannabis in the month prior to enrollment (N=32). </w:t>
+      <w:commentRangeStart w:id="1"/>
+      <w:r>
+        <w:rPr>
+          <w:rFonts w:ascii="Times New Roman" w:hAnsi="Times New Roman" w:cs="Times New Roman"/>
+          <w:sz w:val="24"/>
+          <w:szCs w:val="24"/>
+        </w:rPr>
+        <w:t>Daily cannabis consumption was defined as smoking or vaping a cannabis flower product at least one time per day, every day of the week for 30 days prior to enrollment (N = 33); occasional consumption was defined as smoking or vaping cannabis flower product on at least one day but no more than two day per week in the 30 days prior to enrollment (N=36); and no cannabis consumption was defined as not having used cannabis in the month prior to enrollment (N=32).</w:t>
+      </w:r>
+      <w:commentRangeEnd w:id="1"/>
+      <w:r>
+        <w:rPr>
+          <w:rStyle w:val="CommentReference"/>
+        </w:rPr>
+        <w:commentReference w:id="1"/>
+      </w:r>
+      <w:r>
+        <w:rPr>
+          <w:rFonts w:ascii="Times New Roman" w:hAnsi="Times New Roman" w:cs="Times New Roman"/>
+          <w:sz w:val="24"/>
+          <w:szCs w:val="24"/>
+        </w:rPr>
+        <w:t xml:space="preserve"> </w:t>
       </w:r>
       <w:r>
         <w:rPr>
@@ -677,13 +693,14 @@
     <w:p>
       <w:pPr>
         <w:spacing w:line="480" w:lineRule="auto"/>
-        <w:rPr>
-          <w:rFonts w:ascii="Times New Roman" w:hAnsi="Times New Roman" w:cs="Times New Roman"/>
-          <w:sz w:val="24"/>
-          <w:szCs w:val="24"/>
-        </w:rPr>
-      </w:pPr>
-      <w:commentRangeStart w:id="1"/>
+        <w:ind w:firstLine="720"/>
+        <w:rPr>
+          <w:rFonts w:ascii="Times New Roman" w:hAnsi="Times New Roman" w:cs="Times New Roman"/>
+          <w:sz w:val="24"/>
+          <w:szCs w:val="24"/>
+        </w:rPr>
+      </w:pPr>
+      <w:commentRangeStart w:id="2"/>
       <w:r>
         <w:rPr>
           <w:rFonts w:ascii="Times New Roman" w:hAnsi="Times New Roman" w:cs="Times New Roman"/>
@@ -692,12 +709,12 @@
         </w:rPr>
         <w:t>Two separate logistic regression</w:t>
       </w:r>
-      <w:commentRangeEnd w:id="1"/>
+      <w:commentRangeEnd w:id="2"/>
       <w:r>
         <w:rPr>
           <w:rStyle w:val="CommentReference"/>
         </w:rPr>
-        <w:commentReference w:id="1"/>
+        <w:commentReference w:id="2"/>
       </w:r>
       <w:r>
         <w:rPr>
@@ -781,7 +798,7 @@
         </w:rPr>
         <w:t xml:space="preserve">(c) </w:t>
       </w:r>
-      <w:commentRangeStart w:id="2"/>
+      <w:commentRangeStart w:id="3"/>
       <w:r>
         <w:rPr>
           <w:rFonts w:ascii="Times New Roman" w:hAnsi="Times New Roman" w:cs="Times New Roman"/>
@@ -790,12 +807,12 @@
         </w:rPr>
         <w:t>slope</w:t>
       </w:r>
-      <w:commentRangeEnd w:id="2"/>
+      <w:commentRangeEnd w:id="3"/>
       <w:r>
         <w:rPr>
           <w:rStyle w:val="CommentReference"/>
         </w:rPr>
-        <w:commentReference w:id="2"/>
+        <w:commentReference w:id="3"/>
       </w:r>
       <w:r>
         <w:rPr>
@@ -870,6 +887,7 @@
     <w:p>
       <w:pPr>
         <w:spacing w:line="480" w:lineRule="auto"/>
+        <w:ind w:firstLine="720"/>
         <w:rPr>
           <w:rFonts w:ascii="Times New Roman" w:hAnsi="Times New Roman" w:cs="Times New Roman"/>
           <w:sz w:val="24"/>
@@ -884,7 +902,7 @@
         </w:rPr>
         <w:t xml:space="preserve">The ROC curves for the prediction analysis compared the discrimination ability for two models; one uses summary features of the trajectory of the pupillary light response and the second used the full trajectory of the pupillary light response (Figure 1). The AUCs, used to quantify the discrimination ability of the model, for these prediction models ranged from 0.68 to 0.71, with the model using the full trajectory of pupillary light response having the higher AUC. This indicates that models using full trajectory information of pupillary light response may have the ability to discriminate between cannabis </w:t>
       </w:r>
-      <w:commentRangeStart w:id="3"/>
+      <w:commentRangeStart w:id="4"/>
       <w:r>
         <w:rPr>
           <w:rFonts w:ascii="Times New Roman" w:hAnsi="Times New Roman" w:cs="Times New Roman"/>
@@ -893,12 +911,12 @@
         </w:rPr>
         <w:t>smokers and non-smokers</w:t>
       </w:r>
-      <w:commentRangeEnd w:id="3"/>
+      <w:commentRangeEnd w:id="4"/>
       <w:r>
         <w:rPr>
           <w:rStyle w:val="CommentReference"/>
         </w:rPr>
-        <w:commentReference w:id="3"/>
+        <w:commentReference w:id="4"/>
       </w:r>
       <w:r>
         <w:rPr>
@@ -955,7 +973,7 @@
                 <w:szCs w:val="24"/>
               </w:rPr>
             </w:pPr>
-            <w:commentRangeStart w:id="4"/>
+            <w:commentRangeStart w:id="5"/>
             <w:r>
               <w:rPr>
                 <w:noProof/>
@@ -1009,12 +1027,12 @@
                 </wp:inline>
               </w:drawing>
             </w:r>
-            <w:commentRangeEnd w:id="4"/>
+            <w:commentRangeEnd w:id="5"/>
             <w:r>
               <w:rPr>
                 <w:rStyle w:val="CommentReference"/>
               </w:rPr>
-              <w:commentReference w:id="4"/>
+              <w:commentReference w:id="5"/>
             </w:r>
           </w:p>
         </w:tc>
@@ -1049,6 +1067,7 @@
     <w:p>
       <w:pPr>
         <w:spacing w:line="480" w:lineRule="auto"/>
+        <w:ind w:firstLine="720"/>
         <w:rPr>
           <w:rFonts w:ascii="Times New Roman" w:hAnsi="Times New Roman" w:cs="Times New Roman"/>
           <w:sz w:val="24"/>
@@ -1177,7 +1196,7 @@
                 <w:szCs w:val="24"/>
               </w:rPr>
             </w:pPr>
-            <w:commentRangeStart w:id="5"/>
+            <w:commentRangeStart w:id="6"/>
             <w:r>
               <w:rPr>
                 <w:noProof/>
@@ -1231,12 +1250,12 @@
                 </wp:inline>
               </w:drawing>
             </w:r>
-            <w:commentRangeEnd w:id="5"/>
+            <w:commentRangeEnd w:id="6"/>
             <w:r>
               <w:rPr>
                 <w:rStyle w:val="CommentReference"/>
               </w:rPr>
-              <w:commentReference w:id="5"/>
+              <w:commentReference w:id="6"/>
             </w:r>
           </w:p>
         </w:tc>
@@ -1295,6 +1314,7 @@
     <w:p>
       <w:pPr>
         <w:spacing w:line="480" w:lineRule="auto"/>
+        <w:ind w:firstLine="720"/>
         <w:rPr>
           <w:rFonts w:ascii="Times New Roman" w:hAnsi="Times New Roman" w:cs="Times New Roman"/>
           <w:sz w:val="24"/>
@@ -1511,6 +1531,58 @@
           <w:szCs w:val="24"/>
         </w:rPr>
       </w:pPr>
+      <w:r>
+        <w:rPr>
+          <w:rFonts w:ascii="Times New Roman" w:hAnsi="Times New Roman" w:cs="Times New Roman"/>
+          <w:sz w:val="24"/>
+          <w:szCs w:val="24"/>
+        </w:rPr>
+        <w:t xml:space="preserve">The effects </w:t>
+      </w:r>
+      <w:proofErr w:type="gramStart"/>
+      <w:r>
+        <w:rPr>
+          <w:rFonts w:ascii="Times New Roman" w:hAnsi="Times New Roman" w:cs="Times New Roman"/>
+          <w:sz w:val="24"/>
+          <w:szCs w:val="24"/>
+        </w:rPr>
+        <w:t xml:space="preserve">of </w:t>
+      </w:r>
+      <w:r>
+        <w:rPr>
+          <w:rFonts w:ascii="Times New Roman" w:hAnsi="Times New Roman" w:cs="Times New Roman"/>
+          <w:sz w:val="24"/>
+          <w:szCs w:val="24"/>
+        </w:rPr>
+        <w:t xml:space="preserve"> the</w:t>
+      </w:r>
+      <w:proofErr w:type="gramEnd"/>
+      <w:r>
+        <w:rPr>
+          <w:rFonts w:ascii="Times New Roman" w:hAnsi="Times New Roman" w:cs="Times New Roman"/>
+          <w:sz w:val="24"/>
+          <w:szCs w:val="24"/>
+        </w:rPr>
+        <w:t xml:space="preserve"> testing delay after the cannabis consumption may impact the results of the previous analyses, so we examined the distribution of this testing delay and modelled it’s effects the mean trajectories of smokers at delay times of 60, 65, and 70 minutes from cannabis consumption. The distribution of the testing delay is show in Figure 4. The testing delay ranged from 53 to 84 minutes with a mean of 62.22 minutes (</w:t>
+      </w:r>
+      <w:proofErr w:type="spellStart"/>
+      <w:r>
+        <w:rPr>
+          <w:rFonts w:ascii="Times New Roman" w:hAnsi="Times New Roman" w:cs="Times New Roman"/>
+          <w:sz w:val="24"/>
+          <w:szCs w:val="24"/>
+        </w:rPr>
+        <w:t>sd</w:t>
+      </w:r>
+      <w:proofErr w:type="spellEnd"/>
+      <w:r>
+        <w:rPr>
+          <w:rFonts w:ascii="Times New Roman" w:hAnsi="Times New Roman" w:cs="Times New Roman"/>
+          <w:sz w:val="24"/>
+          <w:szCs w:val="24"/>
+        </w:rPr>
+        <w:t xml:space="preserve"> = 5.57). Figure 5 depicts the average trajectory of non-smoker and smokers with a 60, 65, and 70 minute delay in testing. As shown in the figure, the initial pupil constriction after the start of the light test is reduced smokers with less delay in testing and reaches constriction similar to non-smoker with a longer delay in testing. However, the slope of the rebound dilation is still shallower in smokers with any of plotted test delays. </w:t>
+      </w:r>
     </w:p>
     <w:tbl>
       <w:tblPr>
@@ -1562,6 +1634,7 @@
               <w:rPr>
                 <w:noProof/>
               </w:rPr>
+              <w:lastRenderedPageBreak/>
               <w:drawing>
                 <wp:inline distT="0" distB="0" distL="0" distR="0" wp14:anchorId="0E51C3BD" wp14:editId="71CED830">
                   <wp:extent cx="5943600" cy="2641600"/>
@@ -1691,7 +1764,6 @@
               <w:rPr>
                 <w:noProof/>
               </w:rPr>
-              <w:lastRenderedPageBreak/>
               <w:drawing>
                 <wp:inline distT="0" distB="0" distL="0" distR="0" wp14:anchorId="64E212A2" wp14:editId="4FF1BC86">
                   <wp:extent cx="5943600" cy="2641600"/>
@@ -1780,6 +1852,14 @@
           <w:szCs w:val="24"/>
         </w:rPr>
       </w:pPr>
+      <w:r>
+        <w:rPr>
+          <w:rFonts w:ascii="Times New Roman" w:hAnsi="Times New Roman" w:cs="Times New Roman"/>
+          <w:sz w:val="24"/>
+          <w:szCs w:val="24"/>
+        </w:rPr>
+        <w:t>DISCUSSION:</w:t>
+      </w:r>
     </w:p>
     <w:p>
       <w:pPr>
@@ -1790,14 +1870,6 @@
           <w:szCs w:val="24"/>
         </w:rPr>
       </w:pPr>
-      <w:r>
-        <w:rPr>
-          <w:rFonts w:ascii="Times New Roman" w:hAnsi="Times New Roman" w:cs="Times New Roman"/>
-          <w:sz w:val="24"/>
-          <w:szCs w:val="24"/>
-        </w:rPr>
-        <w:t>DISCUSSION:</w:t>
-      </w:r>
     </w:p>
     <w:p>
       <w:pPr>
@@ -1847,7 +1919,7 @@
       </w:r>
     </w:p>
   </w:comment>
-  <w:comment w:id="1" w:author="Godbole, Suneeta" w:date="2023-03-01T15:41:00Z" w:initials="GS">
+  <w:comment w:id="1" w:author="Godbole, Suneeta" w:date="2023-03-01T16:26:00Z" w:initials="GS">
     <w:p>
       <w:pPr>
         <w:pStyle w:val="CommentText"/>
@@ -1859,11 +1931,11 @@
         <w:annotationRef/>
       </w:r>
       <w:r>
-        <w:t>Can the SoFR model be referred to as a logistic regression model?</w:t>
+        <w:t>Stealing lanuage</w:t>
       </w:r>
     </w:p>
   </w:comment>
-  <w:comment w:id="2" w:author="Godbole, Suneeta" w:date="2023-02-28T22:57:00Z" w:initials="GS">
+  <w:comment w:id="2" w:author="Godbole, Suneeta" w:date="2023-03-01T15:41:00Z" w:initials="GS">
     <w:p>
       <w:pPr>
         <w:pStyle w:val="CommentText"/>
@@ -1875,11 +1947,11 @@
         <w:annotationRef/>
       </w:r>
       <w:r>
-        <w:t>Need definition</w:t>
+        <w:t>Can the SoFR model be referred to as a logistic regression model?</w:t>
       </w:r>
     </w:p>
   </w:comment>
-  <w:comment w:id="3" w:author="Godbole, Suneeta" w:date="2023-03-01T15:39:00Z" w:initials="GS">
+  <w:comment w:id="3" w:author="Godbole, Suneeta" w:date="2023-02-28T22:57:00Z" w:initials="GS">
     <w:p>
       <w:pPr>
         <w:pStyle w:val="CommentText"/>
@@ -1891,7 +1963,7 @@
         <w:annotationRef/>
       </w:r>
       <w:r>
-        <w:t xml:space="preserve">How careful do I need to about the language describing the cannabis use? Do other forms of cannabis consumption have similar effects? Can I say cannabis use or is smoker a better term? </w:t>
+        <w:t>Need definition</w:t>
       </w:r>
     </w:p>
   </w:comment>
@@ -1907,11 +1979,27 @@
         <w:annotationRef/>
       </w:r>
       <w:r>
-        <w:t>Need better ROC curve plot</w:t>
+        <w:t xml:space="preserve">How careful do I need to about the language describing the cannabis use? Do other forms of cannabis consumption have similar effects? Can I say cannabis use or is smoker a better term? </w:t>
       </w:r>
     </w:p>
   </w:comment>
-  <w:comment w:id="5" w:author="Godbole, Suneeta" w:date="2023-03-01T15:46:00Z" w:initials="GS">
+  <w:comment w:id="5" w:author="Godbole, Suneeta" w:date="2023-03-01T15:39:00Z" w:initials="GS">
+    <w:p>
+      <w:pPr>
+        <w:pStyle w:val="CommentText"/>
+      </w:pPr>
+      <w:r>
+        <w:rPr>
+          <w:rStyle w:val="CommentReference"/>
+        </w:rPr>
+        <w:annotationRef/>
+      </w:r>
+      <w:r>
+        <w:t>Need better ROC curve plot</w:t>
+      </w:r>
+    </w:p>
+  </w:comment>
+  <w:comment w:id="6" w:author="Godbole, Suneeta" w:date="2023-03-01T15:46:00Z" w:initials="GS">
     <w:p>
       <w:pPr>
         <w:pStyle w:val="CommentText"/>
@@ -1933,6 +2021,7 @@
 <file path=word/commentsExtended.xml><?xml version="1.0" encoding="utf-8"?>
 <w15:commentsEx xmlns:wpc="http://schemas.microsoft.com/office/word/2010/wordprocessingCanvas" xmlns:cx="http://schemas.microsoft.com/office/drawing/2014/chartex" xmlns:cx1="http://schemas.microsoft.com/office/drawing/2015/9/8/chartex" xmlns:cx2="http://schemas.microsoft.com/office/drawing/2015/10/21/chartex" xmlns:cx3="http://schemas.microsoft.com/office/drawing/2016/5/9/chartex" xmlns:cx4="http://schemas.microsoft.com/office/drawing/2016/5/10/chartex" xmlns:cx5="http://schemas.microsoft.com/office/drawing/2016/5/11/chartex" xmlns:cx6="http://schemas.microsoft.com/office/drawing/2016/5/12/chartex" xmlns:cx7="http://schemas.microsoft.com/office/drawing/2016/5/13/chartex" xmlns:cx8="http://schemas.microsoft.com/office/drawing/2016/5/14/chartex" xmlns:mc="http://schemas.openxmlformats.org/markup-compatibility/2006" xmlns:aink="http://schemas.microsoft.com/office/drawing/2016/ink" xmlns:am3d="http://schemas.microsoft.com/office/drawing/2017/model3d" xmlns:o="urn:schemas-microsoft-com:office:office" xmlns:oel="http://schemas.microsoft.com/office/2019/extlst" xmlns:r="http://schemas.openxmlformats.org/officeDocument/2006/relationships" xmlns:m="http://schemas.openxmlformats.org/officeDocument/2006/math" xmlns:v="urn:schemas-microsoft-com:vml" xmlns:wp14="http://schemas.microsoft.com/office/word/2010/wordprocessingDrawing" xmlns:wp="http://schemas.openxmlformats.org/drawingml/2006/wordprocessingDrawing" xmlns:w10="urn:schemas-microsoft-com:office:word" xmlns:w="http://schemas.openxmlformats.org/wordprocessingml/2006/main" xmlns:w14="http://schemas.microsoft.com/office/word/2010/wordml" xmlns:w15="http://schemas.microsoft.com/office/word/2012/wordml" xmlns:w16cex="http://schemas.microsoft.com/office/word/2018/wordml/cex" xmlns:w16cid="http://schemas.microsoft.com/office/word/2016/wordml/cid" xmlns:w16="http://schemas.microsoft.com/office/word/2018/wordml" xmlns:w16sdtdh="http://schemas.microsoft.com/office/word/2020/wordml/sdtdatahash" xmlns:w16se="http://schemas.microsoft.com/office/word/2015/wordml/symex" xmlns:wpg="http://schemas.microsoft.com/office/word/2010/wordprocessingGroup" xmlns:wpi="http://schemas.microsoft.com/office/word/2010/wordprocessingInk" xmlns:wne="http://schemas.microsoft.com/office/word/2006/wordml" xmlns:wps="http://schemas.microsoft.com/office/word/2010/wordprocessingShape" mc:Ignorable="w14 w15 w16se w16cid w16 w16cex w16sdtdh wp14">
   <w15:commentEx w15:paraId="0F2FF3A8" w15:done="0"/>
+  <w15:commentEx w15:paraId="02B56537" w15:done="0"/>
   <w15:commentEx w15:paraId="0C825222" w15:done="0"/>
   <w15:commentEx w15:paraId="547F0A5C" w15:done="0"/>
   <w15:commentEx w15:paraId="75163763" w15:done="0"/>
@@ -1944,6 +2033,7 @@
 <file path=word/commentsExtensible.xml><?xml version="1.0" encoding="utf-8"?>
 <w16cex:commentsExtensible xmlns:wpc="http://schemas.microsoft.com/office/word/2010/wordprocessingCanvas" xmlns:cx="http://schemas.microsoft.com/office/drawing/2014/chartex" xmlns:cx1="http://schemas.microsoft.com/office/drawing/2015/9/8/chartex" xmlns:cx2="http://schemas.microsoft.com/office/drawing/2015/10/21/chartex" xmlns:cx3="http://schemas.microsoft.com/office/drawing/2016/5/9/chartex" xmlns:cx4="http://schemas.microsoft.com/office/drawing/2016/5/10/chartex" xmlns:cx5="http://schemas.microsoft.com/office/drawing/2016/5/11/chartex" xmlns:cx6="http://schemas.microsoft.com/office/drawing/2016/5/12/chartex" xmlns:cx7="http://schemas.microsoft.com/office/drawing/2016/5/13/chartex" xmlns:cx8="http://schemas.microsoft.com/office/drawing/2016/5/14/chartex" xmlns:mc="http://schemas.openxmlformats.org/markup-compatibility/2006" xmlns:aink="http://schemas.microsoft.com/office/drawing/2016/ink" xmlns:am3d="http://schemas.microsoft.com/office/drawing/2017/model3d" xmlns:o="urn:schemas-microsoft-com:office:office" xmlns:oel="http://schemas.microsoft.com/office/2019/extlst" xmlns:r="http://schemas.openxmlformats.org/officeDocument/2006/relationships" xmlns:m="http://schemas.openxmlformats.org/officeDocument/2006/math" xmlns:v="urn:schemas-microsoft-com:vml" xmlns:wp14="http://schemas.microsoft.com/office/word/2010/wordprocessingDrawing" xmlns:wp="http://schemas.openxmlformats.org/drawingml/2006/wordprocessingDrawing" xmlns:w10="urn:schemas-microsoft-com:office:word" xmlns:w="http://schemas.openxmlformats.org/wordprocessingml/2006/main" xmlns:w14="http://schemas.microsoft.com/office/word/2010/wordml" xmlns:w15="http://schemas.microsoft.com/office/word/2012/wordml" xmlns:w16cex="http://schemas.microsoft.com/office/word/2018/wordml/cex" xmlns:w16cid="http://schemas.microsoft.com/office/word/2016/wordml/cid" xmlns:w16="http://schemas.microsoft.com/office/word/2018/wordml" xmlns:w16sdtdh="http://schemas.microsoft.com/office/word/2020/wordml/sdtdatahash" xmlns:w16se="http://schemas.microsoft.com/office/word/2015/wordml/symex" xmlns:wpg="http://schemas.microsoft.com/office/word/2010/wordprocessingGroup" xmlns:wpi="http://schemas.microsoft.com/office/word/2010/wordprocessingInk" xmlns:wne="http://schemas.microsoft.com/office/word/2006/wordml" xmlns:wps="http://schemas.microsoft.com/office/word/2010/wordprocessingShape" mc:Ignorable="w14 w15 w16se w16cid w16 w16cex w16sdtdh wp14">
   <w16cex:commentExtensible w16cex:durableId="27A9A885" w16cex:dateUtc="2023-03-01T17:33:00Z"/>
+  <w16cex:commentExtensible w16cex:durableId="27A9FB35" w16cex:dateUtc="2023-03-01T23:26:00Z"/>
   <w16cex:commentExtensible w16cex:durableId="27A9F0AB" w16cex:dateUtc="2023-03-01T22:41:00Z"/>
   <w16cex:commentExtensible w16cex:durableId="27A90571" w16cex:dateUtc="2023-03-01T05:57:00Z"/>
   <w16cex:commentExtensible w16cex:durableId="27A9F01D" w16cex:dateUtc="2023-03-01T22:39:00Z"/>
@@ -1955,6 +2045,7 @@
 <file path=word/commentsIds.xml><?xml version="1.0" encoding="utf-8"?>
 <w16cid:commentsIds xmlns:wpc="http://schemas.microsoft.com/office/word/2010/wordprocessingCanvas" xmlns:cx="http://schemas.microsoft.com/office/drawing/2014/chartex" xmlns:cx1="http://schemas.microsoft.com/office/drawing/2015/9/8/chartex" xmlns:cx2="http://schemas.microsoft.com/office/drawing/2015/10/21/chartex" xmlns:cx3="http://schemas.microsoft.com/office/drawing/2016/5/9/chartex" xmlns:cx4="http://schemas.microsoft.com/office/drawing/2016/5/10/chartex" xmlns:cx5="http://schemas.microsoft.com/office/drawing/2016/5/11/chartex" xmlns:cx6="http://schemas.microsoft.com/office/drawing/2016/5/12/chartex" xmlns:cx7="http://schemas.microsoft.com/office/drawing/2016/5/13/chartex" xmlns:cx8="http://schemas.microsoft.com/office/drawing/2016/5/14/chartex" xmlns:mc="http://schemas.openxmlformats.org/markup-compatibility/2006" xmlns:aink="http://schemas.microsoft.com/office/drawing/2016/ink" xmlns:am3d="http://schemas.microsoft.com/office/drawing/2017/model3d" xmlns:o="urn:schemas-microsoft-com:office:office" xmlns:oel="http://schemas.microsoft.com/office/2019/extlst" xmlns:r="http://schemas.openxmlformats.org/officeDocument/2006/relationships" xmlns:m="http://schemas.openxmlformats.org/officeDocument/2006/math" xmlns:v="urn:schemas-microsoft-com:vml" xmlns:wp14="http://schemas.microsoft.com/office/word/2010/wordprocessingDrawing" xmlns:wp="http://schemas.openxmlformats.org/drawingml/2006/wordprocessingDrawing" xmlns:w10="urn:schemas-microsoft-com:office:word" xmlns:w="http://schemas.openxmlformats.org/wordprocessingml/2006/main" xmlns:w14="http://schemas.microsoft.com/office/word/2010/wordml" xmlns:w15="http://schemas.microsoft.com/office/word/2012/wordml" xmlns:w16cex="http://schemas.microsoft.com/office/word/2018/wordml/cex" xmlns:w16cid="http://schemas.microsoft.com/office/word/2016/wordml/cid" xmlns:w16="http://schemas.microsoft.com/office/word/2018/wordml" xmlns:w16sdtdh="http://schemas.microsoft.com/office/word/2020/wordml/sdtdatahash" xmlns:w16se="http://schemas.microsoft.com/office/word/2015/wordml/symex" xmlns:wpg="http://schemas.microsoft.com/office/word/2010/wordprocessingGroup" xmlns:wpi="http://schemas.microsoft.com/office/word/2010/wordprocessingInk" xmlns:wne="http://schemas.microsoft.com/office/word/2006/wordml" xmlns:wps="http://schemas.microsoft.com/office/word/2010/wordprocessingShape" mc:Ignorable="w14 w15 w16se w16cid w16 w16cex w16sdtdh wp14">
   <w16cid:commentId w16cid:paraId="0F2FF3A8" w16cid:durableId="27A9A885"/>
+  <w16cid:commentId w16cid:paraId="02B56537" w16cid:durableId="27A9FB35"/>
   <w16cid:commentId w16cid:paraId="0C825222" w16cid:durableId="27A9F0AB"/>
   <w16cid:commentId w16cid:paraId="547F0A5C" w16cid:durableId="27A90571"/>
   <w16cid:commentId w16cid:paraId="75163763" w16cid:durableId="27A9F01D"/>

</xml_diff>

<commit_message>
Added plot and short description
</commit_message>
<xml_diff>
--- a/drafts/Godbole_Trajectory_Differences_by_Cannabis_Use.docx
+++ b/drafts/Godbole_Trajectory_Differences_by_Cannabis_Use.docx
@@ -996,7 +996,7 @@
                           </pic:cNvPicPr>
                         </pic:nvPicPr>
                         <pic:blipFill>
-                          <a:blip r:embed="rId11" cstate="print">
+                          <a:blip r:embed="rId12" cstate="print">
                             <a:extLst>
                               <a:ext uri="{28A0092B-C50C-407E-A947-70E740481C1C}">
                                 <a14:useLocalDpi xmlns:a14="http://schemas.microsoft.com/office/drawing/2010/main" val="0"/>
@@ -1219,7 +1219,7 @@
                           </pic:cNvPicPr>
                         </pic:nvPicPr>
                         <pic:blipFill>
-                          <a:blip r:embed="rId12" cstate="print">
+                          <a:blip r:embed="rId13" cstate="print">
                             <a:extLst>
                               <a:ext uri="{28A0092B-C50C-407E-A947-70E740481C1C}">
                                 <a14:useLocalDpi xmlns:a14="http://schemas.microsoft.com/office/drawing/2010/main" val="0"/>
@@ -1355,16 +1355,14 @@
         </w:rPr>
         <w:t xml:space="preserve">average trajectories are overlaid with solid lines for cannabis use frequency and a dashed line for the all smokers. The non-user and non-smokers compass the same individual and therefore </w:t>
       </w:r>
-      <w:proofErr w:type="gramStart"/>
-      <w:r>
-        <w:rPr>
-          <w:rFonts w:ascii="Times New Roman" w:hAnsi="Times New Roman" w:cs="Times New Roman"/>
-          <w:sz w:val="24"/>
-          <w:szCs w:val="24"/>
-        </w:rPr>
-        <w:t>over lap</w:t>
-      </w:r>
-      <w:proofErr w:type="gramEnd"/>
+      <w:r>
+        <w:rPr>
+          <w:rFonts w:ascii="Times New Roman" w:hAnsi="Times New Roman" w:cs="Times New Roman"/>
+          <w:sz w:val="24"/>
+          <w:szCs w:val="24"/>
+        </w:rPr>
+        <w:t>overlap</w:t>
+      </w:r>
       <w:r>
         <w:rPr>
           <w:rFonts w:ascii="Times New Roman" w:hAnsi="Times New Roman" w:cs="Times New Roman"/>
@@ -1461,7 +1459,7 @@
                           </pic:cNvPicPr>
                         </pic:nvPicPr>
                         <pic:blipFill>
-                          <a:blip r:embed="rId13" cstate="print">
+                          <a:blip r:embed="rId14" cstate="print">
                             <a:extLst>
                               <a:ext uri="{28A0092B-C50C-407E-A947-70E740481C1C}">
                                 <a14:useLocalDpi xmlns:a14="http://schemas.microsoft.com/office/drawing/2010/main" val="0"/>
@@ -1537,7 +1535,65 @@
           <w:sz w:val="24"/>
           <w:szCs w:val="24"/>
         </w:rPr>
-        <w:t xml:space="preserve">The effects </w:t>
+        <w:t xml:space="preserve">Using the </w:t>
+      </w:r>
+      <w:proofErr w:type="spellStart"/>
+      <w:r>
+        <w:rPr>
+          <w:rFonts w:ascii="Times New Roman" w:hAnsi="Times New Roman" w:cs="Times New Roman"/>
+          <w:sz w:val="24"/>
+          <w:szCs w:val="24"/>
+        </w:rPr>
+        <w:t>FoSR</w:t>
+      </w:r>
+      <w:proofErr w:type="spellEnd"/>
+      <w:r>
+        <w:rPr>
+          <w:rFonts w:ascii="Times New Roman" w:hAnsi="Times New Roman" w:cs="Times New Roman"/>
+          <w:sz w:val="24"/>
+          <w:szCs w:val="24"/>
+        </w:rPr>
+        <w:t xml:space="preserve"> model, we plotted the differences between the average trajectories for occasional and non-users, daily and non-user and daily and occasional users</w:t>
+      </w:r>
+      <w:r>
+        <w:rPr>
+          <w:rFonts w:ascii="Times New Roman" w:hAnsi="Times New Roman" w:cs="Times New Roman"/>
+          <w:sz w:val="24"/>
+          <w:szCs w:val="24"/>
+        </w:rPr>
+        <w:t xml:space="preserve"> (Figure 4)</w:t>
+      </w:r>
+      <w:r>
+        <w:rPr>
+          <w:rFonts w:ascii="Times New Roman" w:hAnsi="Times New Roman" w:cs="Times New Roman"/>
+          <w:sz w:val="24"/>
+          <w:szCs w:val="24"/>
+        </w:rPr>
+        <w:t xml:space="preserve">. </w:t>
+      </w:r>
+      <w:commentRangeStart w:id="7"/>
+      <w:r>
+        <w:rPr>
+          <w:rFonts w:ascii="Times New Roman" w:hAnsi="Times New Roman" w:cs="Times New Roman"/>
+          <w:sz w:val="24"/>
+          <w:szCs w:val="24"/>
+        </w:rPr>
+        <w:t>These</w:t>
+      </w:r>
+      <w:commentRangeEnd w:id="7"/>
+      <w:r>
+        <w:rPr>
+          <w:rStyle w:val="CommentReference"/>
+        </w:rPr>
+        <w:commentReference w:id="7"/>
+      </w:r>
+      <w:r>
+        <w:rPr>
+          <w:rFonts w:ascii="Times New Roman" w:hAnsi="Times New Roman" w:cs="Times New Roman"/>
+          <w:sz w:val="24"/>
+          <w:szCs w:val="24"/>
+        </w:rPr>
+        <w:t xml:space="preserve"> plot significant regions of difference between occasional and non-users as well as daily and non-user; </w:t>
       </w:r>
       <w:proofErr w:type="gramStart"/>
       <w:r>
@@ -1546,15 +1602,7 @@
           <w:sz w:val="24"/>
           <w:szCs w:val="24"/>
         </w:rPr>
-        <w:t xml:space="preserve">of </w:t>
-      </w:r>
-      <w:r>
-        <w:rPr>
-          <w:rFonts w:ascii="Times New Roman" w:hAnsi="Times New Roman" w:cs="Times New Roman"/>
-          <w:sz w:val="24"/>
-          <w:szCs w:val="24"/>
-        </w:rPr>
-        <w:t xml:space="preserve"> the</w:t>
+        <w:t>however</w:t>
       </w:r>
       <w:proofErr w:type="gramEnd"/>
       <w:r>
@@ -1563,25 +1611,7 @@
           <w:sz w:val="24"/>
           <w:szCs w:val="24"/>
         </w:rPr>
-        <w:t xml:space="preserve"> testing delay after the cannabis consumption may impact the results of the previous analyses, so we examined the distribution of this testing delay and modelled it’s effects the mean trajectories of smokers at delay times of 60, 65, and 70 minutes from cannabis consumption. The distribution of the testing delay is show in Figure 4. The testing delay ranged from 53 to 84 minutes with a mean of 62.22 minutes (</w:t>
-      </w:r>
-      <w:proofErr w:type="spellStart"/>
-      <w:r>
-        <w:rPr>
-          <w:rFonts w:ascii="Times New Roman" w:hAnsi="Times New Roman" w:cs="Times New Roman"/>
-          <w:sz w:val="24"/>
-          <w:szCs w:val="24"/>
-        </w:rPr>
-        <w:t>sd</w:t>
-      </w:r>
-      <w:proofErr w:type="spellEnd"/>
-      <w:r>
-        <w:rPr>
-          <w:rFonts w:ascii="Times New Roman" w:hAnsi="Times New Roman" w:cs="Times New Roman"/>
-          <w:sz w:val="24"/>
-          <w:szCs w:val="24"/>
-        </w:rPr>
-        <w:t xml:space="preserve"> = 5.57). Figure 5 depicts the average trajectory of non-smoker and smokers with a 60, 65, and 70 minute delay in testing. As shown in the figure, the initial pupil constriction after the start of the light test is reduced smokers with less delay in testing and reaches constriction similar to non-smoker with a longer delay in testing. However, the slope of the rebound dilation is still shallower in smokers with any of plotted test delays. </w:t>
+        <w:t xml:space="preserve"> there are no significant differences in the average trajectories of daily and occasional users. </w:t>
       </w:r>
     </w:p>
     <w:tbl>
@@ -1612,7 +1642,251 @@
                 <w:sz w:val="24"/>
                 <w:szCs w:val="24"/>
               </w:rPr>
-              <w:t xml:space="preserve">Figure 4: </w:t>
+              <w:t>Figure 4</w:t>
+            </w:r>
+          </w:p>
+        </w:tc>
+      </w:tr>
+      <w:tr>
+        <w:tc>
+          <w:tcPr>
+            <w:tcW w:w="9350" w:type="dxa"/>
+          </w:tcPr>
+          <w:p>
+            <w:pPr>
+              <w:rPr>
+                <w:rFonts w:ascii="Times New Roman" w:hAnsi="Times New Roman" w:cs="Times New Roman"/>
+                <w:sz w:val="24"/>
+                <w:szCs w:val="24"/>
+              </w:rPr>
+            </w:pPr>
+            <w:commentRangeStart w:id="8"/>
+            <w:r>
+              <w:rPr>
+                <w:rFonts w:ascii="Times New Roman" w:hAnsi="Times New Roman" w:cs="Times New Roman"/>
+                <w:noProof/>
+                <w:sz w:val="24"/>
+                <w:szCs w:val="24"/>
+              </w:rPr>
+              <w:drawing>
+                <wp:inline distT="0" distB="0" distL="0" distR="0" wp14:anchorId="7D416D3F" wp14:editId="5209030C">
+                  <wp:extent cx="5943600" cy="2637155"/>
+                  <wp:effectExtent l="0" t="0" r="0" b="0"/>
+                  <wp:docPr id="12" name="Picture 12"/>
+                  <wp:cNvGraphicFramePr>
+                    <a:graphicFrameLocks xmlns:a="http://schemas.openxmlformats.org/drawingml/2006/main" noChangeAspect="1"/>
+                  </wp:cNvGraphicFramePr>
+                  <a:graphic xmlns:a="http://schemas.openxmlformats.org/drawingml/2006/main">
+                    <a:graphicData uri="http://schemas.openxmlformats.org/drawingml/2006/picture">
+                      <pic:pic xmlns:pic="http://schemas.openxmlformats.org/drawingml/2006/picture">
+                        <pic:nvPicPr>
+                          <pic:cNvPr id="0" name="Picture 22"/>
+                          <pic:cNvPicPr>
+                            <a:picLocks noChangeAspect="1" noChangeArrowheads="1"/>
+                          </pic:cNvPicPr>
+                        </pic:nvPicPr>
+                        <pic:blipFill>
+                          <a:blip r:embed="rId15" cstate="print">
+                            <a:extLst>
+                              <a:ext uri="{28A0092B-C50C-407E-A947-70E740481C1C}">
+                                <a14:useLocalDpi xmlns:a14="http://schemas.microsoft.com/office/drawing/2010/main" val="0"/>
+                              </a:ext>
+                            </a:extLst>
+                          </a:blip>
+                          <a:srcRect/>
+                          <a:stretch>
+                            <a:fillRect/>
+                          </a:stretch>
+                        </pic:blipFill>
+                        <pic:spPr bwMode="auto">
+                          <a:xfrm>
+                            <a:off x="0" y="0"/>
+                            <a:ext cx="5943600" cy="2637155"/>
+                          </a:xfrm>
+                          <a:prstGeom prst="rect">
+                            <a:avLst/>
+                          </a:prstGeom>
+                          <a:noFill/>
+                          <a:ln>
+                            <a:noFill/>
+                          </a:ln>
+                        </pic:spPr>
+                      </pic:pic>
+                    </a:graphicData>
+                  </a:graphic>
+                </wp:inline>
+              </w:drawing>
+            </w:r>
+            <w:commentRangeEnd w:id="8"/>
+            <w:r>
+              <w:rPr>
+                <w:rStyle w:val="CommentReference"/>
+              </w:rPr>
+              <w:commentReference w:id="8"/>
+            </w:r>
+          </w:p>
+        </w:tc>
+      </w:tr>
+      <w:tr>
+        <w:tc>
+          <w:tcPr>
+            <w:tcW w:w="9350" w:type="dxa"/>
+          </w:tcPr>
+          <w:p>
+            <w:pPr>
+              <w:rPr>
+                <w:rFonts w:ascii="Times New Roman" w:hAnsi="Times New Roman" w:cs="Times New Roman"/>
+                <w:sz w:val="24"/>
+                <w:szCs w:val="24"/>
+              </w:rPr>
+            </w:pPr>
+          </w:p>
+        </w:tc>
+      </w:tr>
+    </w:tbl>
+    <w:p>
+      <w:pPr>
+        <w:spacing w:line="480" w:lineRule="auto"/>
+        <w:rPr>
+          <w:rFonts w:ascii="Times New Roman" w:hAnsi="Times New Roman" w:cs="Times New Roman"/>
+          <w:sz w:val="24"/>
+          <w:szCs w:val="24"/>
+        </w:rPr>
+      </w:pPr>
+    </w:p>
+    <w:p>
+      <w:pPr>
+        <w:spacing w:line="480" w:lineRule="auto"/>
+        <w:rPr>
+          <w:rFonts w:ascii="Times New Roman" w:hAnsi="Times New Roman" w:cs="Times New Roman"/>
+          <w:sz w:val="24"/>
+          <w:szCs w:val="24"/>
+        </w:rPr>
+      </w:pPr>
+      <w:r>
+        <w:rPr>
+          <w:rFonts w:ascii="Times New Roman" w:hAnsi="Times New Roman" w:cs="Times New Roman"/>
+          <w:sz w:val="24"/>
+          <w:szCs w:val="24"/>
+        </w:rPr>
+        <w:t xml:space="preserve">The effects of the testing delay after the cannabis consumption may impact the results of the previous analyses, so we examined the distribution of this testing delay and modelled it’s </w:t>
+      </w:r>
+      <w:proofErr w:type="gramStart"/>
+      <w:r>
+        <w:rPr>
+          <w:rFonts w:ascii="Times New Roman" w:hAnsi="Times New Roman" w:cs="Times New Roman"/>
+          <w:sz w:val="24"/>
+          <w:szCs w:val="24"/>
+        </w:rPr>
+        <w:t>effects</w:t>
+      </w:r>
+      <w:proofErr w:type="gramEnd"/>
+      <w:r>
+        <w:rPr>
+          <w:rFonts w:ascii="Times New Roman" w:hAnsi="Times New Roman" w:cs="Times New Roman"/>
+          <w:sz w:val="24"/>
+          <w:szCs w:val="24"/>
+        </w:rPr>
+        <w:t xml:space="preserve"> the mean trajectories of smokers at delay times of 60, 65, and 70 minutes from cannabis consumption. The distribution of the testing delay is show in Figure 5. The testing delay ranged from 53 to 84 minutes with a mean of 62.22 minutes (</w:t>
+      </w:r>
+      <w:proofErr w:type="spellStart"/>
+      <w:r>
+        <w:rPr>
+          <w:rFonts w:ascii="Times New Roman" w:hAnsi="Times New Roman" w:cs="Times New Roman"/>
+          <w:sz w:val="24"/>
+          <w:szCs w:val="24"/>
+        </w:rPr>
+        <w:t>sd</w:t>
+      </w:r>
+      <w:proofErr w:type="spellEnd"/>
+      <w:r>
+        <w:rPr>
+          <w:rFonts w:ascii="Times New Roman" w:hAnsi="Times New Roman" w:cs="Times New Roman"/>
+          <w:sz w:val="24"/>
+          <w:szCs w:val="24"/>
+        </w:rPr>
+        <w:t xml:space="preserve"> = 5.57). Figure 6 depicts the average trajectory of non-smoker and smokers with a </w:t>
+      </w:r>
+      <w:r>
+        <w:rPr>
+          <w:rFonts w:ascii="Times New Roman" w:hAnsi="Times New Roman" w:cs="Times New Roman"/>
+          <w:sz w:val="24"/>
+          <w:szCs w:val="24"/>
+        </w:rPr>
+        <w:t>60-, 65-, and 70-minute</w:t>
+      </w:r>
+      <w:r>
+        <w:rPr>
+          <w:rFonts w:ascii="Times New Roman" w:hAnsi="Times New Roman" w:cs="Times New Roman"/>
+          <w:sz w:val="24"/>
+          <w:szCs w:val="24"/>
+        </w:rPr>
+        <w:t xml:space="preserve"> delay in testing. As shown in the figure, the initial pupil constriction after the start of the light test is reduced smokers with less delay in testing and reaches constriction </w:t>
+      </w:r>
+      <w:proofErr w:type="gramStart"/>
+      <w:r>
+        <w:rPr>
+          <w:rFonts w:ascii="Times New Roman" w:hAnsi="Times New Roman" w:cs="Times New Roman"/>
+          <w:sz w:val="24"/>
+          <w:szCs w:val="24"/>
+        </w:rPr>
+        <w:t>similar to</w:t>
+      </w:r>
+      <w:proofErr w:type="gramEnd"/>
+      <w:r>
+        <w:rPr>
+          <w:rFonts w:ascii="Times New Roman" w:hAnsi="Times New Roman" w:cs="Times New Roman"/>
+          <w:sz w:val="24"/>
+          <w:szCs w:val="24"/>
+        </w:rPr>
+        <w:t xml:space="preserve"> non-smoker with a longer delay in testing. However, the slope of the rebound dilation is still shallower in smokers with any of plotted test delays.</w:t>
+      </w:r>
+    </w:p>
+    <w:tbl>
+      <w:tblPr>
+        <w:tblStyle w:val="TableGrid"/>
+        <w:tblW w:w="0" w:type="auto"/>
+        <w:tblLook w:val="04A0" w:firstRow="1" w:lastRow="0" w:firstColumn="1" w:lastColumn="0" w:noHBand="0" w:noVBand="1"/>
+      </w:tblPr>
+      <w:tblGrid>
+        <w:gridCol w:w="9350"/>
+      </w:tblGrid>
+      <w:tr>
+        <w:tc>
+          <w:tcPr>
+            <w:tcW w:w="9350" w:type="dxa"/>
+          </w:tcPr>
+          <w:p>
+            <w:pPr>
+              <w:rPr>
+                <w:rFonts w:ascii="Times New Roman" w:hAnsi="Times New Roman" w:cs="Times New Roman"/>
+                <w:sz w:val="24"/>
+                <w:szCs w:val="24"/>
+              </w:rPr>
+            </w:pPr>
+            <w:r>
+              <w:rPr>
+                <w:rFonts w:ascii="Times New Roman" w:hAnsi="Times New Roman" w:cs="Times New Roman"/>
+                <w:sz w:val="24"/>
+                <w:szCs w:val="24"/>
+              </w:rPr>
+              <w:t xml:space="preserve">Figure </w:t>
+            </w:r>
+            <w:r>
+              <w:rPr>
+                <w:rFonts w:ascii="Times New Roman" w:hAnsi="Times New Roman" w:cs="Times New Roman"/>
+                <w:sz w:val="24"/>
+                <w:szCs w:val="24"/>
+              </w:rPr>
+              <w:t>5</w:t>
+            </w:r>
+            <w:r>
+              <w:rPr>
+                <w:rFonts w:ascii="Times New Roman" w:hAnsi="Times New Roman" w:cs="Times New Roman"/>
+                <w:sz w:val="24"/>
+                <w:szCs w:val="24"/>
+              </w:rPr>
+              <w:t xml:space="preserve">: </w:t>
             </w:r>
           </w:p>
         </w:tc>
@@ -1634,7 +1908,6 @@
               <w:rPr>
                 <w:noProof/>
               </w:rPr>
-              <w:lastRenderedPageBreak/>
               <w:drawing>
                 <wp:inline distT="0" distB="0" distL="0" distR="0" wp14:anchorId="0E51C3BD" wp14:editId="71CED830">
                   <wp:extent cx="5943600" cy="2641600"/>
@@ -1653,7 +1926,7 @@
                           </pic:cNvPicPr>
                         </pic:nvPicPr>
                         <pic:blipFill>
-                          <a:blip r:embed="rId14" cstate="print">
+                          <a:blip r:embed="rId16" cstate="print">
                             <a:extLst>
                               <a:ext uri="{28A0092B-C50C-407E-A947-70E740481C1C}">
                                 <a14:useLocalDpi xmlns:a14="http://schemas.microsoft.com/office/drawing/2010/main" val="0"/>
@@ -1742,7 +2015,23 @@
                 <w:sz w:val="24"/>
                 <w:szCs w:val="24"/>
               </w:rPr>
-              <w:t xml:space="preserve">Figure 5: </w:t>
+              <w:t xml:space="preserve">Figure </w:t>
+            </w:r>
+            <w:r>
+              <w:rPr>
+                <w:rFonts w:ascii="Times New Roman" w:hAnsi="Times New Roman" w:cs="Times New Roman"/>
+                <w:sz w:val="24"/>
+                <w:szCs w:val="24"/>
+              </w:rPr>
+              <w:t>6</w:t>
+            </w:r>
+            <w:r>
+              <w:rPr>
+                <w:rFonts w:ascii="Times New Roman" w:hAnsi="Times New Roman" w:cs="Times New Roman"/>
+                <w:sz w:val="24"/>
+                <w:szCs w:val="24"/>
+              </w:rPr>
+              <w:t xml:space="preserve">: </w:t>
             </w:r>
           </w:p>
         </w:tc>
@@ -1764,6 +2053,7 @@
               <w:rPr>
                 <w:noProof/>
               </w:rPr>
+              <w:lastRenderedPageBreak/>
               <w:drawing>
                 <wp:inline distT="0" distB="0" distL="0" distR="0" wp14:anchorId="64E212A2" wp14:editId="4FF1BC86">
                   <wp:extent cx="5943600" cy="2641600"/>
@@ -1782,7 +2072,7 @@
                           </pic:cNvPicPr>
                         </pic:nvPicPr>
                         <pic:blipFill>
-                          <a:blip r:embed="rId15" cstate="print">
+                          <a:blip r:embed="rId17" cstate="print">
                             <a:extLst>
                               <a:ext uri="{28A0092B-C50C-407E-A947-70E740481C1C}">
                                 <a14:useLocalDpi xmlns:a14="http://schemas.microsoft.com/office/drawing/2010/main" val="0"/>
@@ -1870,9 +2160,22 @@
           <w:szCs w:val="24"/>
         </w:rPr>
       </w:pPr>
-    </w:p>
-    <w:p>
-      <w:pPr>
+      <w:r>
+        <w:rPr>
+          <w:rFonts w:ascii="Times New Roman" w:hAnsi="Times New Roman" w:cs="Times New Roman"/>
+          <w:sz w:val="24"/>
+          <w:szCs w:val="24"/>
+        </w:rPr>
+        <w:t xml:space="preserve">Main Points: </w:t>
+      </w:r>
+    </w:p>
+    <w:p>
+      <w:pPr>
+        <w:pStyle w:val="ListParagraph"/>
+        <w:numPr>
+          <w:ilvl w:val="0"/>
+          <w:numId w:val="2"/>
+        </w:numPr>
         <w:spacing w:line="480" w:lineRule="auto"/>
         <w:rPr>
           <w:rFonts w:ascii="Times New Roman" w:hAnsi="Times New Roman" w:cs="Times New Roman"/>
@@ -1880,9 +2183,318 @@
           <w:szCs w:val="24"/>
         </w:rPr>
       </w:pPr>
+      <w:r>
+        <w:rPr>
+          <w:rFonts w:ascii="Times New Roman" w:hAnsi="Times New Roman" w:cs="Times New Roman"/>
+          <w:sz w:val="24"/>
+          <w:szCs w:val="24"/>
+        </w:rPr>
+        <w:t>We were able to discriminate between smokers and non-smokers using only data after cannabis consumption.</w:t>
+      </w:r>
+    </w:p>
+    <w:p>
+      <w:pPr>
+        <w:pStyle w:val="ListParagraph"/>
+        <w:numPr>
+          <w:ilvl w:val="0"/>
+          <w:numId w:val="2"/>
+        </w:numPr>
+        <w:spacing w:line="480" w:lineRule="auto"/>
+        <w:rPr>
+          <w:rFonts w:ascii="Times New Roman" w:hAnsi="Times New Roman" w:cs="Times New Roman"/>
+          <w:sz w:val="24"/>
+          <w:szCs w:val="24"/>
+        </w:rPr>
+      </w:pPr>
+      <w:r>
+        <w:rPr>
+          <w:rFonts w:ascii="Times New Roman" w:hAnsi="Times New Roman" w:cs="Times New Roman"/>
+          <w:sz w:val="24"/>
+          <w:szCs w:val="24"/>
+        </w:rPr>
+        <w:t xml:space="preserve">Models using the information from the full trajectory of the pupillary light reflex have more power to discriminate vs models with summary features </w:t>
+      </w:r>
+    </w:p>
+    <w:p>
+      <w:pPr>
+        <w:pStyle w:val="ListParagraph"/>
+        <w:numPr>
+          <w:ilvl w:val="0"/>
+          <w:numId w:val="2"/>
+        </w:numPr>
+        <w:spacing w:line="480" w:lineRule="auto"/>
+        <w:rPr>
+          <w:rFonts w:ascii="Times New Roman" w:hAnsi="Times New Roman" w:cs="Times New Roman"/>
+          <w:sz w:val="24"/>
+          <w:szCs w:val="24"/>
+        </w:rPr>
+      </w:pPr>
+      <w:r>
+        <w:rPr>
+          <w:rFonts w:ascii="Times New Roman" w:hAnsi="Times New Roman" w:cs="Times New Roman"/>
+          <w:sz w:val="24"/>
+          <w:szCs w:val="24"/>
+        </w:rPr>
+        <w:t xml:space="preserve">Average trajectories of pupillary light reflex differ between </w:t>
+      </w:r>
+      <w:r>
+        <w:rPr>
+          <w:rFonts w:ascii="Times New Roman" w:hAnsi="Times New Roman" w:cs="Times New Roman"/>
+          <w:sz w:val="24"/>
+          <w:szCs w:val="24"/>
+        </w:rPr>
+        <w:t>occasional and non-user; and between daily and non-users</w:t>
+      </w:r>
+    </w:p>
+    <w:p>
+      <w:pPr>
+        <w:pStyle w:val="ListParagraph"/>
+        <w:numPr>
+          <w:ilvl w:val="0"/>
+          <w:numId w:val="2"/>
+        </w:numPr>
+        <w:spacing w:line="480" w:lineRule="auto"/>
+        <w:rPr>
+          <w:rFonts w:ascii="Times New Roman" w:hAnsi="Times New Roman" w:cs="Times New Roman"/>
+          <w:sz w:val="24"/>
+          <w:szCs w:val="24"/>
+        </w:rPr>
+      </w:pPr>
+      <w:r>
+        <w:rPr>
+          <w:rFonts w:ascii="Times New Roman" w:hAnsi="Times New Roman" w:cs="Times New Roman"/>
+          <w:sz w:val="24"/>
+          <w:szCs w:val="24"/>
+        </w:rPr>
+        <w:t>Point of minimal constriction vary by minutes testing delay but the average slope of the rebound dilation seems to differ between non-smoker and smoker even with the testing delay</w:t>
+      </w:r>
+    </w:p>
+    <w:p>
+      <w:pPr>
+        <w:spacing w:line="480" w:lineRule="auto"/>
+        <w:ind w:left="360"/>
+        <w:rPr>
+          <w:rFonts w:ascii="Times New Roman" w:hAnsi="Times New Roman" w:cs="Times New Roman"/>
+          <w:sz w:val="24"/>
+          <w:szCs w:val="24"/>
+        </w:rPr>
+      </w:pPr>
+      <w:r>
+        <w:rPr>
+          <w:rFonts w:ascii="Times New Roman" w:hAnsi="Times New Roman" w:cs="Times New Roman"/>
+          <w:sz w:val="24"/>
+          <w:szCs w:val="24"/>
+        </w:rPr>
+        <w:t xml:space="preserve">Limitations: </w:t>
+      </w:r>
+    </w:p>
+    <w:p>
+      <w:pPr>
+        <w:pStyle w:val="ListParagraph"/>
+        <w:numPr>
+          <w:ilvl w:val="0"/>
+          <w:numId w:val="3"/>
+        </w:numPr>
+        <w:spacing w:line="480" w:lineRule="auto"/>
+        <w:rPr>
+          <w:rFonts w:ascii="Times New Roman" w:hAnsi="Times New Roman" w:cs="Times New Roman"/>
+          <w:sz w:val="24"/>
+          <w:szCs w:val="24"/>
+        </w:rPr>
+      </w:pPr>
+      <w:r>
+        <w:rPr>
+          <w:rFonts w:ascii="Times New Roman" w:hAnsi="Times New Roman" w:cs="Times New Roman"/>
+          <w:sz w:val="24"/>
+          <w:szCs w:val="24"/>
+        </w:rPr>
+        <w:t>Sample size small</w:t>
+      </w:r>
+    </w:p>
+    <w:p>
+      <w:pPr>
+        <w:pStyle w:val="ListParagraph"/>
+        <w:numPr>
+          <w:ilvl w:val="0"/>
+          <w:numId w:val="3"/>
+        </w:numPr>
+        <w:spacing w:line="480" w:lineRule="auto"/>
+        <w:rPr>
+          <w:rFonts w:ascii="Times New Roman" w:hAnsi="Times New Roman" w:cs="Times New Roman"/>
+          <w:sz w:val="24"/>
+          <w:szCs w:val="24"/>
+        </w:rPr>
+      </w:pPr>
+      <w:r>
+        <w:rPr>
+          <w:rFonts w:ascii="Times New Roman" w:hAnsi="Times New Roman" w:cs="Times New Roman"/>
+          <w:sz w:val="24"/>
+          <w:szCs w:val="24"/>
+        </w:rPr>
+        <w:lastRenderedPageBreak/>
+        <w:t xml:space="preserve">Data noisy, no systematic length of light stimulus; recording googles did not fit well on all </w:t>
+      </w:r>
+      <w:proofErr w:type="gramStart"/>
+      <w:r>
+        <w:rPr>
+          <w:rFonts w:ascii="Times New Roman" w:hAnsi="Times New Roman" w:cs="Times New Roman"/>
+          <w:sz w:val="24"/>
+          <w:szCs w:val="24"/>
+        </w:rPr>
+        <w:t>subjects</w:t>
+      </w:r>
+      <w:proofErr w:type="gramEnd"/>
+    </w:p>
+    <w:p>
+      <w:pPr>
+        <w:pStyle w:val="ListParagraph"/>
+        <w:numPr>
+          <w:ilvl w:val="0"/>
+          <w:numId w:val="3"/>
+        </w:numPr>
+        <w:spacing w:line="480" w:lineRule="auto"/>
+        <w:rPr>
+          <w:rFonts w:ascii="Times New Roman" w:hAnsi="Times New Roman" w:cs="Times New Roman"/>
+          <w:sz w:val="24"/>
+          <w:szCs w:val="24"/>
+        </w:rPr>
+      </w:pPr>
+      <w:r>
+        <w:rPr>
+          <w:rFonts w:ascii="Times New Roman" w:hAnsi="Times New Roman" w:cs="Times New Roman"/>
+          <w:sz w:val="24"/>
+          <w:szCs w:val="24"/>
+        </w:rPr>
+        <w:t xml:space="preserve">Did not adjust for baseline pupil </w:t>
+      </w:r>
+      <w:proofErr w:type="gramStart"/>
+      <w:r>
+        <w:rPr>
+          <w:rFonts w:ascii="Times New Roman" w:hAnsi="Times New Roman" w:cs="Times New Roman"/>
+          <w:sz w:val="24"/>
+          <w:szCs w:val="24"/>
+        </w:rPr>
+        <w:t>size</w:t>
+      </w:r>
+      <w:proofErr w:type="gramEnd"/>
+    </w:p>
+    <w:p>
+      <w:pPr>
+        <w:pStyle w:val="ListParagraph"/>
+        <w:numPr>
+          <w:ilvl w:val="0"/>
+          <w:numId w:val="3"/>
+        </w:numPr>
+        <w:spacing w:line="480" w:lineRule="auto"/>
+        <w:rPr>
+          <w:rFonts w:ascii="Times New Roman" w:hAnsi="Times New Roman" w:cs="Times New Roman"/>
+          <w:sz w:val="24"/>
+          <w:szCs w:val="24"/>
+        </w:rPr>
+      </w:pPr>
+      <w:r>
+        <w:rPr>
+          <w:rFonts w:ascii="Times New Roman" w:hAnsi="Times New Roman" w:cs="Times New Roman"/>
+          <w:sz w:val="24"/>
+          <w:szCs w:val="24"/>
+        </w:rPr>
+        <w:t xml:space="preserve">Prediction analysis did not use an </w:t>
+      </w:r>
+      <w:commentRangeStart w:id="9"/>
+      <w:r>
+        <w:rPr>
+          <w:rFonts w:ascii="Times New Roman" w:hAnsi="Times New Roman" w:cs="Times New Roman"/>
+          <w:sz w:val="24"/>
+          <w:szCs w:val="24"/>
+        </w:rPr>
+        <w:t>independent test set</w:t>
+      </w:r>
+      <w:commentRangeEnd w:id="9"/>
+      <w:r>
+        <w:rPr>
+          <w:rStyle w:val="CommentReference"/>
+        </w:rPr>
+        <w:commentReference w:id="9"/>
+      </w:r>
+      <w:r>
+        <w:rPr>
+          <w:rFonts w:ascii="Times New Roman" w:hAnsi="Times New Roman" w:cs="Times New Roman"/>
+          <w:sz w:val="24"/>
+          <w:szCs w:val="24"/>
+        </w:rPr>
+        <w:t xml:space="preserve">. </w:t>
+      </w:r>
+    </w:p>
+    <w:p>
+      <w:pPr>
+        <w:spacing w:line="480" w:lineRule="auto"/>
+        <w:ind w:left="360"/>
+        <w:rPr>
+          <w:rFonts w:ascii="Times New Roman" w:hAnsi="Times New Roman" w:cs="Times New Roman"/>
+          <w:sz w:val="24"/>
+          <w:szCs w:val="24"/>
+        </w:rPr>
+      </w:pPr>
+      <w:r>
+        <w:rPr>
+          <w:rFonts w:ascii="Times New Roman" w:hAnsi="Times New Roman" w:cs="Times New Roman"/>
+          <w:sz w:val="24"/>
+          <w:szCs w:val="24"/>
+        </w:rPr>
+        <w:t xml:space="preserve">Strength: </w:t>
+      </w:r>
+    </w:p>
+    <w:p>
+      <w:pPr>
+        <w:pStyle w:val="ListParagraph"/>
+        <w:numPr>
+          <w:ilvl w:val="0"/>
+          <w:numId w:val="4"/>
+        </w:numPr>
+        <w:spacing w:line="480" w:lineRule="auto"/>
+        <w:rPr>
+          <w:rFonts w:ascii="Times New Roman" w:hAnsi="Times New Roman" w:cs="Times New Roman"/>
+          <w:sz w:val="24"/>
+          <w:szCs w:val="24"/>
+        </w:rPr>
+      </w:pPr>
+      <w:r>
+        <w:rPr>
+          <w:rFonts w:ascii="Times New Roman" w:hAnsi="Times New Roman" w:cs="Times New Roman"/>
+          <w:sz w:val="24"/>
+          <w:szCs w:val="24"/>
+        </w:rPr>
+        <w:t>Participant did not “over” consume cannabis during the test may not have gotten as “high” as they would on a regular basis – but we can still measure an effect difference (not really a limitation)</w:t>
+      </w:r>
+    </w:p>
+    <w:p>
+      <w:pPr>
+        <w:spacing w:line="480" w:lineRule="auto"/>
+        <w:rPr>
+          <w:rFonts w:ascii="Times New Roman" w:hAnsi="Times New Roman" w:cs="Times New Roman"/>
+          <w:sz w:val="24"/>
+          <w:szCs w:val="24"/>
+        </w:rPr>
+      </w:pPr>
+      <w:r>
+        <w:rPr>
+          <w:rFonts w:ascii="Times New Roman" w:hAnsi="Times New Roman" w:cs="Times New Roman"/>
+          <w:sz w:val="24"/>
+          <w:szCs w:val="24"/>
+        </w:rPr>
+        <w:t xml:space="preserve">HOW DOES THIS FIT INTO A </w:t>
+      </w:r>
+      <w:r>
+        <w:rPr>
+          <w:rFonts w:ascii="Times New Roman" w:hAnsi="Times New Roman" w:cs="Times New Roman"/>
+          <w:sz w:val="24"/>
+          <w:szCs w:val="24"/>
+        </w:rPr>
+        <w:t>LARGE CONTEXT?</w:t>
+      </w:r>
     </w:p>
     <w:sectPr>
-      <w:headerReference w:type="default" r:id="rId16"/>
+      <w:headerReference w:type="default" r:id="rId18"/>
       <w:pgSz w:w="12240" w:h="15840"/>
       <w:pgMar w:top="1440" w:right="1440" w:bottom="1440" w:left="1440" w:header="720" w:footer="720" w:gutter="0"/>
       <w:lnNumType w:countBy="1" w:restart="continuous"/>
@@ -2015,6 +2627,62 @@
       </w:r>
     </w:p>
   </w:comment>
+  <w:comment w:id="7" w:author="Godbole, Suneeta" w:date="2023-03-01T16:58:00Z" w:initials="GS">
+    <w:p>
+      <w:pPr>
+        <w:pStyle w:val="CommentText"/>
+      </w:pPr>
+      <w:r>
+        <w:rPr>
+          <w:rStyle w:val="CommentReference"/>
+        </w:rPr>
+        <w:annotationRef/>
+      </w:r>
+      <w:r>
+        <w:t>Add specifics from the plots</w:t>
+      </w:r>
+    </w:p>
+  </w:comment>
+  <w:comment w:id="8" w:author="Godbole, Suneeta" w:date="2023-03-01T16:43:00Z" w:initials="GS">
+    <w:p>
+      <w:pPr>
+        <w:pStyle w:val="CommentText"/>
+      </w:pPr>
+      <w:r>
+        <w:rPr>
+          <w:rStyle w:val="CommentReference"/>
+        </w:rPr>
+        <w:annotationRef/>
+      </w:r>
+      <w:r>
+        <w:t>Maybe try stacking the plots (3x1)</w:t>
+      </w:r>
+    </w:p>
+    <w:p>
+      <w:pPr>
+        <w:pStyle w:val="CommentText"/>
+      </w:pPr>
+      <w:r>
+        <w:t>Adjust y-axis to be equivalent across plots?</w:t>
+      </w:r>
+    </w:p>
+  </w:comment>
+  <w:comment w:id="9" w:author="Godbole, Suneeta" w:date="2023-03-01T16:49:00Z" w:initials="GS">
+    <w:p>
+      <w:pPr>
+        <w:pStyle w:val="CommentText"/>
+      </w:pPr>
+      <w:r>
+        <w:rPr>
+          <w:rStyle w:val="CommentReference"/>
+        </w:rPr>
+        <w:annotationRef/>
+      </w:r>
+      <w:r>
+        <w:t>Should we do a leave one out cross validation?</w:t>
+      </w:r>
+    </w:p>
+  </w:comment>
 </w:comments>
 </file>
 
@@ -2027,6 +2695,9 @@
   <w15:commentEx w15:paraId="75163763" w15:done="0"/>
   <w15:commentEx w15:paraId="2A3C10E7" w15:done="0"/>
   <w15:commentEx w15:paraId="7308536F" w15:done="0"/>
+  <w15:commentEx w15:paraId="0A271549" w15:done="0"/>
+  <w15:commentEx w15:paraId="27BFF187" w15:done="0"/>
+  <w15:commentEx w15:paraId="3F13D641" w15:done="0"/>
 </w15:commentsEx>
 </file>
 
@@ -2039,6 +2710,9 @@
   <w16cex:commentExtensible w16cex:durableId="27A9F01D" w16cex:dateUtc="2023-03-01T22:39:00Z"/>
   <w16cex:commentExtensible w16cex:durableId="27A9F046" w16cex:dateUtc="2023-03-01T22:39:00Z"/>
   <w16cex:commentExtensible w16cex:durableId="27A9F1EC" w16cex:dateUtc="2023-03-01T22:46:00Z"/>
+  <w16cex:commentExtensible w16cex:durableId="27AA02B4" w16cex:dateUtc="2023-03-01T23:58:00Z"/>
+  <w16cex:commentExtensible w16cex:durableId="27A9FF46" w16cex:dateUtc="2023-03-01T23:43:00Z"/>
+  <w16cex:commentExtensible w16cex:durableId="27AA00B0" w16cex:dateUtc="2023-03-01T23:49:00Z"/>
 </w16cex:commentsExtensible>
 </file>
 
@@ -2051,6 +2725,9 @@
   <w16cid:commentId w16cid:paraId="75163763" w16cid:durableId="27A9F01D"/>
   <w16cid:commentId w16cid:paraId="2A3C10E7" w16cid:durableId="27A9F046"/>
   <w16cid:commentId w16cid:paraId="7308536F" w16cid:durableId="27A9F1EC"/>
+  <w16cid:commentId w16cid:paraId="0A271549" w16cid:durableId="27AA02B4"/>
+  <w16cid:commentId w16cid:paraId="27BFF187" w16cid:durableId="27A9FF46"/>
+  <w16cid:commentId w16cid:paraId="3F13D641" w16cid:durableId="27AA00B0"/>
 </w16cid:commentsIds>
 </file>
 
@@ -2353,8 +3030,281 @@
       </w:rPr>
     </w:lvl>
   </w:abstractNum>
+  <w:abstractNum w:abstractNumId="1" w15:restartNumberingAfterBreak="0">
+    <w:nsid w:val="4A486C7E"/>
+    <w:multiLevelType w:val="hybridMultilevel"/>
+    <w:tmpl w:val="FED0F920"/>
+    <w:lvl w:ilvl="0" w:tplc="0409000F">
+      <w:start w:val="1"/>
+      <w:numFmt w:val="decimal"/>
+      <w:lvlText w:val="%1."/>
+      <w:lvlJc w:val="left"/>
+      <w:pPr>
+        <w:ind w:left="720" w:hanging="360"/>
+      </w:pPr>
+    </w:lvl>
+    <w:lvl w:ilvl="1" w:tplc="04090019" w:tentative="1">
+      <w:start w:val="1"/>
+      <w:numFmt w:val="lowerLetter"/>
+      <w:lvlText w:val="%2."/>
+      <w:lvlJc w:val="left"/>
+      <w:pPr>
+        <w:ind w:left="1440" w:hanging="360"/>
+      </w:pPr>
+    </w:lvl>
+    <w:lvl w:ilvl="2" w:tplc="0409001B" w:tentative="1">
+      <w:start w:val="1"/>
+      <w:numFmt w:val="lowerRoman"/>
+      <w:lvlText w:val="%3."/>
+      <w:lvlJc w:val="right"/>
+      <w:pPr>
+        <w:ind w:left="2160" w:hanging="180"/>
+      </w:pPr>
+    </w:lvl>
+    <w:lvl w:ilvl="3" w:tplc="0409000F" w:tentative="1">
+      <w:start w:val="1"/>
+      <w:numFmt w:val="decimal"/>
+      <w:lvlText w:val="%4."/>
+      <w:lvlJc w:val="left"/>
+      <w:pPr>
+        <w:ind w:left="2880" w:hanging="360"/>
+      </w:pPr>
+    </w:lvl>
+    <w:lvl w:ilvl="4" w:tplc="04090019" w:tentative="1">
+      <w:start w:val="1"/>
+      <w:numFmt w:val="lowerLetter"/>
+      <w:lvlText w:val="%5."/>
+      <w:lvlJc w:val="left"/>
+      <w:pPr>
+        <w:ind w:left="3600" w:hanging="360"/>
+      </w:pPr>
+    </w:lvl>
+    <w:lvl w:ilvl="5" w:tplc="0409001B" w:tentative="1">
+      <w:start w:val="1"/>
+      <w:numFmt w:val="lowerRoman"/>
+      <w:lvlText w:val="%6."/>
+      <w:lvlJc w:val="right"/>
+      <w:pPr>
+        <w:ind w:left="4320" w:hanging="180"/>
+      </w:pPr>
+    </w:lvl>
+    <w:lvl w:ilvl="6" w:tplc="0409000F" w:tentative="1">
+      <w:start w:val="1"/>
+      <w:numFmt w:val="decimal"/>
+      <w:lvlText w:val="%7."/>
+      <w:lvlJc w:val="left"/>
+      <w:pPr>
+        <w:ind w:left="5040" w:hanging="360"/>
+      </w:pPr>
+    </w:lvl>
+    <w:lvl w:ilvl="7" w:tplc="04090019" w:tentative="1">
+      <w:start w:val="1"/>
+      <w:numFmt w:val="lowerLetter"/>
+      <w:lvlText w:val="%8."/>
+      <w:lvlJc w:val="left"/>
+      <w:pPr>
+        <w:ind w:left="5760" w:hanging="360"/>
+      </w:pPr>
+    </w:lvl>
+    <w:lvl w:ilvl="8" w:tplc="0409001B" w:tentative="1">
+      <w:start w:val="1"/>
+      <w:numFmt w:val="lowerRoman"/>
+      <w:lvlText w:val="%9."/>
+      <w:lvlJc w:val="right"/>
+      <w:pPr>
+        <w:ind w:left="6480" w:hanging="180"/>
+      </w:pPr>
+    </w:lvl>
+  </w:abstractNum>
+  <w:abstractNum w:abstractNumId="2" w15:restartNumberingAfterBreak="0">
+    <w:nsid w:val="5E3B4C3B"/>
+    <w:multiLevelType w:val="hybridMultilevel"/>
+    <w:tmpl w:val="A28EC346"/>
+    <w:lvl w:ilvl="0" w:tplc="0409000F">
+      <w:start w:val="1"/>
+      <w:numFmt w:val="decimal"/>
+      <w:lvlText w:val="%1."/>
+      <w:lvlJc w:val="left"/>
+      <w:pPr>
+        <w:ind w:left="720" w:hanging="360"/>
+      </w:pPr>
+      <w:rPr>
+        <w:rFonts w:hint="default"/>
+      </w:rPr>
+    </w:lvl>
+    <w:lvl w:ilvl="1" w:tplc="04090019" w:tentative="1">
+      <w:start w:val="1"/>
+      <w:numFmt w:val="lowerLetter"/>
+      <w:lvlText w:val="%2."/>
+      <w:lvlJc w:val="left"/>
+      <w:pPr>
+        <w:ind w:left="1440" w:hanging="360"/>
+      </w:pPr>
+    </w:lvl>
+    <w:lvl w:ilvl="2" w:tplc="0409001B" w:tentative="1">
+      <w:start w:val="1"/>
+      <w:numFmt w:val="lowerRoman"/>
+      <w:lvlText w:val="%3."/>
+      <w:lvlJc w:val="right"/>
+      <w:pPr>
+        <w:ind w:left="2160" w:hanging="180"/>
+      </w:pPr>
+    </w:lvl>
+    <w:lvl w:ilvl="3" w:tplc="0409000F" w:tentative="1">
+      <w:start w:val="1"/>
+      <w:numFmt w:val="decimal"/>
+      <w:lvlText w:val="%4."/>
+      <w:lvlJc w:val="left"/>
+      <w:pPr>
+        <w:ind w:left="2880" w:hanging="360"/>
+      </w:pPr>
+    </w:lvl>
+    <w:lvl w:ilvl="4" w:tplc="04090019" w:tentative="1">
+      <w:start w:val="1"/>
+      <w:numFmt w:val="lowerLetter"/>
+      <w:lvlText w:val="%5."/>
+      <w:lvlJc w:val="left"/>
+      <w:pPr>
+        <w:ind w:left="3600" w:hanging="360"/>
+      </w:pPr>
+    </w:lvl>
+    <w:lvl w:ilvl="5" w:tplc="0409001B" w:tentative="1">
+      <w:start w:val="1"/>
+      <w:numFmt w:val="lowerRoman"/>
+      <w:lvlText w:val="%6."/>
+      <w:lvlJc w:val="right"/>
+      <w:pPr>
+        <w:ind w:left="4320" w:hanging="180"/>
+      </w:pPr>
+    </w:lvl>
+    <w:lvl w:ilvl="6" w:tplc="0409000F" w:tentative="1">
+      <w:start w:val="1"/>
+      <w:numFmt w:val="decimal"/>
+      <w:lvlText w:val="%7."/>
+      <w:lvlJc w:val="left"/>
+      <w:pPr>
+        <w:ind w:left="5040" w:hanging="360"/>
+      </w:pPr>
+    </w:lvl>
+    <w:lvl w:ilvl="7" w:tplc="04090019" w:tentative="1">
+      <w:start w:val="1"/>
+      <w:numFmt w:val="lowerLetter"/>
+      <w:lvlText w:val="%8."/>
+      <w:lvlJc w:val="left"/>
+      <w:pPr>
+        <w:ind w:left="5760" w:hanging="360"/>
+      </w:pPr>
+    </w:lvl>
+    <w:lvl w:ilvl="8" w:tplc="0409001B" w:tentative="1">
+      <w:start w:val="1"/>
+      <w:numFmt w:val="lowerRoman"/>
+      <w:lvlText w:val="%9."/>
+      <w:lvlJc w:val="right"/>
+      <w:pPr>
+        <w:ind w:left="6480" w:hanging="180"/>
+      </w:pPr>
+    </w:lvl>
+  </w:abstractNum>
+  <w:abstractNum w:abstractNumId="3" w15:restartNumberingAfterBreak="0">
+    <w:nsid w:val="6E5E5BA8"/>
+    <w:multiLevelType w:val="hybridMultilevel"/>
+    <w:tmpl w:val="A28EC346"/>
+    <w:lvl w:ilvl="0" w:tplc="FFFFFFFF">
+      <w:start w:val="1"/>
+      <w:numFmt w:val="decimal"/>
+      <w:lvlText w:val="%1."/>
+      <w:lvlJc w:val="left"/>
+      <w:pPr>
+        <w:ind w:left="720" w:hanging="360"/>
+      </w:pPr>
+      <w:rPr>
+        <w:rFonts w:hint="default"/>
+      </w:rPr>
+    </w:lvl>
+    <w:lvl w:ilvl="1" w:tplc="FFFFFFFF" w:tentative="1">
+      <w:start w:val="1"/>
+      <w:numFmt w:val="lowerLetter"/>
+      <w:lvlText w:val="%2."/>
+      <w:lvlJc w:val="left"/>
+      <w:pPr>
+        <w:ind w:left="1440" w:hanging="360"/>
+      </w:pPr>
+    </w:lvl>
+    <w:lvl w:ilvl="2" w:tplc="FFFFFFFF" w:tentative="1">
+      <w:start w:val="1"/>
+      <w:numFmt w:val="lowerRoman"/>
+      <w:lvlText w:val="%3."/>
+      <w:lvlJc w:val="right"/>
+      <w:pPr>
+        <w:ind w:left="2160" w:hanging="180"/>
+      </w:pPr>
+    </w:lvl>
+    <w:lvl w:ilvl="3" w:tplc="FFFFFFFF" w:tentative="1">
+      <w:start w:val="1"/>
+      <w:numFmt w:val="decimal"/>
+      <w:lvlText w:val="%4."/>
+      <w:lvlJc w:val="left"/>
+      <w:pPr>
+        <w:ind w:left="2880" w:hanging="360"/>
+      </w:pPr>
+    </w:lvl>
+    <w:lvl w:ilvl="4" w:tplc="FFFFFFFF" w:tentative="1">
+      <w:start w:val="1"/>
+      <w:numFmt w:val="lowerLetter"/>
+      <w:lvlText w:val="%5."/>
+      <w:lvlJc w:val="left"/>
+      <w:pPr>
+        <w:ind w:left="3600" w:hanging="360"/>
+      </w:pPr>
+    </w:lvl>
+    <w:lvl w:ilvl="5" w:tplc="FFFFFFFF" w:tentative="1">
+      <w:start w:val="1"/>
+      <w:numFmt w:val="lowerRoman"/>
+      <w:lvlText w:val="%6."/>
+      <w:lvlJc w:val="right"/>
+      <w:pPr>
+        <w:ind w:left="4320" w:hanging="180"/>
+      </w:pPr>
+    </w:lvl>
+    <w:lvl w:ilvl="6" w:tplc="FFFFFFFF" w:tentative="1">
+      <w:start w:val="1"/>
+      <w:numFmt w:val="decimal"/>
+      <w:lvlText w:val="%7."/>
+      <w:lvlJc w:val="left"/>
+      <w:pPr>
+        <w:ind w:left="5040" w:hanging="360"/>
+      </w:pPr>
+    </w:lvl>
+    <w:lvl w:ilvl="7" w:tplc="FFFFFFFF" w:tentative="1">
+      <w:start w:val="1"/>
+      <w:numFmt w:val="lowerLetter"/>
+      <w:lvlText w:val="%8."/>
+      <w:lvlJc w:val="left"/>
+      <w:pPr>
+        <w:ind w:left="5760" w:hanging="360"/>
+      </w:pPr>
+    </w:lvl>
+    <w:lvl w:ilvl="8" w:tplc="FFFFFFFF" w:tentative="1">
+      <w:start w:val="1"/>
+      <w:numFmt w:val="lowerRoman"/>
+      <w:lvlText w:val="%9."/>
+      <w:lvlJc w:val="right"/>
+      <w:pPr>
+        <w:ind w:left="6480" w:hanging="180"/>
+      </w:pPr>
+    </w:lvl>
+  </w:abstractNum>
   <w:num w:numId="1" w16cid:durableId="1255088367">
     <w:abstractNumId w:val="0"/>
+  </w:num>
+  <w:num w:numId="2" w16cid:durableId="758718364">
+    <w:abstractNumId w:val="1"/>
+  </w:num>
+  <w:num w:numId="3" w16cid:durableId="1495536993">
+    <w:abstractNumId w:val="2"/>
+  </w:num>
+  <w:num w:numId="4" w16cid:durableId="377364728">
+    <w:abstractNumId w:val="3"/>
   </w:num>
 </w:numbering>
 </file>
@@ -3237,4 +4187,16 @@
     </a:ext>
   </a:extLst>
 </a:theme>
+</file>
+
+<file path=customXml/item1.xml><?xml version="1.0" encoding="utf-8"?>
+<b:Sources xmlns:b="http://schemas.openxmlformats.org/officeDocument/2006/bibliography" xmlns="http://schemas.openxmlformats.org/officeDocument/2006/bibliography" SelectedStyle="\APASixthEditionOfficeOnline.xsl" StyleName="APA" Version="6"/>
+</file>
+
+<file path=customXml/itemProps1.xml><?xml version="1.0" encoding="utf-8"?>
+<ds:datastoreItem xmlns:ds="http://schemas.openxmlformats.org/officeDocument/2006/customXml" ds:itemID="{51F3EF7E-30C0-481C-B92A-D25B530D69C1}">
+  <ds:schemaRefs>
+    <ds:schemaRef ds:uri="http://schemas.openxmlformats.org/officeDocument/2006/bibliography"/>
+  </ds:schemaRefs>
+</ds:datastoreItem>
 </file>
</xml_diff>

<commit_message>
Editing plots and results text and creating function to extract significant regions
</commit_message>
<xml_diff>
--- a/drafts/Godbole_Trajectory_Differences_by_Cannabis_Use.docx
+++ b/drafts/Godbole_Trajectory_Differences_by_Cannabis_Use.docx
@@ -279,7 +279,25 @@
           <w:sz w:val="24"/>
           <w:szCs w:val="24"/>
         </w:rPr>
-        <w:t>In this sample of 84 participants, there were 29 non-users, 30 occasional and 25 daily users. Participants ranged in age from 25.1 to 45.3 years with an average of 32 years (sd = 5.02)</w:t>
+        <w:t>In this sample of 84 participants, there were 29 non-users, 30 occasional and 25 daily users. Participants ranged in age from 25.1 to 45.3 years with an average of 32 years (</w:t>
+      </w:r>
+      <w:proofErr w:type="spellStart"/>
+      <w:r>
+        <w:rPr>
+          <w:rFonts w:ascii="Times New Roman" w:hAnsi="Times New Roman" w:cs="Times New Roman"/>
+          <w:sz w:val="24"/>
+          <w:szCs w:val="24"/>
+        </w:rPr>
+        <w:t>sd</w:t>
+      </w:r>
+      <w:proofErr w:type="spellEnd"/>
+      <w:r>
+        <w:rPr>
+          <w:rFonts w:ascii="Times New Roman" w:hAnsi="Times New Roman" w:cs="Times New Roman"/>
+          <w:sz w:val="24"/>
+          <w:szCs w:val="24"/>
+        </w:rPr>
+        <w:t xml:space="preserve"> = 5.02)</w:t>
       </w:r>
       <w:r>
         <w:rPr>
@@ -465,7 +483,25 @@
           <w:sz w:val="24"/>
           <w:szCs w:val="24"/>
         </w:rPr>
-        <w:t xml:space="preserve"> (SoFR)</w:t>
+        <w:t xml:space="preserve"> (</w:t>
+      </w:r>
+      <w:proofErr w:type="spellStart"/>
+      <w:r>
+        <w:rPr>
+          <w:rFonts w:ascii="Times New Roman" w:hAnsi="Times New Roman" w:cs="Times New Roman"/>
+          <w:sz w:val="24"/>
+          <w:szCs w:val="24"/>
+        </w:rPr>
+        <w:t>SoFR</w:t>
+      </w:r>
+      <w:proofErr w:type="spellEnd"/>
+      <w:r>
+        <w:rPr>
+          <w:rFonts w:ascii="Times New Roman" w:hAnsi="Times New Roman" w:cs="Times New Roman"/>
+          <w:sz w:val="24"/>
+          <w:szCs w:val="24"/>
+        </w:rPr>
+        <w:t>)</w:t>
       </w:r>
       <w:r>
         <w:rPr>
@@ -481,7 +517,25 @@
           <w:sz w:val="24"/>
           <w:szCs w:val="24"/>
         </w:rPr>
-        <w:t xml:space="preserve"> (FoSR)</w:t>
+        <w:t xml:space="preserve"> (</w:t>
+      </w:r>
+      <w:proofErr w:type="spellStart"/>
+      <w:r>
+        <w:rPr>
+          <w:rFonts w:ascii="Times New Roman" w:hAnsi="Times New Roman" w:cs="Times New Roman"/>
+          <w:sz w:val="24"/>
+          <w:szCs w:val="24"/>
+        </w:rPr>
+        <w:t>FoSR</w:t>
+      </w:r>
+      <w:proofErr w:type="spellEnd"/>
+      <w:r>
+        <w:rPr>
+          <w:rFonts w:ascii="Times New Roman" w:hAnsi="Times New Roman" w:cs="Times New Roman"/>
+          <w:sz w:val="24"/>
+          <w:szCs w:val="24"/>
+        </w:rPr>
+        <w:t>)</w:t>
       </w:r>
       <w:r>
         <w:rPr>
@@ -497,7 +551,25 @@
           <w:sz w:val="24"/>
           <w:szCs w:val="24"/>
         </w:rPr>
-        <w:t xml:space="preserve">In SoFR, </w:t>
+        <w:t xml:space="preserve">In </w:t>
+      </w:r>
+      <w:proofErr w:type="spellStart"/>
+      <w:r>
+        <w:rPr>
+          <w:rFonts w:ascii="Times New Roman" w:hAnsi="Times New Roman" w:cs="Times New Roman"/>
+          <w:sz w:val="24"/>
+          <w:szCs w:val="24"/>
+        </w:rPr>
+        <w:t>SoFR</w:t>
+      </w:r>
+      <w:proofErr w:type="spellEnd"/>
+      <w:r>
+        <w:rPr>
+          <w:rFonts w:ascii="Times New Roman" w:hAnsi="Times New Roman" w:cs="Times New Roman"/>
+          <w:sz w:val="24"/>
+          <w:szCs w:val="24"/>
+        </w:rPr>
+        <w:t xml:space="preserve">, </w:t>
       </w:r>
       <w:r>
         <w:rPr>
@@ -521,7 +593,79 @@
           <w:sz w:val="24"/>
           <w:szCs w:val="24"/>
         </w:rPr>
-        <w:t xml:space="preserve">outcome, such as cannabis consumption status, is regressed on the trajectories to find differences in the trajectories that are associated with the outcome. However, in FoSR the trajectories are regressed on covariates such cannabis use frequency to determine how the trajectories differ by the covariate. In this analysis, a SoFR model was used to determine the subtle differences in the pupillary light reflex that discriminate between cannabis users versus non-users, while the FoSR models were used to distinguish trajectory patterns that are associated with cannabis use frequency. Additionally, due to the variability in the time from cannabis consumption to the post test, a FoSR model was used to explain differences in trajectories due to cannabis use frequency and time differences in wait time between cannabis use and testing. </w:t>
+        <w:t xml:space="preserve">outcome, such as cannabis consumption status, is regressed on the trajectories to find differences in the trajectories that are associated with the outcome. However, in </w:t>
+      </w:r>
+      <w:proofErr w:type="spellStart"/>
+      <w:r>
+        <w:rPr>
+          <w:rFonts w:ascii="Times New Roman" w:hAnsi="Times New Roman" w:cs="Times New Roman"/>
+          <w:sz w:val="24"/>
+          <w:szCs w:val="24"/>
+        </w:rPr>
+        <w:t>FoSR</w:t>
+      </w:r>
+      <w:proofErr w:type="spellEnd"/>
+      <w:r>
+        <w:rPr>
+          <w:rFonts w:ascii="Times New Roman" w:hAnsi="Times New Roman" w:cs="Times New Roman"/>
+          <w:sz w:val="24"/>
+          <w:szCs w:val="24"/>
+        </w:rPr>
+        <w:t xml:space="preserve"> the trajectories are regressed on covariates such cannabis use frequency to determine how the trajectories differ by the covariate. In this analysis, a </w:t>
+      </w:r>
+      <w:proofErr w:type="spellStart"/>
+      <w:r>
+        <w:rPr>
+          <w:rFonts w:ascii="Times New Roman" w:hAnsi="Times New Roman" w:cs="Times New Roman"/>
+          <w:sz w:val="24"/>
+          <w:szCs w:val="24"/>
+        </w:rPr>
+        <w:t>SoFR</w:t>
+      </w:r>
+      <w:proofErr w:type="spellEnd"/>
+      <w:r>
+        <w:rPr>
+          <w:rFonts w:ascii="Times New Roman" w:hAnsi="Times New Roman" w:cs="Times New Roman"/>
+          <w:sz w:val="24"/>
+          <w:szCs w:val="24"/>
+        </w:rPr>
+        <w:t xml:space="preserve"> model was used to determine the subtle differences in the pupillary light reflex that discriminate between cannabis users versus non-users, while the </w:t>
+      </w:r>
+      <w:proofErr w:type="spellStart"/>
+      <w:r>
+        <w:rPr>
+          <w:rFonts w:ascii="Times New Roman" w:hAnsi="Times New Roman" w:cs="Times New Roman"/>
+          <w:sz w:val="24"/>
+          <w:szCs w:val="24"/>
+        </w:rPr>
+        <w:t>FoSR</w:t>
+      </w:r>
+      <w:proofErr w:type="spellEnd"/>
+      <w:r>
+        <w:rPr>
+          <w:rFonts w:ascii="Times New Roman" w:hAnsi="Times New Roman" w:cs="Times New Roman"/>
+          <w:sz w:val="24"/>
+          <w:szCs w:val="24"/>
+        </w:rPr>
+        <w:t xml:space="preserve"> models were used to distinguish trajectory patterns that are associated with cannabis use frequency. Additionally, due to the variability in the time from cannabis consumption to the post test, a </w:t>
+      </w:r>
+      <w:proofErr w:type="spellStart"/>
+      <w:r>
+        <w:rPr>
+          <w:rFonts w:ascii="Times New Roman" w:hAnsi="Times New Roman" w:cs="Times New Roman"/>
+          <w:sz w:val="24"/>
+          <w:szCs w:val="24"/>
+        </w:rPr>
+        <w:t>FoSR</w:t>
+      </w:r>
+      <w:proofErr w:type="spellEnd"/>
+      <w:r>
+        <w:rPr>
+          <w:rFonts w:ascii="Times New Roman" w:hAnsi="Times New Roman" w:cs="Times New Roman"/>
+          <w:sz w:val="24"/>
+          <w:szCs w:val="24"/>
+        </w:rPr>
+        <w:t xml:space="preserve"> model was used to explain differences in trajectories due to cannabis use frequency and time differences in wait time between cannabis use and testing. </w:t>
       </w:r>
     </w:p>
     <w:p>
@@ -658,7 +802,25 @@
           <w:sz w:val="24"/>
           <w:szCs w:val="24"/>
         </w:rPr>
-        <w:t xml:space="preserve">  (Steinhart thesis).  The second model used the prediction from the SoFR model, which assessed information from the full trajectory of the pupillary light reflex during the post test. Receiver </w:t>
+        <w:t xml:space="preserve">  (Steinhart thesis).  The second model used the prediction from the </w:t>
+      </w:r>
+      <w:proofErr w:type="spellStart"/>
+      <w:r>
+        <w:rPr>
+          <w:rFonts w:ascii="Times New Roman" w:hAnsi="Times New Roman" w:cs="Times New Roman"/>
+          <w:sz w:val="24"/>
+          <w:szCs w:val="24"/>
+        </w:rPr>
+        <w:t>SoFR</w:t>
+      </w:r>
+      <w:proofErr w:type="spellEnd"/>
+      <w:r>
+        <w:rPr>
+          <w:rFonts w:ascii="Times New Roman" w:hAnsi="Times New Roman" w:cs="Times New Roman"/>
+          <w:sz w:val="24"/>
+          <w:szCs w:val="24"/>
+        </w:rPr>
+        <w:t xml:space="preserve"> model, which assessed information from the full trajectory of the pupillary light reflex during the post test. Receiver </w:t>
       </w:r>
       <w:r>
         <w:rPr>
@@ -792,6 +954,14 @@
                 <w:szCs w:val="24"/>
               </w:rPr>
               <w:t xml:space="preserve">Figure 1: </w:t>
+            </w:r>
+            <w:r>
+              <w:rPr>
+                <w:rFonts w:ascii="Times New Roman" w:hAnsi="Times New Roman" w:cs="Times New Roman"/>
+                <w:sz w:val="24"/>
+                <w:szCs w:val="24"/>
+              </w:rPr>
+              <w:t>ROCs Evaluating the Discrimination Ability between Smokers and non-Smokers for Summary Feature vs Full Trajectory Models</w:t>
             </w:r>
           </w:p>
         </w:tc>
@@ -886,6 +1056,39 @@
                 <w:szCs w:val="24"/>
               </w:rPr>
             </w:pPr>
+            <w:r>
+              <w:rPr>
+                <w:rFonts w:ascii="Times New Roman" w:hAnsi="Times New Roman" w:cs="Times New Roman"/>
+                <w:sz w:val="24"/>
+                <w:szCs w:val="24"/>
+              </w:rPr>
+              <w:t>Receiver Operator Characteristic curves (ROCs) evaluate the prediction accuracy for different models, with a higher prediction accuracy indicated by a higher AUC and the ROC curve following the left and top edge of the graph. The model depicted with the blue line was constructed with summary features of pupillary light reflex which included the point of minimal constriction, the area under the curve after the point of minimal constriction and the rebound dilation slope after the point of minimal constriction</w:t>
+            </w:r>
+            <w:r>
+              <w:rPr>
+                <w:rFonts w:ascii="Times New Roman" w:hAnsi="Times New Roman" w:cs="Times New Roman"/>
+                <w:sz w:val="24"/>
+                <w:szCs w:val="24"/>
+              </w:rPr>
+              <w:t xml:space="preserve">. The model depicted with the yellow was constricted with the full trajectory of pupillary light reflex without creating </w:t>
+            </w:r>
+            <w:r>
+              <w:rPr>
+                <w:rFonts w:ascii="Times New Roman" w:hAnsi="Times New Roman" w:cs="Times New Roman"/>
+                <w:sz w:val="24"/>
+                <w:szCs w:val="24"/>
+              </w:rPr>
+              <w:lastRenderedPageBreak/>
+              <w:t xml:space="preserve">summary features. Although similar, the model utilizing the full trajectory data has better discrimination ability between smokers and non-smokers. </w:t>
+            </w:r>
+            <w:r>
+              <w:rPr>
+                <w:rFonts w:ascii="Times New Roman" w:hAnsi="Times New Roman" w:cs="Times New Roman"/>
+                <w:sz w:val="24"/>
+                <w:szCs w:val="24"/>
+              </w:rPr>
+              <w:t xml:space="preserve"> </w:t>
+            </w:r>
           </w:p>
         </w:tc>
       </w:tr>
@@ -916,7 +1119,25 @@
           <w:sz w:val="24"/>
           <w:szCs w:val="24"/>
         </w:rPr>
-        <w:t xml:space="preserve">The full trajectory model used in the prediction analysis was a SoFR model that </w:t>
+        <w:t xml:space="preserve">The full trajectory model used in the prediction analysis was a </w:t>
+      </w:r>
+      <w:proofErr w:type="spellStart"/>
+      <w:r>
+        <w:rPr>
+          <w:rFonts w:ascii="Times New Roman" w:hAnsi="Times New Roman" w:cs="Times New Roman"/>
+          <w:sz w:val="24"/>
+          <w:szCs w:val="24"/>
+        </w:rPr>
+        <w:t>SoFR</w:t>
+      </w:r>
+      <w:proofErr w:type="spellEnd"/>
+      <w:r>
+        <w:rPr>
+          <w:rFonts w:ascii="Times New Roman" w:hAnsi="Times New Roman" w:cs="Times New Roman"/>
+          <w:sz w:val="24"/>
+          <w:szCs w:val="24"/>
+        </w:rPr>
+        <w:t xml:space="preserve"> model that </w:t>
       </w:r>
       <w:r>
         <w:rPr>
@@ -948,7 +1169,6 @@
           <w:sz w:val="24"/>
           <w:szCs w:val="24"/>
         </w:rPr>
-        <w:lastRenderedPageBreak/>
         <w:t>shown</w:t>
       </w:r>
       <w:r>
@@ -981,31 +1201,207 @@
           <w:sz w:val="24"/>
           <w:szCs w:val="24"/>
         </w:rPr>
-        <w:t xml:space="preserve">2 and 3.7 seconds </w:t>
-      </w:r>
-      <w:r>
-        <w:rPr>
-          <w:rFonts w:ascii="Times New Roman" w:hAnsi="Times New Roman" w:cs="Times New Roman"/>
-          <w:sz w:val="24"/>
-          <w:szCs w:val="24"/>
-        </w:rPr>
-        <w:t xml:space="preserve">with a peak difference at 2.97 seconds (OR: 2.66, 95% CI: [1.26, 5.59]) </w:t>
-      </w:r>
-      <w:r>
-        <w:rPr>
-          <w:rFonts w:ascii="Times New Roman" w:hAnsi="Times New Roman" w:cs="Times New Roman"/>
-          <w:sz w:val="24"/>
-          <w:szCs w:val="24"/>
-        </w:rPr>
-        <w:t>and between 5.7 and 7.2 seconds</w:t>
-      </w:r>
-      <w:r>
-        <w:rPr>
-          <w:rFonts w:ascii="Times New Roman" w:hAnsi="Times New Roman" w:cs="Times New Roman"/>
-          <w:sz w:val="24"/>
-          <w:szCs w:val="24"/>
-        </w:rPr>
-        <w:t xml:space="preserve"> with a maximum difference at 6.53 seconds (OR: 0.367, 95% CI: [0.164, 0.822]) </w:t>
+        <w:t>2.03</w:t>
+      </w:r>
+      <w:r>
+        <w:rPr>
+          <w:rFonts w:ascii="Times New Roman" w:hAnsi="Times New Roman" w:cs="Times New Roman"/>
+          <w:sz w:val="24"/>
+          <w:szCs w:val="24"/>
+        </w:rPr>
+        <w:t xml:space="preserve"> and 3.7</w:t>
+      </w:r>
+      <w:r>
+        <w:rPr>
+          <w:rFonts w:ascii="Times New Roman" w:hAnsi="Times New Roman" w:cs="Times New Roman"/>
+          <w:sz w:val="24"/>
+          <w:szCs w:val="24"/>
+        </w:rPr>
+        <w:t>3</w:t>
+      </w:r>
+      <w:r>
+        <w:rPr>
+          <w:rFonts w:ascii="Times New Roman" w:hAnsi="Times New Roman" w:cs="Times New Roman"/>
+          <w:sz w:val="24"/>
+          <w:szCs w:val="24"/>
+        </w:rPr>
+        <w:t xml:space="preserve"> seconds </w:t>
+      </w:r>
+      <w:r>
+        <w:rPr>
+          <w:rFonts w:ascii="Times New Roman" w:hAnsi="Times New Roman" w:cs="Times New Roman"/>
+          <w:sz w:val="24"/>
+          <w:szCs w:val="24"/>
+        </w:rPr>
+        <w:t xml:space="preserve">with a </w:t>
+      </w:r>
+      <w:r>
+        <w:rPr>
+          <w:rFonts w:ascii="Times New Roman" w:hAnsi="Times New Roman" w:cs="Times New Roman"/>
+          <w:sz w:val="24"/>
+          <w:szCs w:val="24"/>
+        </w:rPr>
+        <w:t>maximum</w:t>
+      </w:r>
+      <w:r>
+        <w:rPr>
+          <w:rFonts w:ascii="Times New Roman" w:hAnsi="Times New Roman" w:cs="Times New Roman"/>
+          <w:sz w:val="24"/>
+          <w:szCs w:val="24"/>
+        </w:rPr>
+        <w:t xml:space="preserve"> difference at 2.97 seconds (OR: 2.66, </w:t>
+      </w:r>
+      <w:commentRangeStart w:id="7"/>
+      <w:r>
+        <w:rPr>
+          <w:rFonts w:ascii="Times New Roman" w:hAnsi="Times New Roman" w:cs="Times New Roman"/>
+          <w:sz w:val="24"/>
+          <w:szCs w:val="24"/>
+        </w:rPr>
+        <w:t xml:space="preserve">95% </w:t>
+      </w:r>
+      <w:commentRangeEnd w:id="7"/>
+      <w:r>
+        <w:rPr>
+          <w:rStyle w:val="CommentReference"/>
+        </w:rPr>
+        <w:commentReference w:id="7"/>
+      </w:r>
+      <w:r>
+        <w:rPr>
+          <w:rFonts w:ascii="Times New Roman" w:hAnsi="Times New Roman" w:cs="Times New Roman"/>
+          <w:sz w:val="24"/>
+          <w:szCs w:val="24"/>
+        </w:rPr>
+        <w:t>CI: [1.2</w:t>
+      </w:r>
+      <w:r>
+        <w:rPr>
+          <w:rFonts w:ascii="Times New Roman" w:hAnsi="Times New Roman" w:cs="Times New Roman"/>
+          <w:sz w:val="24"/>
+          <w:szCs w:val="24"/>
+        </w:rPr>
+        <w:t>8</w:t>
+      </w:r>
+      <w:r>
+        <w:rPr>
+          <w:rFonts w:ascii="Times New Roman" w:hAnsi="Times New Roman" w:cs="Times New Roman"/>
+          <w:sz w:val="24"/>
+          <w:szCs w:val="24"/>
+        </w:rPr>
+        <w:t>, 5.5</w:t>
+      </w:r>
+      <w:r>
+        <w:rPr>
+          <w:rFonts w:ascii="Times New Roman" w:hAnsi="Times New Roman" w:cs="Times New Roman"/>
+          <w:sz w:val="24"/>
+          <w:szCs w:val="24"/>
+        </w:rPr>
+        <w:t>0</w:t>
+      </w:r>
+      <w:r>
+        <w:rPr>
+          <w:rFonts w:ascii="Times New Roman" w:hAnsi="Times New Roman" w:cs="Times New Roman"/>
+          <w:sz w:val="24"/>
+          <w:szCs w:val="24"/>
+        </w:rPr>
+        <w:t xml:space="preserve">]) </w:t>
+      </w:r>
+      <w:r>
+        <w:rPr>
+          <w:rFonts w:ascii="Times New Roman" w:hAnsi="Times New Roman" w:cs="Times New Roman"/>
+          <w:sz w:val="24"/>
+          <w:szCs w:val="24"/>
+        </w:rPr>
+        <w:t>and between 5.7 and 7.</w:t>
+      </w:r>
+      <w:r>
+        <w:rPr>
+          <w:rFonts w:ascii="Times New Roman" w:hAnsi="Times New Roman" w:cs="Times New Roman"/>
+          <w:sz w:val="24"/>
+          <w:szCs w:val="24"/>
+        </w:rPr>
+        <w:t>3</w:t>
+      </w:r>
+      <w:r>
+        <w:rPr>
+          <w:rFonts w:ascii="Times New Roman" w:hAnsi="Times New Roman" w:cs="Times New Roman"/>
+          <w:sz w:val="24"/>
+          <w:szCs w:val="24"/>
+        </w:rPr>
+        <w:t xml:space="preserve"> seconds</w:t>
+      </w:r>
+      <w:r>
+        <w:rPr>
+          <w:rFonts w:ascii="Times New Roman" w:hAnsi="Times New Roman" w:cs="Times New Roman"/>
+          <w:sz w:val="24"/>
+          <w:szCs w:val="24"/>
+        </w:rPr>
+        <w:t xml:space="preserve"> with a </w:t>
+      </w:r>
+      <w:r>
+        <w:rPr>
+          <w:rFonts w:ascii="Times New Roman" w:hAnsi="Times New Roman" w:cs="Times New Roman"/>
+          <w:sz w:val="24"/>
+          <w:szCs w:val="24"/>
+        </w:rPr>
+        <w:t>peak</w:t>
+      </w:r>
+      <w:r>
+        <w:rPr>
+          <w:rFonts w:ascii="Times New Roman" w:hAnsi="Times New Roman" w:cs="Times New Roman"/>
+          <w:sz w:val="24"/>
+          <w:szCs w:val="24"/>
+        </w:rPr>
+        <w:t xml:space="preserve"> difference at 6.5</w:t>
+      </w:r>
+      <w:r>
+        <w:rPr>
+          <w:rFonts w:ascii="Times New Roman" w:hAnsi="Times New Roman" w:cs="Times New Roman"/>
+          <w:sz w:val="24"/>
+          <w:szCs w:val="24"/>
+        </w:rPr>
+        <w:t>7</w:t>
+      </w:r>
+      <w:r>
+        <w:rPr>
+          <w:rFonts w:ascii="Times New Roman" w:hAnsi="Times New Roman" w:cs="Times New Roman"/>
+          <w:sz w:val="24"/>
+          <w:szCs w:val="24"/>
+        </w:rPr>
+        <w:t xml:space="preserve"> seconds (OR: 0.37, 95% CI: [0.1</w:t>
+      </w:r>
+      <w:r>
+        <w:rPr>
+          <w:rFonts w:ascii="Times New Roman" w:hAnsi="Times New Roman" w:cs="Times New Roman"/>
+          <w:sz w:val="24"/>
+          <w:szCs w:val="24"/>
+        </w:rPr>
+        <w:t>7</w:t>
+      </w:r>
+      <w:r>
+        <w:rPr>
+          <w:rFonts w:ascii="Times New Roman" w:hAnsi="Times New Roman" w:cs="Times New Roman"/>
+          <w:sz w:val="24"/>
+          <w:szCs w:val="24"/>
+        </w:rPr>
+        <w:t>, 0.8</w:t>
+      </w:r>
+      <w:r>
+        <w:rPr>
+          <w:rFonts w:ascii="Times New Roman" w:hAnsi="Times New Roman" w:cs="Times New Roman"/>
+          <w:sz w:val="24"/>
+          <w:szCs w:val="24"/>
+        </w:rPr>
+        <w:t>1</w:t>
+      </w:r>
+      <w:r>
+        <w:rPr>
+          <w:rFonts w:ascii="Times New Roman" w:hAnsi="Times New Roman" w:cs="Times New Roman"/>
+          <w:sz w:val="24"/>
+          <w:szCs w:val="24"/>
+        </w:rPr>
+        <w:t>])</w:t>
       </w:r>
       <w:r>
         <w:rPr>
@@ -1046,6 +1442,14 @@
               </w:rPr>
               <w:t xml:space="preserve">Figure 2: </w:t>
             </w:r>
+            <w:r>
+              <w:rPr>
+                <w:rFonts w:ascii="Times New Roman" w:hAnsi="Times New Roman" w:cs="Times New Roman"/>
+                <w:sz w:val="24"/>
+                <w:szCs w:val="24"/>
+              </w:rPr>
+              <w:t>Plot of Logistic Regression Model to Discriminate between Smokers and non-Smokers</w:t>
+            </w:r>
           </w:p>
         </w:tc>
       </w:tr>
@@ -1062,7 +1466,6 @@
                 <w:szCs w:val="24"/>
               </w:rPr>
             </w:pPr>
-            <w:commentRangeStart w:id="7"/>
             <w:r>
               <w:rPr>
                 <w:noProof/>
@@ -1116,13 +1519,6 @@
                 </wp:inline>
               </w:drawing>
             </w:r>
-            <w:commentRangeEnd w:id="7"/>
-            <w:r>
-              <w:rPr>
-                <w:rStyle w:val="CommentReference"/>
-              </w:rPr>
-              <w:commentReference w:id="7"/>
-            </w:r>
           </w:p>
         </w:tc>
       </w:tr>
@@ -1145,7 +1541,7 @@
                 <w:sz w:val="24"/>
                 <w:szCs w:val="24"/>
               </w:rPr>
-              <w:t>*</w:t>
+              <w:t>The d</w:t>
             </w:r>
             <w:r>
               <w:rPr>
@@ -1153,7 +1549,7 @@
                 <w:sz w:val="24"/>
                 <w:szCs w:val="24"/>
               </w:rPr>
-              <w:t xml:space="preserve"> </w:t>
+              <w:t>ashed lines indicate</w:t>
             </w:r>
             <w:r>
               <w:rPr>
@@ -1161,7 +1557,104 @@
                 <w:sz w:val="24"/>
                 <w:szCs w:val="24"/>
               </w:rPr>
-              <w:t>Dashed lines indicate 2*se confidence interval around the estimate</w:t>
+              <w:t xml:space="preserve"> the</w:t>
+            </w:r>
+            <w:r>
+              <w:rPr>
+                <w:rFonts w:ascii="Times New Roman" w:hAnsi="Times New Roman" w:cs="Times New Roman"/>
+                <w:sz w:val="24"/>
+                <w:szCs w:val="24"/>
+              </w:rPr>
+              <w:t xml:space="preserve"> 2*</w:t>
+            </w:r>
+            <w:r>
+              <w:rPr>
+                <w:rFonts w:ascii="Times New Roman" w:hAnsi="Times New Roman" w:cs="Times New Roman"/>
+                <w:sz w:val="24"/>
+                <w:szCs w:val="24"/>
+              </w:rPr>
+              <w:t>SE</w:t>
+            </w:r>
+            <w:r>
+              <w:rPr>
+                <w:rFonts w:ascii="Times New Roman" w:hAnsi="Times New Roman" w:cs="Times New Roman"/>
+                <w:sz w:val="24"/>
+                <w:szCs w:val="24"/>
+              </w:rPr>
+              <w:t xml:space="preserve"> confidence interval around the </w:t>
+            </w:r>
+            <w:r>
+              <w:rPr>
+                <w:rFonts w:ascii="Times New Roman" w:hAnsi="Times New Roman" w:cs="Times New Roman"/>
+                <w:sz w:val="24"/>
+                <w:szCs w:val="24"/>
+              </w:rPr>
+              <w:t>Odds Ratio</w:t>
+            </w:r>
+            <w:r>
+              <w:rPr>
+                <w:rFonts w:ascii="Times New Roman" w:hAnsi="Times New Roman" w:cs="Times New Roman"/>
+                <w:sz w:val="24"/>
+                <w:szCs w:val="24"/>
+              </w:rPr>
+              <w:t xml:space="preserve"> (OR)</w:t>
+            </w:r>
+            <w:r>
+              <w:rPr>
+                <w:rFonts w:ascii="Times New Roman" w:hAnsi="Times New Roman" w:cs="Times New Roman"/>
+                <w:sz w:val="24"/>
+                <w:szCs w:val="24"/>
+              </w:rPr>
+              <w:t xml:space="preserve"> estimate</w:t>
+            </w:r>
+            <w:r>
+              <w:rPr>
+                <w:rFonts w:ascii="Times New Roman" w:hAnsi="Times New Roman" w:cs="Times New Roman"/>
+                <w:sz w:val="24"/>
+                <w:szCs w:val="24"/>
+              </w:rPr>
+              <w:t>.</w:t>
+            </w:r>
+          </w:p>
+          <w:p>
+            <w:pPr>
+              <w:rPr>
+                <w:rFonts w:ascii="Times New Roman" w:hAnsi="Times New Roman" w:cs="Times New Roman"/>
+                <w:sz w:val="24"/>
+                <w:szCs w:val="24"/>
+              </w:rPr>
+            </w:pPr>
+            <w:r>
+              <w:rPr>
+                <w:rFonts w:ascii="Times New Roman" w:hAnsi="Times New Roman" w:cs="Times New Roman"/>
+                <w:sz w:val="24"/>
+                <w:szCs w:val="24"/>
+              </w:rPr>
+              <w:t>The plot depicts the odds ratio (OR) of being a smokers vs non-smokers across the time course of the pupillary light reflex. High ORs would increase the probability of predicting a smoker.  The red line indicates no difference between smokers and non-smokers, and areas where the confidence interval (</w:t>
+            </w:r>
+            <w:r>
+              <w:rPr>
+                <w:rFonts w:ascii="Times New Roman" w:hAnsi="Times New Roman" w:cs="Times New Roman"/>
+                <w:sz w:val="24"/>
+                <w:szCs w:val="24"/>
+              </w:rPr>
+              <w:t xml:space="preserve">both </w:t>
+            </w:r>
+            <w:r>
+              <w:rPr>
+                <w:rFonts w:ascii="Times New Roman" w:hAnsi="Times New Roman" w:cs="Times New Roman"/>
+                <w:sz w:val="24"/>
+                <w:szCs w:val="24"/>
+              </w:rPr>
+              <w:t xml:space="preserve">dashed lines) are above </w:t>
+            </w:r>
+            <w:r>
+              <w:rPr>
+                <w:rFonts w:ascii="Times New Roman" w:hAnsi="Times New Roman" w:cs="Times New Roman"/>
+                <w:sz w:val="24"/>
+                <w:szCs w:val="24"/>
+              </w:rPr>
+              <w:t>or below the red line indicate statistically significant differences between smokers and non-smokers.</w:t>
             </w:r>
           </w:p>
         </w:tc>
@@ -1193,7 +1686,26 @@
           <w:sz w:val="24"/>
           <w:szCs w:val="24"/>
         </w:rPr>
-        <w:t xml:space="preserve">The FoSR model was used to show differences between the average trajectories of pupillary light reflex in daily, occasional and non-users. A separate model estimated the average trajectory of smokers and non-smokers. In Figure 3, the </w:t>
+        <w:lastRenderedPageBreak/>
+        <w:t xml:space="preserve">The </w:t>
+      </w:r>
+      <w:proofErr w:type="spellStart"/>
+      <w:r>
+        <w:rPr>
+          <w:rFonts w:ascii="Times New Roman" w:hAnsi="Times New Roman" w:cs="Times New Roman"/>
+          <w:sz w:val="24"/>
+          <w:szCs w:val="24"/>
+        </w:rPr>
+        <w:t>FoSR</w:t>
+      </w:r>
+      <w:proofErr w:type="spellEnd"/>
+      <w:r>
+        <w:rPr>
+          <w:rFonts w:ascii="Times New Roman" w:hAnsi="Times New Roman" w:cs="Times New Roman"/>
+          <w:sz w:val="24"/>
+          <w:szCs w:val="24"/>
+        </w:rPr>
+        <w:t xml:space="preserve"> model was used to show differences between the average trajectories of pupillary light reflex in daily, occasional and non-users. A separate model estimated the average trajectory of smokers and non-smokers. In Figure 3, the </w:t>
       </w:r>
       <w:r>
         <w:rPr>
@@ -1217,7 +1729,23 @@
           <w:sz w:val="24"/>
           <w:szCs w:val="24"/>
         </w:rPr>
-        <w:t xml:space="preserve"> completely. From the figure, we can see a stronger initial constriction in non-users and a steady rebound after the light test; however in smokers of both groups there is less initial constriction and the slope of the rebound dilation is shallower. </w:t>
+        <w:t xml:space="preserve"> completely. From the figure, we can see a stronger initial constriction in non-users and a steady rebound after the light test; </w:t>
+      </w:r>
+      <w:r>
+        <w:rPr>
+          <w:rFonts w:ascii="Times New Roman" w:hAnsi="Times New Roman" w:cs="Times New Roman"/>
+          <w:sz w:val="24"/>
+          <w:szCs w:val="24"/>
+        </w:rPr>
+        <w:t>however,</w:t>
+      </w:r>
+      <w:r>
+        <w:rPr>
+          <w:rFonts w:ascii="Times New Roman" w:hAnsi="Times New Roman" w:cs="Times New Roman"/>
+          <w:sz w:val="24"/>
+          <w:szCs w:val="24"/>
+        </w:rPr>
+        <w:t xml:space="preserve"> in smokers of both groups there is less initial constriction and the slope of the rebound dilation is shallower. </w:t>
       </w:r>
     </w:p>
     <w:tbl>
@@ -1270,7 +1798,6 @@
               <w:rPr>
                 <w:noProof/>
               </w:rPr>
-              <w:lastRenderedPageBreak/>
               <w:drawing>
                 <wp:inline distT="0" distB="0" distL="0" distR="0" wp14:anchorId="314430EA" wp14:editId="20155E4C">
                   <wp:extent cx="5943600" cy="2638425"/>
@@ -1365,7 +1892,25 @@
           <w:sz w:val="24"/>
           <w:szCs w:val="24"/>
         </w:rPr>
-        <w:t>Using the FoSR model, we plotted the differences between the average trajectories for occasional and non-users, daily and non-user and daily and occasional users</w:t>
+        <w:t xml:space="preserve">Using the </w:t>
+      </w:r>
+      <w:proofErr w:type="spellStart"/>
+      <w:r>
+        <w:rPr>
+          <w:rFonts w:ascii="Times New Roman" w:hAnsi="Times New Roman" w:cs="Times New Roman"/>
+          <w:sz w:val="24"/>
+          <w:szCs w:val="24"/>
+        </w:rPr>
+        <w:t>FoSR</w:t>
+      </w:r>
+      <w:proofErr w:type="spellEnd"/>
+      <w:r>
+        <w:rPr>
+          <w:rFonts w:ascii="Times New Roman" w:hAnsi="Times New Roman" w:cs="Times New Roman"/>
+          <w:sz w:val="24"/>
+          <w:szCs w:val="24"/>
+        </w:rPr>
+        <w:t xml:space="preserve"> model, we plotted the differences between the average trajectories for occasional and non-users, daily and non-user and daily and occasional users</w:t>
       </w:r>
       <w:r>
         <w:rPr>
@@ -1405,7 +1950,88 @@
           <w:sz w:val="24"/>
           <w:szCs w:val="24"/>
         </w:rPr>
-        <w:t xml:space="preserve"> plot significant regions of difference between occasional and non-users as well as daily and non-user; however there are no significant differences in the average trajectories of daily and occasional users. </w:t>
+        <w:t xml:space="preserve"> plot</w:t>
+      </w:r>
+      <w:r>
+        <w:rPr>
+          <w:rFonts w:ascii="Times New Roman" w:hAnsi="Times New Roman" w:cs="Times New Roman"/>
+          <w:sz w:val="24"/>
+          <w:szCs w:val="24"/>
+        </w:rPr>
+        <w:t>s show</w:t>
+      </w:r>
+      <w:r>
+        <w:rPr>
+          <w:rFonts w:ascii="Times New Roman" w:hAnsi="Times New Roman" w:cs="Times New Roman"/>
+          <w:sz w:val="24"/>
+          <w:szCs w:val="24"/>
+        </w:rPr>
+        <w:t xml:space="preserve"> regions of </w:t>
+      </w:r>
+      <w:r>
+        <w:rPr>
+          <w:rFonts w:ascii="Times New Roman" w:hAnsi="Times New Roman" w:cs="Times New Roman"/>
+          <w:sz w:val="24"/>
+          <w:szCs w:val="24"/>
+        </w:rPr>
+        <w:t>significant</w:t>
+      </w:r>
+      <w:r>
+        <w:rPr>
+          <w:rFonts w:ascii="Times New Roman" w:hAnsi="Times New Roman" w:cs="Times New Roman"/>
+          <w:sz w:val="24"/>
+          <w:szCs w:val="24"/>
+        </w:rPr>
+        <w:t xml:space="preserve"> </w:t>
+      </w:r>
+      <w:r>
+        <w:rPr>
+          <w:rFonts w:ascii="Times New Roman" w:hAnsi="Times New Roman" w:cs="Times New Roman"/>
+          <w:sz w:val="24"/>
+          <w:szCs w:val="24"/>
+        </w:rPr>
+        <w:t xml:space="preserve">difference between occasional and non-users as well as daily and non-user; however there are no significant differences in the average trajectories of daily and occasional users. </w:t>
+      </w:r>
+      <w:r>
+        <w:rPr>
+          <w:rFonts w:ascii="Times New Roman" w:hAnsi="Times New Roman" w:cs="Times New Roman"/>
+          <w:sz w:val="24"/>
+          <w:szCs w:val="24"/>
+        </w:rPr>
+        <w:t xml:space="preserve">When comparing occasional and non-user the most prominent differences are seen </w:t>
+      </w:r>
+      <w:r>
+        <w:rPr>
+          <w:rFonts w:ascii="Times New Roman" w:hAnsi="Times New Roman" w:cs="Times New Roman"/>
+          <w:sz w:val="24"/>
+          <w:szCs w:val="24"/>
+        </w:rPr>
+        <w:lastRenderedPageBreak/>
+        <w:t>between 1.77 to 3.97 seconds with a peak difference at 2.87 seconds of 4.00</w:t>
+      </w:r>
+      <w:commentRangeStart w:id="9"/>
+      <w:r>
+        <w:rPr>
+          <w:rFonts w:ascii="Times New Roman" w:hAnsi="Times New Roman" w:cs="Times New Roman"/>
+          <w:sz w:val="24"/>
+          <w:szCs w:val="24"/>
+        </w:rPr>
+        <w:t>%</w:t>
+      </w:r>
+      <w:commentRangeEnd w:id="9"/>
+      <w:r>
+        <w:rPr>
+          <w:rStyle w:val="CommentReference"/>
+        </w:rPr>
+        <w:commentReference w:id="9"/>
+      </w:r>
+      <w:r>
+        <w:rPr>
+          <w:rFonts w:ascii="Times New Roman" w:hAnsi="Times New Roman" w:cs="Times New Roman"/>
+          <w:sz w:val="24"/>
+          <w:szCs w:val="24"/>
+        </w:rPr>
+        <w:t xml:space="preserve"> (95% CI :1.32%,6.68%), and between daily and non-users there is significant difference region in a similar region from 2.1 to 2.73 seconds with a peak difference at 2.5 seconds of 2.88% (95% CI: 0.14%, 5.62%). </w:t>
       </w:r>
     </w:p>
     <w:tbl>
@@ -1438,6 +2064,14 @@
               </w:rPr>
               <w:t>Figure 4</w:t>
             </w:r>
+            <w:r>
+              <w:rPr>
+                <w:rFonts w:ascii="Times New Roman" w:hAnsi="Times New Roman" w:cs="Times New Roman"/>
+                <w:sz w:val="24"/>
+                <w:szCs w:val="24"/>
+              </w:rPr>
+              <w:t>: Plot Depict the Difference between Occasional, Daily and Non-users of Marijuana in Pupillary Light Reflex</w:t>
+            </w:r>
           </w:p>
         </w:tc>
       </w:tr>
@@ -1454,7 +2088,7 @@
                 <w:szCs w:val="24"/>
               </w:rPr>
             </w:pPr>
-            <w:commentRangeStart w:id="9"/>
+            <w:commentRangeStart w:id="10"/>
             <w:r>
               <w:rPr>
                 <w:rFonts w:ascii="Times New Roman" w:hAnsi="Times New Roman" w:cs="Times New Roman"/>
@@ -1511,12 +2145,12 @@
                 </wp:inline>
               </w:drawing>
             </w:r>
-            <w:commentRangeEnd w:id="9"/>
+            <w:commentRangeEnd w:id="10"/>
             <w:r>
               <w:rPr>
                 <w:rStyle w:val="CommentReference"/>
               </w:rPr>
-              <w:commentReference w:id="9"/>
+              <w:commentReference w:id="10"/>
             </w:r>
           </w:p>
         </w:tc>
@@ -1534,6 +2168,14 @@
                 <w:szCs w:val="24"/>
               </w:rPr>
             </w:pPr>
+            <w:r>
+              <w:rPr>
+                <w:rFonts w:ascii="Times New Roman" w:hAnsi="Times New Roman" w:cs="Times New Roman"/>
+                <w:sz w:val="24"/>
+                <w:szCs w:val="24"/>
+              </w:rPr>
+              <w:t xml:space="preserve">The plot show the difference in average trajectories between pairs of occasional, daily and non-user of marijuana. The red line indicates no difference between the average trajectory of two groups, while a region where the confidence interval (both dashed lines) is above or below the red line indicate statistically significant differences between trajectories. The figure show significant regions of difference between occasional and non-users and daily and non-users; while there is no significant difference between occasional and daily users. </w:t>
+            </w:r>
           </w:p>
         </w:tc>
       </w:tr>
@@ -1563,7 +2205,34 @@
           <w:sz w:val="24"/>
           <w:szCs w:val="24"/>
         </w:rPr>
-        <w:t>The effects of the testing delay after the cannabis consumption may impact the results of the previous analyses, so we examined the distribution of this testing delay and modelled it’s effects the mean trajectories of smokers at delay times of 60, 65, and 70 minutes from cannabis consumption. The distribution of the testing delay is show in Figure 5. The testing delay ranged from 53 to 84 minutes with a mean of 62.22 minutes (sd = 5.57). Figure 6 depicts the average trajectory of non-smoker and smokers with a 60-, 65-, and 70-minute delay in testing. As shown in the figure, the initial pupil constriction after the start of the light test is reduced smokers with less delay in testing and reaches constriction similar to non-smoker with a longer delay in testing. However, the slope of the rebound dilation is still shallower in smokers with any of plotted test delays.</w:t>
+        <w:t>The effects of the testing delay after the cannabis consumption may impact the results of the previous analyses, so we examined the distribution of this testing delay and modelled it’s effects the mean trajectories of smokers at delay times of 60, 65, and 70 minutes from cannabis consumption. The distribution of the testing delay is show in Figure 5. The testing delay ranged from 53 to 84 minutes with a mean of 62.22 minutes (</w:t>
+      </w:r>
+      <w:proofErr w:type="spellStart"/>
+      <w:r>
+        <w:rPr>
+          <w:rFonts w:ascii="Times New Roman" w:hAnsi="Times New Roman" w:cs="Times New Roman"/>
+          <w:sz w:val="24"/>
+          <w:szCs w:val="24"/>
+        </w:rPr>
+        <w:t>sd</w:t>
+      </w:r>
+      <w:proofErr w:type="spellEnd"/>
+      <w:r>
+        <w:rPr>
+          <w:rFonts w:ascii="Times New Roman" w:hAnsi="Times New Roman" w:cs="Times New Roman"/>
+          <w:sz w:val="24"/>
+          <w:szCs w:val="24"/>
+        </w:rPr>
+        <w:t xml:space="preserve"> = 5.57). Figure 6 depicts the average trajectory of non-smoker and smokers with a 60-, 65-, and 70-minute delay in testing. As shown </w:t>
+      </w:r>
+      <w:r>
+        <w:rPr>
+          <w:rFonts w:ascii="Times New Roman" w:hAnsi="Times New Roman" w:cs="Times New Roman"/>
+          <w:sz w:val="24"/>
+          <w:szCs w:val="24"/>
+        </w:rPr>
+        <w:lastRenderedPageBreak/>
+        <w:t>in the figure, the initial pupil constriction after the start of the light test is reduced smokers with less delay in testing and reaches constriction similar to non-smoker with a longer delay in testing. However, the slope of the rebound dilation is still shallower in smokers with any of plotted test delays.</w:t>
       </w:r>
     </w:p>
     <w:tbl>
@@ -1588,7 +2257,7 @@
                 <w:szCs w:val="24"/>
               </w:rPr>
             </w:pPr>
-            <w:commentRangeStart w:id="10"/>
+            <w:commentRangeStart w:id="11"/>
             <w:r>
               <w:rPr>
                 <w:rFonts w:ascii="Times New Roman" w:hAnsi="Times New Roman" w:cs="Times New Roman"/>
@@ -1597,12 +2266,12 @@
               </w:rPr>
               <w:t xml:space="preserve">Figure </w:t>
             </w:r>
-            <w:commentRangeEnd w:id="10"/>
+            <w:commentRangeEnd w:id="11"/>
             <w:r>
               <w:rPr>
                 <w:rStyle w:val="CommentReference"/>
               </w:rPr>
-              <w:commentReference w:id="10"/>
+              <w:commentReference w:id="11"/>
             </w:r>
             <w:r>
               <w:rPr>
@@ -1619,6 +2288,14 @@
                 <w:szCs w:val="24"/>
               </w:rPr>
               <w:t xml:space="preserve">: </w:t>
+            </w:r>
+            <w:r>
+              <w:rPr>
+                <w:rFonts w:ascii="Times New Roman" w:hAnsi="Times New Roman" w:cs="Times New Roman"/>
+                <w:sz w:val="24"/>
+                <w:szCs w:val="24"/>
+              </w:rPr>
+              <w:t>The distribution of time delay in testing post marijuana consumption</w:t>
             </w:r>
           </w:p>
         </w:tc>
@@ -1705,6 +2382,14 @@
                 <w:szCs w:val="24"/>
               </w:rPr>
             </w:pPr>
+            <w:r>
+              <w:rPr>
+                <w:rFonts w:ascii="Times New Roman" w:hAnsi="Times New Roman" w:cs="Times New Roman"/>
+                <w:sz w:val="24"/>
+                <w:szCs w:val="24"/>
+              </w:rPr>
+              <w:t xml:space="preserve">The shows the distribution of the time delay from marijuana smoking to the post pupillary light reflex test for marijuana smokers. The red line indicates the mean of the distribution at 62.7 minutes with an interquartile range between 59 – 66 minutes. </w:t>
+            </w:r>
           </w:p>
         </w:tc>
       </w:tr>
@@ -1765,6 +2450,14 @@
               </w:rPr>
               <w:t xml:space="preserve">: </w:t>
             </w:r>
+            <w:r>
+              <w:rPr>
+                <w:rFonts w:ascii="Times New Roman" w:hAnsi="Times New Roman" w:cs="Times New Roman"/>
+                <w:sz w:val="24"/>
+                <w:szCs w:val="24"/>
+              </w:rPr>
+              <w:t>The Effect of delayed testing post consumption on the average trajectory of the pupillary light reflex for smokers</w:t>
+            </w:r>
           </w:p>
         </w:tc>
       </w:tr>
@@ -1781,9 +2474,9 @@
                 <w:szCs w:val="24"/>
               </w:rPr>
             </w:pPr>
-            <w:commentRangeStart w:id="11"/>
             <w:commentRangeStart w:id="12"/>
             <w:commentRangeStart w:id="13"/>
+            <w:commentRangeStart w:id="14"/>
             <w:r>
               <w:rPr>
                 <w:noProof/>
@@ -1838,13 +2531,6 @@
                 </wp:inline>
               </w:drawing>
             </w:r>
-            <w:commentRangeEnd w:id="11"/>
-            <w:r>
-              <w:rPr>
-                <w:rStyle w:val="CommentReference"/>
-              </w:rPr>
-              <w:commentReference w:id="11"/>
-            </w:r>
             <w:commentRangeEnd w:id="12"/>
             <w:r>
               <w:rPr>
@@ -1858,6 +2544,13 @@
                 <w:rStyle w:val="CommentReference"/>
               </w:rPr>
               <w:commentReference w:id="13"/>
+            </w:r>
+            <w:commentRangeEnd w:id="14"/>
+            <w:r>
+              <w:rPr>
+                <w:rStyle w:val="CommentReference"/>
+              </w:rPr>
+              <w:commentReference w:id="14"/>
             </w:r>
           </w:p>
         </w:tc>
@@ -1875,6 +2568,14 @@
                 <w:szCs w:val="24"/>
               </w:rPr>
             </w:pPr>
+            <w:r>
+              <w:rPr>
+                <w:rFonts w:ascii="Times New Roman" w:hAnsi="Times New Roman" w:cs="Times New Roman"/>
+                <w:sz w:val="24"/>
+                <w:szCs w:val="24"/>
+              </w:rPr>
+              <w:t xml:space="preserve">The plot depicts the differences in the average pupillary light reflex response as the time from smoking increases from 60 minutes to 70 minutes (darker color). The red line shows the average trajectory of a non-smoker. With longer delays in the test time, the point of minimal constriction seems to match that of non-smokers while the rebound dilation appears to remain distinct. </w:t>
+            </w:r>
           </w:p>
         </w:tc>
       </w:tr>
@@ -2041,6 +2742,7 @@
           <w:sz w:val="24"/>
           <w:szCs w:val="24"/>
         </w:rPr>
+        <w:lastRenderedPageBreak/>
         <w:t xml:space="preserve">Limitations: </w:t>
       </w:r>
     </w:p>
@@ -2087,7 +2789,6 @@
           <w:sz w:val="24"/>
           <w:szCs w:val="24"/>
         </w:rPr>
-        <w:lastRenderedPageBreak/>
         <w:t>Data noisy, no systematic length of light stimulus; recording googles did not fit well on all subjects</w:t>
       </w:r>
     </w:p>
@@ -2136,7 +2837,7 @@
         </w:rPr>
         <w:t xml:space="preserve">Prediction analysis did not use an </w:t>
       </w:r>
-      <w:commentRangeStart w:id="14"/>
+      <w:commentRangeStart w:id="15"/>
       <w:r>
         <w:rPr>
           <w:rFonts w:ascii="Times New Roman" w:hAnsi="Times New Roman" w:cs="Times New Roman"/>
@@ -2145,12 +2846,12 @@
         </w:rPr>
         <w:t>independent test set</w:t>
       </w:r>
-      <w:commentRangeEnd w:id="14"/>
+      <w:commentRangeEnd w:id="15"/>
       <w:r>
         <w:rPr>
           <w:rStyle w:val="CommentReference"/>
         </w:rPr>
-        <w:commentReference w:id="14"/>
+        <w:commentReference w:id="15"/>
       </w:r>
       <w:r>
         <w:rPr>
@@ -2363,7 +3064,7 @@
       </w:r>
     </w:p>
   </w:comment>
-  <w:comment w:id="7" w:author="Godbole, Suneeta" w:date="2023-03-01T15:46:00Z" w:initials="GS">
+  <w:comment w:id="7" w:author="Godbole, Suneeta" w:date="2023-03-13T12:10:00Z" w:initials="GS">
     <w:p>
       <w:pPr>
         <w:pStyle w:val="CommentText"/>
@@ -2375,7 +3076,7 @@
         <w:annotationRef/>
       </w:r>
       <w:r>
-        <w:t>Plot with 2*SE</w:t>
+        <w:t>Actually using 2*SE for CI -- need to update?</w:t>
       </w:r>
     </w:p>
   </w:comment>
@@ -2395,7 +3096,7 @@
       </w:r>
     </w:p>
   </w:comment>
-  <w:comment w:id="9" w:author="Godbole, Suneeta" w:date="2023-03-01T16:43:00Z" w:initials="GS">
+  <w:comment w:id="9" w:author="Godbole, Suneeta" w:date="2023-03-13T13:22:00Z" w:initials="GS">
     <w:p>
       <w:pPr>
         <w:pStyle w:val="CommentText"/>
@@ -2407,6 +3108,22 @@
         <w:annotationRef/>
       </w:r>
       <w:r>
+        <w:t>Units of percent change?</w:t>
+      </w:r>
+    </w:p>
+  </w:comment>
+  <w:comment w:id="10" w:author="Godbole, Suneeta" w:date="2023-03-01T16:43:00Z" w:initials="GS">
+    <w:p>
+      <w:pPr>
+        <w:pStyle w:val="CommentText"/>
+      </w:pPr>
+      <w:r>
+        <w:rPr>
+          <w:rStyle w:val="CommentReference"/>
+        </w:rPr>
+        <w:annotationRef/>
+      </w:r>
+      <w:r>
         <w:t>Maybe try stacking the plots (3x1)</w:t>
       </w:r>
     </w:p>
@@ -2419,7 +3136,7 @@
       </w:r>
     </w:p>
   </w:comment>
-  <w:comment w:id="10" w:author="Godbole, Suneeta" w:date="2023-03-02T11:18:00Z" w:initials="GS">
+  <w:comment w:id="11" w:author="Godbole, Suneeta" w:date="2023-03-02T11:18:00Z" w:initials="GS">
     <w:p>
       <w:pPr>
         <w:pStyle w:val="CommentText"/>
@@ -2435,7 +3152,7 @@
       </w:r>
     </w:p>
   </w:comment>
-  <w:comment w:id="11" w:author="Godbole, Suneeta" w:date="2023-03-02T11:19:00Z" w:initials="GS">
+  <w:comment w:id="12" w:author="Godbole, Suneeta" w:date="2023-03-02T11:19:00Z" w:initials="GS">
     <w:p>
       <w:pPr>
         <w:pStyle w:val="CommentText"/>
@@ -2451,7 +3168,7 @@
       </w:r>
     </w:p>
   </w:comment>
-  <w:comment w:id="12" w:author="Godbole, Suneeta" w:date="2023-03-02T11:20:00Z" w:initials="GS">
+  <w:comment w:id="13" w:author="Godbole, Suneeta" w:date="2023-03-02T11:20:00Z" w:initials="GS">
     <w:p>
       <w:pPr>
         <w:pStyle w:val="CommentText"/>
@@ -2467,7 +3184,7 @@
       </w:r>
     </w:p>
   </w:comment>
-  <w:comment w:id="13" w:author="Godbole, Suneeta" w:date="2023-03-02T11:22:00Z" w:initials="GS">
+  <w:comment w:id="14" w:author="Godbole, Suneeta" w:date="2023-03-02T11:22:00Z" w:initials="GS">
     <w:p>
       <w:pPr>
         <w:pStyle w:val="CommentText"/>
@@ -2483,7 +3200,7 @@
       </w:r>
     </w:p>
   </w:comment>
-  <w:comment w:id="14" w:author="Godbole, Suneeta" w:date="2023-03-01T16:49:00Z" w:initials="GS">
+  <w:comment w:id="15" w:author="Godbole, Suneeta" w:date="2023-03-01T16:49:00Z" w:initials="GS">
     <w:p>
       <w:pPr>
         <w:pStyle w:val="CommentText"/>
@@ -2511,8 +3228,9 @@
   <w15:commentEx w15:paraId="11240308" w15:done="0"/>
   <w15:commentEx w15:paraId="75163763" w15:done="0"/>
   <w15:commentEx w15:paraId="2A3C10E7" w15:done="0"/>
-  <w15:commentEx w15:paraId="7308536F" w15:done="0"/>
+  <w15:commentEx w15:paraId="71F71CF6" w15:done="0"/>
   <w15:commentEx w15:paraId="0A271549" w15:done="0"/>
+  <w15:commentEx w15:paraId="77FDB9BF" w15:done="0"/>
   <w15:commentEx w15:paraId="27BFF187" w15:done="0"/>
   <w15:commentEx w15:paraId="71052884" w15:done="0"/>
   <w15:commentEx w15:paraId="724334FF" w15:done="0"/>
@@ -2531,8 +3249,9 @@
   <w16cex:commentExtensible w16cex:durableId="27AB03F7" w16cex:dateUtc="2023-03-02T18:16:00Z"/>
   <w16cex:commentExtensible w16cex:durableId="27A9F01D" w16cex:dateUtc="2023-03-01T22:39:00Z"/>
   <w16cex:commentExtensible w16cex:durableId="27A9F046" w16cex:dateUtc="2023-03-01T22:39:00Z"/>
-  <w16cex:commentExtensible w16cex:durableId="27A9F1EC" w16cex:dateUtc="2023-03-01T22:46:00Z"/>
+  <w16cex:commentExtensible w16cex:durableId="27B99151" w16cex:dateUtc="2023-03-13T18:10:00Z"/>
   <w16cex:commentExtensible w16cex:durableId="27AA02B4" w16cex:dateUtc="2023-03-01T23:58:00Z"/>
+  <w16cex:commentExtensible w16cex:durableId="27B9A22F" w16cex:dateUtc="2023-03-13T19:22:00Z"/>
   <w16cex:commentExtensible w16cex:durableId="27A9FF46" w16cex:dateUtc="2023-03-01T23:43:00Z"/>
   <w16cex:commentExtensible w16cex:durableId="27AB047C" w16cex:dateUtc="2023-03-02T18:18:00Z"/>
   <w16cex:commentExtensible w16cex:durableId="27AB04A7" w16cex:dateUtc="2023-03-02T18:19:00Z"/>
@@ -2551,8 +3270,9 @@
   <w16cid:commentId w16cid:paraId="11240308" w16cid:durableId="27AB03F7"/>
   <w16cid:commentId w16cid:paraId="75163763" w16cid:durableId="27A9F01D"/>
   <w16cid:commentId w16cid:paraId="2A3C10E7" w16cid:durableId="27A9F046"/>
-  <w16cid:commentId w16cid:paraId="7308536F" w16cid:durableId="27A9F1EC"/>
+  <w16cid:commentId w16cid:paraId="71F71CF6" w16cid:durableId="27B99151"/>
   <w16cid:commentId w16cid:paraId="0A271549" w16cid:durableId="27AA02B4"/>
+  <w16cid:commentId w16cid:paraId="77FDB9BF" w16cid:durableId="27B9A22F"/>
   <w16cid:commentId w16cid:paraId="27BFF187" w16cid:durableId="27A9FF46"/>
   <w16cid:commentId w16cid:paraId="71052884" w16cid:durableId="27AB047C"/>
   <w16cid:commentId w16cid:paraId="724334FF" w16cid:durableId="27AB04A7"/>

</xml_diff>

<commit_message>
Editing Code for manuscript ready plots
</commit_message>
<xml_diff>
--- a/drafts/Godbole_Trajectory_Differences_by_Cannabis_Use.docx
+++ b/drafts/Godbole_Trajectory_Differences_by_Cannabis_Use.docx
@@ -17,6 +17,137 @@
           <w:sz w:val="24"/>
           <w:szCs w:val="24"/>
         </w:rPr>
+        <w:t>TITLE: Detecting Changes in Pupil Response Trajectories to Light after Cannabis Consumption</w:t>
+      </w:r>
+    </w:p>
+    <w:p>
+      <w:pPr>
+        <w:spacing w:line="480" w:lineRule="auto"/>
+        <w:rPr>
+          <w:rFonts w:ascii="Times New Roman" w:hAnsi="Times New Roman" w:cs="Times New Roman"/>
+          <w:sz w:val="24"/>
+          <w:szCs w:val="24"/>
+        </w:rPr>
+      </w:pPr>
+      <w:r>
+        <w:rPr>
+          <w:rFonts w:ascii="Times New Roman" w:hAnsi="Times New Roman" w:cs="Times New Roman"/>
+          <w:sz w:val="24"/>
+          <w:szCs w:val="24"/>
+        </w:rPr>
+        <w:t xml:space="preserve">Authors: Suneeta Godbole, MS </w:t>
+      </w:r>
+    </w:p>
+    <w:p>
+      <w:pPr>
+        <w:spacing w:line="480" w:lineRule="auto"/>
+        <w:ind w:firstLine="900"/>
+        <w:rPr>
+          <w:rFonts w:ascii="Times New Roman" w:hAnsi="Times New Roman" w:cs="Times New Roman"/>
+          <w:sz w:val="24"/>
+          <w:szCs w:val="24"/>
+        </w:rPr>
+      </w:pPr>
+      <w:r>
+        <w:rPr>
+          <w:rFonts w:ascii="Times New Roman" w:hAnsi="Times New Roman" w:cs="Times New Roman"/>
+          <w:sz w:val="24"/>
+          <w:szCs w:val="24"/>
+        </w:rPr>
+        <w:t>Andrew Leroux, PhD</w:t>
+      </w:r>
+    </w:p>
+    <w:p>
+      <w:pPr>
+        <w:spacing w:line="480" w:lineRule="auto"/>
+        <w:ind w:firstLine="900"/>
+        <w:rPr>
+          <w:rFonts w:ascii="Times New Roman" w:hAnsi="Times New Roman" w:cs="Times New Roman"/>
+          <w:sz w:val="24"/>
+          <w:szCs w:val="24"/>
+        </w:rPr>
+      </w:pPr>
+      <w:r>
+        <w:rPr>
+          <w:rFonts w:ascii="Times New Roman" w:hAnsi="Times New Roman" w:cs="Times New Roman"/>
+          <w:sz w:val="24"/>
+          <w:szCs w:val="24"/>
+        </w:rPr>
+        <w:t>Ashley Brooks-Russell, PhD</w:t>
+      </w:r>
+    </w:p>
+    <w:p>
+      <w:pPr>
+        <w:spacing w:line="480" w:lineRule="auto"/>
+        <w:ind w:firstLine="900"/>
+        <w:rPr>
+          <w:rFonts w:ascii="Times New Roman" w:hAnsi="Times New Roman" w:cs="Times New Roman"/>
+          <w:sz w:val="24"/>
+          <w:szCs w:val="24"/>
+        </w:rPr>
+      </w:pPr>
+      <w:r>
+        <w:rPr>
+          <w:rFonts w:ascii="Times New Roman" w:hAnsi="Times New Roman" w:cs="Times New Roman"/>
+          <w:sz w:val="24"/>
+          <w:szCs w:val="24"/>
+        </w:rPr>
+        <w:t>Prem S. Subramanian, MD, PhD</w:t>
+      </w:r>
+    </w:p>
+    <w:p>
+      <w:pPr>
+        <w:spacing w:line="480" w:lineRule="auto"/>
+        <w:ind w:firstLine="900"/>
+        <w:rPr>
+          <w:rFonts w:ascii="Times New Roman" w:hAnsi="Times New Roman" w:cs="Times New Roman"/>
+          <w:sz w:val="24"/>
+          <w:szCs w:val="24"/>
+        </w:rPr>
+      </w:pPr>
+      <w:r>
+        <w:rPr>
+          <w:rFonts w:ascii="Times New Roman" w:hAnsi="Times New Roman" w:cs="Times New Roman"/>
+          <w:sz w:val="24"/>
+          <w:szCs w:val="24"/>
+        </w:rPr>
+        <w:t>Michael J. Kosnett, MD, MPH</w:t>
+      </w:r>
+    </w:p>
+    <w:p>
+      <w:pPr>
+        <w:spacing w:line="480" w:lineRule="auto"/>
+        <w:ind w:firstLine="900"/>
+        <w:rPr>
+          <w:rFonts w:ascii="Times New Roman" w:hAnsi="Times New Roman" w:cs="Times New Roman"/>
+          <w:sz w:val="24"/>
+          <w:szCs w:val="24"/>
+        </w:rPr>
+      </w:pPr>
+      <w:r>
+        <w:rPr>
+          <w:rFonts w:ascii="Times New Roman" w:hAnsi="Times New Roman" w:cs="Times New Roman"/>
+          <w:sz w:val="24"/>
+          <w:szCs w:val="24"/>
+        </w:rPr>
+        <w:t>Julia Wrobel, PhD</w:t>
+      </w:r>
+    </w:p>
+    <w:p>
+      <w:pPr>
+        <w:spacing w:line="480" w:lineRule="auto"/>
+        <w:rPr>
+          <w:rFonts w:ascii="Times New Roman" w:hAnsi="Times New Roman" w:cs="Times New Roman"/>
+          <w:sz w:val="24"/>
+          <w:szCs w:val="24"/>
+        </w:rPr>
+      </w:pPr>
+      <w:r>
+        <w:rPr>
+          <w:rFonts w:ascii="Times New Roman" w:hAnsi="Times New Roman" w:cs="Times New Roman"/>
+          <w:sz w:val="24"/>
+          <w:szCs w:val="24"/>
+        </w:rPr>
         <w:t>INTRODUCTION:</w:t>
       </w:r>
     </w:p>
@@ -260,7 +391,16 @@
           <w:sz w:val="24"/>
           <w:szCs w:val="24"/>
         </w:rPr>
-        <w:t xml:space="preserve">After video segmentation and pre-processing, 88 post consumption trajectories of the right eye were collected, and after removing one outlier and matching to pre-consumption a total of 84 participants were used in this analysis. </w:t>
+        <w:t>After video segmentation and pre-</w:t>
+      </w:r>
+      <w:r>
+        <w:rPr>
+          <w:rFonts w:ascii="Times New Roman" w:hAnsi="Times New Roman" w:cs="Times New Roman"/>
+          <w:sz w:val="24"/>
+          <w:szCs w:val="24"/>
+        </w:rPr>
+        <w:lastRenderedPageBreak/>
+        <w:t xml:space="preserve">processing, 88 post consumption trajectories of the right eye were collected, and after removing one outlier and matching to pre-consumption a total of 84 participants were used in this analysis. </w:t>
       </w:r>
     </w:p>
     <w:p>
@@ -279,25 +419,7 @@
           <w:sz w:val="24"/>
           <w:szCs w:val="24"/>
         </w:rPr>
-        <w:t>In this sample of 84 participants, there were 29 non-users, 30 occasional and 25 daily users. Participants ranged in age from 25.1 to 45.3 years with an average of 32 years (</w:t>
-      </w:r>
-      <w:proofErr w:type="spellStart"/>
-      <w:r>
-        <w:rPr>
-          <w:rFonts w:ascii="Times New Roman" w:hAnsi="Times New Roman" w:cs="Times New Roman"/>
-          <w:sz w:val="24"/>
-          <w:szCs w:val="24"/>
-        </w:rPr>
-        <w:t>sd</w:t>
-      </w:r>
-      <w:proofErr w:type="spellEnd"/>
-      <w:r>
-        <w:rPr>
-          <w:rFonts w:ascii="Times New Roman" w:hAnsi="Times New Roman" w:cs="Times New Roman"/>
-          <w:sz w:val="24"/>
-          <w:szCs w:val="24"/>
-        </w:rPr>
-        <w:t xml:space="preserve"> = 5.02)</w:t>
+        <w:t>In this sample of 84 participants, there were 29 non-users, 30 occasional and 25 daily users. Participants ranged in age from 25.1 to 45.3 years with an average of 32 years (sd = 5.02)</w:t>
       </w:r>
       <w:r>
         <w:rPr>
@@ -338,7 +460,23 @@
           <w:sz w:val="24"/>
           <w:szCs w:val="24"/>
         </w:rPr>
-        <w:t xml:space="preserve">; and approximately 58% male (N = 49). Time between cannabis consumption and post testing varied from 53 – 84 minutes with a median of 62 minutes. Participants in the no use category were allowed to rest with their eyes closed for approximately equal time as allowed for cannabis consumers to use cannabis. </w:t>
+        <w:t>; and approximately 58% male (N = 49)</w:t>
+      </w:r>
+      <w:r>
+        <w:rPr>
+          <w:rFonts w:ascii="Times New Roman" w:hAnsi="Times New Roman" w:cs="Times New Roman"/>
+          <w:sz w:val="24"/>
+          <w:szCs w:val="24"/>
+        </w:rPr>
+        <w:t xml:space="preserve"> (see Table 1).</w:t>
+      </w:r>
+      <w:r>
+        <w:rPr>
+          <w:rFonts w:ascii="Times New Roman" w:hAnsi="Times New Roman" w:cs="Times New Roman"/>
+          <w:sz w:val="24"/>
+          <w:szCs w:val="24"/>
+        </w:rPr>
+        <w:t xml:space="preserve"> Time between cannabis consumption and post testing varied from 53 – 84 minutes with a median of 62 minutes. Participants in the no use category were allowed to rest with their eyes closed for approximately equal time as allowed for cannabis consumers to use cannabis. </w:t>
       </w:r>
     </w:p>
     <w:p>
@@ -360,312 +498,237 @@
           <w:sz w:val="24"/>
           <w:szCs w:val="24"/>
         </w:rPr>
+        <w:t>Functional Data Analysis</w:t>
+      </w:r>
+    </w:p>
+    <w:p>
+      <w:pPr>
+        <w:spacing w:line="480" w:lineRule="auto"/>
+        <w:rPr>
+          <w:rFonts w:ascii="Times New Roman" w:hAnsi="Times New Roman" w:cs="Times New Roman"/>
+          <w:sz w:val="24"/>
+          <w:szCs w:val="24"/>
+        </w:rPr>
+      </w:pPr>
+      <w:r>
+        <w:rPr>
+          <w:rFonts w:ascii="Times New Roman" w:hAnsi="Times New Roman" w:cs="Times New Roman"/>
+          <w:sz w:val="24"/>
+          <w:szCs w:val="24"/>
+        </w:rPr>
+        <w:tab/>
+      </w:r>
+      <w:r>
+        <w:rPr>
+          <w:rFonts w:ascii="Times New Roman" w:hAnsi="Times New Roman" w:cs="Times New Roman"/>
+          <w:sz w:val="24"/>
+          <w:szCs w:val="24"/>
+        </w:rPr>
+        <w:t xml:space="preserve">Functional </w:t>
+      </w:r>
+      <w:r>
+        <w:rPr>
+          <w:rFonts w:ascii="Times New Roman" w:hAnsi="Times New Roman" w:cs="Times New Roman"/>
+          <w:sz w:val="24"/>
+          <w:szCs w:val="24"/>
+        </w:rPr>
+        <w:t>d</w:t>
+      </w:r>
+      <w:r>
+        <w:rPr>
+          <w:rFonts w:ascii="Times New Roman" w:hAnsi="Times New Roman" w:cs="Times New Roman"/>
+          <w:sz w:val="24"/>
+          <w:szCs w:val="24"/>
+        </w:rPr>
+        <w:t xml:space="preserve">ata analysis (FDA) is a field of statistics that models curves or trajectories of information without extracting pre-defined specific features. It allows </w:t>
+      </w:r>
+      <w:r>
+        <w:rPr>
+          <w:rFonts w:ascii="Times New Roman" w:hAnsi="Times New Roman" w:cs="Times New Roman"/>
+          <w:sz w:val="24"/>
+          <w:szCs w:val="24"/>
+        </w:rPr>
+        <w:t>examination</w:t>
+      </w:r>
+      <w:r>
+        <w:rPr>
+          <w:rFonts w:ascii="Times New Roman" w:hAnsi="Times New Roman" w:cs="Times New Roman"/>
+          <w:sz w:val="24"/>
+          <w:szCs w:val="24"/>
+        </w:rPr>
+        <w:t xml:space="preserve"> </w:t>
+      </w:r>
+      <w:r>
+        <w:rPr>
+          <w:rFonts w:ascii="Times New Roman" w:hAnsi="Times New Roman" w:cs="Times New Roman"/>
+          <w:sz w:val="24"/>
+          <w:szCs w:val="24"/>
+        </w:rPr>
+        <w:t xml:space="preserve">of </w:t>
+      </w:r>
+      <w:r>
+        <w:rPr>
+          <w:rFonts w:ascii="Times New Roman" w:hAnsi="Times New Roman" w:cs="Times New Roman"/>
+          <w:sz w:val="24"/>
+          <w:szCs w:val="24"/>
+        </w:rPr>
+        <w:t xml:space="preserve">differences in the patterns of the curves </w:t>
+      </w:r>
+      <w:r>
+        <w:rPr>
+          <w:rFonts w:ascii="Times New Roman" w:hAnsi="Times New Roman" w:cs="Times New Roman"/>
+          <w:sz w:val="24"/>
+          <w:szCs w:val="24"/>
+        </w:rPr>
+        <w:t xml:space="preserve">as it </w:t>
+      </w:r>
+      <w:r>
+        <w:rPr>
+          <w:rFonts w:ascii="Times New Roman" w:hAnsi="Times New Roman" w:cs="Times New Roman"/>
+          <w:sz w:val="24"/>
+          <w:szCs w:val="24"/>
+        </w:rPr>
+        <w:t>relate</w:t>
+      </w:r>
+      <w:r>
+        <w:rPr>
+          <w:rFonts w:ascii="Times New Roman" w:hAnsi="Times New Roman" w:cs="Times New Roman"/>
+          <w:sz w:val="24"/>
+          <w:szCs w:val="24"/>
+        </w:rPr>
+        <w:t>s</w:t>
+      </w:r>
+      <w:r>
+        <w:rPr>
+          <w:rFonts w:ascii="Times New Roman" w:hAnsi="Times New Roman" w:cs="Times New Roman"/>
+          <w:sz w:val="24"/>
+          <w:szCs w:val="24"/>
+        </w:rPr>
+        <w:t xml:space="preserve"> to an outcome, and how the patterns of the curves differ based on individual characteristics.</w:t>
+      </w:r>
+      <w:r>
+        <w:rPr>
+          <w:rFonts w:ascii="Times New Roman" w:hAnsi="Times New Roman" w:cs="Times New Roman"/>
+          <w:sz w:val="24"/>
+          <w:szCs w:val="24"/>
+        </w:rPr>
+        <w:t xml:space="preserve"> Two methods of FDA were used in this analysis (1) scalar-on-function regression</w:t>
+      </w:r>
+      <w:r>
+        <w:rPr>
+          <w:rFonts w:ascii="Times New Roman" w:hAnsi="Times New Roman" w:cs="Times New Roman"/>
+          <w:sz w:val="24"/>
+          <w:szCs w:val="24"/>
+        </w:rPr>
+        <w:t xml:space="preserve"> (SoFR)</w:t>
+      </w:r>
+      <w:r>
+        <w:rPr>
+          <w:rFonts w:ascii="Times New Roman" w:hAnsi="Times New Roman" w:cs="Times New Roman"/>
+          <w:sz w:val="24"/>
+          <w:szCs w:val="24"/>
+        </w:rPr>
+        <w:t xml:space="preserve"> and (2) function-on-scalar regression</w:t>
+      </w:r>
+      <w:r>
+        <w:rPr>
+          <w:rFonts w:ascii="Times New Roman" w:hAnsi="Times New Roman" w:cs="Times New Roman"/>
+          <w:sz w:val="24"/>
+          <w:szCs w:val="24"/>
+        </w:rPr>
+        <w:t xml:space="preserve"> (FoSR)</w:t>
+      </w:r>
+      <w:r>
+        <w:rPr>
+          <w:rFonts w:ascii="Times New Roman" w:hAnsi="Times New Roman" w:cs="Times New Roman"/>
+          <w:sz w:val="24"/>
+          <w:szCs w:val="24"/>
+        </w:rPr>
+        <w:t xml:space="preserve">. </w:t>
+      </w:r>
+      <w:r>
+        <w:rPr>
+          <w:rFonts w:ascii="Times New Roman" w:hAnsi="Times New Roman" w:cs="Times New Roman"/>
+          <w:sz w:val="24"/>
+          <w:szCs w:val="24"/>
+        </w:rPr>
+        <w:t xml:space="preserve">In SoFR, </w:t>
+      </w:r>
+      <w:r>
+        <w:rPr>
+          <w:rFonts w:ascii="Times New Roman" w:hAnsi="Times New Roman" w:cs="Times New Roman"/>
+          <w:sz w:val="24"/>
+          <w:szCs w:val="24"/>
+        </w:rPr>
+        <w:t>an</w:t>
+      </w:r>
+      <w:r>
+        <w:rPr>
+          <w:rFonts w:ascii="Times New Roman" w:hAnsi="Times New Roman" w:cs="Times New Roman"/>
+          <w:sz w:val="24"/>
+          <w:szCs w:val="24"/>
+        </w:rPr>
+        <w:t xml:space="preserve"> </w:t>
+      </w:r>
+      <w:r>
+        <w:rPr>
+          <w:rFonts w:ascii="Times New Roman" w:hAnsi="Times New Roman" w:cs="Times New Roman"/>
+          <w:sz w:val="24"/>
+          <w:szCs w:val="24"/>
+        </w:rPr>
+        <w:t xml:space="preserve">outcome, such as cannabis consumption status, is regressed on the trajectories to find differences in the trajectories that are associated with the outcome. However, in FoSR the trajectories are regressed on covariates such cannabis use frequency to determine how the trajectories differ by the covariate. In this analysis, a SoFR model was used to determine the subtle differences in the pupillary light reflex that discriminate between cannabis users versus non-users, while the FoSR models were used to distinguish trajectory patterns that are associated with cannabis use frequency. Additionally, due to the variability in the time from cannabis consumption to the post test, a FoSR model was used to explain differences in trajectories due to cannabis use frequency and time differences in wait time between cannabis use and testing. </w:t>
+      </w:r>
+    </w:p>
+    <w:p>
+      <w:pPr>
+        <w:spacing w:line="480" w:lineRule="auto"/>
+        <w:rPr>
+          <w:rFonts w:ascii="Times New Roman" w:hAnsi="Times New Roman" w:cs="Times New Roman"/>
+          <w:sz w:val="24"/>
+          <w:szCs w:val="24"/>
+        </w:rPr>
+      </w:pPr>
+      <w:r>
+        <w:rPr>
+          <w:rFonts w:ascii="Times New Roman" w:hAnsi="Times New Roman" w:cs="Times New Roman"/>
+          <w:sz w:val="24"/>
+          <w:szCs w:val="24"/>
+        </w:rPr>
         <w:lastRenderedPageBreak/>
-        <w:t>Functional Data Analysis</w:t>
-      </w:r>
-    </w:p>
-    <w:p>
-      <w:pPr>
-        <w:spacing w:line="480" w:lineRule="auto"/>
-        <w:rPr>
-          <w:rFonts w:ascii="Times New Roman" w:hAnsi="Times New Roman" w:cs="Times New Roman"/>
-          <w:sz w:val="24"/>
-          <w:szCs w:val="24"/>
-        </w:rPr>
-      </w:pPr>
-      <w:r>
-        <w:rPr>
-          <w:rFonts w:ascii="Times New Roman" w:hAnsi="Times New Roman" w:cs="Times New Roman"/>
-          <w:sz w:val="24"/>
-          <w:szCs w:val="24"/>
-        </w:rPr>
         <w:tab/>
-      </w:r>
-      <w:r>
-        <w:rPr>
-          <w:rFonts w:ascii="Times New Roman" w:hAnsi="Times New Roman" w:cs="Times New Roman"/>
-          <w:sz w:val="24"/>
-          <w:szCs w:val="24"/>
-        </w:rPr>
-        <w:t xml:space="preserve">Functional </w:t>
-      </w:r>
-      <w:r>
-        <w:rPr>
-          <w:rFonts w:ascii="Times New Roman" w:hAnsi="Times New Roman" w:cs="Times New Roman"/>
-          <w:sz w:val="24"/>
-          <w:szCs w:val="24"/>
-        </w:rPr>
-        <w:t>d</w:t>
-      </w:r>
-      <w:r>
-        <w:rPr>
-          <w:rFonts w:ascii="Times New Roman" w:hAnsi="Times New Roman" w:cs="Times New Roman"/>
-          <w:sz w:val="24"/>
-          <w:szCs w:val="24"/>
-        </w:rPr>
-        <w:t xml:space="preserve">ata analysis (FDA) is a field of statistics that models curves or trajectories of information without extracting pre-defined specific features. It allows </w:t>
-      </w:r>
-      <w:r>
-        <w:rPr>
-          <w:rFonts w:ascii="Times New Roman" w:hAnsi="Times New Roman" w:cs="Times New Roman"/>
-          <w:sz w:val="24"/>
-          <w:szCs w:val="24"/>
-        </w:rPr>
-        <w:t>examination</w:t>
-      </w:r>
-      <w:r>
-        <w:rPr>
-          <w:rFonts w:ascii="Times New Roman" w:hAnsi="Times New Roman" w:cs="Times New Roman"/>
-          <w:sz w:val="24"/>
-          <w:szCs w:val="24"/>
-        </w:rPr>
-        <w:t xml:space="preserve"> </w:t>
-      </w:r>
-      <w:r>
-        <w:rPr>
-          <w:rFonts w:ascii="Times New Roman" w:hAnsi="Times New Roman" w:cs="Times New Roman"/>
-          <w:sz w:val="24"/>
-          <w:szCs w:val="24"/>
-        </w:rPr>
-        <w:t xml:space="preserve">of </w:t>
-      </w:r>
-      <w:r>
-        <w:rPr>
-          <w:rFonts w:ascii="Times New Roman" w:hAnsi="Times New Roman" w:cs="Times New Roman"/>
-          <w:sz w:val="24"/>
-          <w:szCs w:val="24"/>
-        </w:rPr>
-        <w:t xml:space="preserve">differences in the patterns of the curves </w:t>
-      </w:r>
-      <w:r>
-        <w:rPr>
-          <w:rFonts w:ascii="Times New Roman" w:hAnsi="Times New Roman" w:cs="Times New Roman"/>
-          <w:sz w:val="24"/>
-          <w:szCs w:val="24"/>
-        </w:rPr>
-        <w:t xml:space="preserve">as it </w:t>
-      </w:r>
-      <w:r>
-        <w:rPr>
-          <w:rFonts w:ascii="Times New Roman" w:hAnsi="Times New Roman" w:cs="Times New Roman"/>
-          <w:sz w:val="24"/>
-          <w:szCs w:val="24"/>
-        </w:rPr>
-        <w:t>relate</w:t>
-      </w:r>
-      <w:r>
-        <w:rPr>
-          <w:rFonts w:ascii="Times New Roman" w:hAnsi="Times New Roman" w:cs="Times New Roman"/>
-          <w:sz w:val="24"/>
-          <w:szCs w:val="24"/>
-        </w:rPr>
-        <w:t>s</w:t>
-      </w:r>
-      <w:r>
-        <w:rPr>
-          <w:rFonts w:ascii="Times New Roman" w:hAnsi="Times New Roman" w:cs="Times New Roman"/>
-          <w:sz w:val="24"/>
-          <w:szCs w:val="24"/>
-        </w:rPr>
-        <w:t xml:space="preserve"> to an outcome, and how the patterns of the curves differ based on individual characteristics.</w:t>
-      </w:r>
-      <w:r>
-        <w:rPr>
-          <w:rFonts w:ascii="Times New Roman" w:hAnsi="Times New Roman" w:cs="Times New Roman"/>
-          <w:sz w:val="24"/>
-          <w:szCs w:val="24"/>
-        </w:rPr>
-        <w:t xml:space="preserve"> Two methods of FDA were used in this analysis (1) scalar-on-function regression</w:t>
-      </w:r>
-      <w:r>
-        <w:rPr>
-          <w:rFonts w:ascii="Times New Roman" w:hAnsi="Times New Roman" w:cs="Times New Roman"/>
-          <w:sz w:val="24"/>
-          <w:szCs w:val="24"/>
-        </w:rPr>
-        <w:t xml:space="preserve"> (</w:t>
-      </w:r>
-      <w:proofErr w:type="spellStart"/>
-      <w:r>
-        <w:rPr>
-          <w:rFonts w:ascii="Times New Roman" w:hAnsi="Times New Roman" w:cs="Times New Roman"/>
-          <w:sz w:val="24"/>
-          <w:szCs w:val="24"/>
-        </w:rPr>
-        <w:t>SoFR</w:t>
-      </w:r>
-      <w:proofErr w:type="spellEnd"/>
-      <w:r>
-        <w:rPr>
-          <w:rFonts w:ascii="Times New Roman" w:hAnsi="Times New Roman" w:cs="Times New Roman"/>
-          <w:sz w:val="24"/>
-          <w:szCs w:val="24"/>
-        </w:rPr>
-        <w:t>)</w:t>
-      </w:r>
-      <w:r>
-        <w:rPr>
-          <w:rFonts w:ascii="Times New Roman" w:hAnsi="Times New Roman" w:cs="Times New Roman"/>
-          <w:sz w:val="24"/>
-          <w:szCs w:val="24"/>
-        </w:rPr>
-        <w:t xml:space="preserve"> and (2) function-on-scalar regression</w:t>
-      </w:r>
-      <w:r>
-        <w:rPr>
-          <w:rFonts w:ascii="Times New Roman" w:hAnsi="Times New Roman" w:cs="Times New Roman"/>
-          <w:sz w:val="24"/>
-          <w:szCs w:val="24"/>
-        </w:rPr>
-        <w:t xml:space="preserve"> (</w:t>
-      </w:r>
-      <w:proofErr w:type="spellStart"/>
-      <w:r>
-        <w:rPr>
-          <w:rFonts w:ascii="Times New Roman" w:hAnsi="Times New Roman" w:cs="Times New Roman"/>
-          <w:sz w:val="24"/>
-          <w:szCs w:val="24"/>
-        </w:rPr>
-        <w:t>FoSR</w:t>
-      </w:r>
-      <w:proofErr w:type="spellEnd"/>
-      <w:r>
-        <w:rPr>
-          <w:rFonts w:ascii="Times New Roman" w:hAnsi="Times New Roman" w:cs="Times New Roman"/>
-          <w:sz w:val="24"/>
-          <w:szCs w:val="24"/>
-        </w:rPr>
-        <w:t>)</w:t>
-      </w:r>
-      <w:r>
-        <w:rPr>
-          <w:rFonts w:ascii="Times New Roman" w:hAnsi="Times New Roman" w:cs="Times New Roman"/>
-          <w:sz w:val="24"/>
-          <w:szCs w:val="24"/>
-        </w:rPr>
-        <w:t xml:space="preserve">. </w:t>
-      </w:r>
-      <w:r>
-        <w:rPr>
-          <w:rFonts w:ascii="Times New Roman" w:hAnsi="Times New Roman" w:cs="Times New Roman"/>
-          <w:sz w:val="24"/>
-          <w:szCs w:val="24"/>
-        </w:rPr>
-        <w:t xml:space="preserve">In </w:t>
-      </w:r>
-      <w:proofErr w:type="spellStart"/>
-      <w:r>
-        <w:rPr>
-          <w:rFonts w:ascii="Times New Roman" w:hAnsi="Times New Roman" w:cs="Times New Roman"/>
-          <w:sz w:val="24"/>
-          <w:szCs w:val="24"/>
-        </w:rPr>
-        <w:t>SoFR</w:t>
-      </w:r>
-      <w:proofErr w:type="spellEnd"/>
-      <w:r>
-        <w:rPr>
-          <w:rFonts w:ascii="Times New Roman" w:hAnsi="Times New Roman" w:cs="Times New Roman"/>
-          <w:sz w:val="24"/>
-          <w:szCs w:val="24"/>
-        </w:rPr>
-        <w:t xml:space="preserve">, </w:t>
-      </w:r>
-      <w:r>
-        <w:rPr>
-          <w:rFonts w:ascii="Times New Roman" w:hAnsi="Times New Roman" w:cs="Times New Roman"/>
-          <w:sz w:val="24"/>
-          <w:szCs w:val="24"/>
-        </w:rPr>
-        <w:t>an</w:t>
-      </w:r>
-      <w:r>
-        <w:rPr>
-          <w:rFonts w:ascii="Times New Roman" w:hAnsi="Times New Roman" w:cs="Times New Roman"/>
-          <w:sz w:val="24"/>
-          <w:szCs w:val="24"/>
-        </w:rPr>
-        <w:t xml:space="preserve"> </w:t>
-      </w:r>
-      <w:r>
-        <w:rPr>
-          <w:rFonts w:ascii="Times New Roman" w:hAnsi="Times New Roman" w:cs="Times New Roman"/>
-          <w:sz w:val="24"/>
-          <w:szCs w:val="24"/>
-        </w:rPr>
-        <w:t xml:space="preserve">outcome, such as cannabis consumption status, is regressed on the trajectories to find differences in the trajectories that are associated with the outcome. However, in </w:t>
-      </w:r>
-      <w:proofErr w:type="spellStart"/>
-      <w:r>
-        <w:rPr>
-          <w:rFonts w:ascii="Times New Roman" w:hAnsi="Times New Roman" w:cs="Times New Roman"/>
-          <w:sz w:val="24"/>
-          <w:szCs w:val="24"/>
-        </w:rPr>
-        <w:t>FoSR</w:t>
-      </w:r>
-      <w:proofErr w:type="spellEnd"/>
-      <w:r>
-        <w:rPr>
-          <w:rFonts w:ascii="Times New Roman" w:hAnsi="Times New Roman" w:cs="Times New Roman"/>
-          <w:sz w:val="24"/>
-          <w:szCs w:val="24"/>
-        </w:rPr>
-        <w:t xml:space="preserve"> the trajectories are regressed on covariates such cannabis use frequency to determine how the trajectories differ by the covariate. In this analysis, a </w:t>
-      </w:r>
-      <w:proofErr w:type="spellStart"/>
-      <w:r>
-        <w:rPr>
-          <w:rFonts w:ascii="Times New Roman" w:hAnsi="Times New Roman" w:cs="Times New Roman"/>
-          <w:sz w:val="24"/>
-          <w:szCs w:val="24"/>
-        </w:rPr>
-        <w:t>SoFR</w:t>
-      </w:r>
-      <w:proofErr w:type="spellEnd"/>
-      <w:r>
-        <w:rPr>
-          <w:rFonts w:ascii="Times New Roman" w:hAnsi="Times New Roman" w:cs="Times New Roman"/>
-          <w:sz w:val="24"/>
-          <w:szCs w:val="24"/>
-        </w:rPr>
-        <w:t xml:space="preserve"> model was used to determine the subtle differences in the pupillary light reflex that discriminate between cannabis users versus non-users, while the </w:t>
-      </w:r>
-      <w:proofErr w:type="spellStart"/>
-      <w:r>
-        <w:rPr>
-          <w:rFonts w:ascii="Times New Roman" w:hAnsi="Times New Roman" w:cs="Times New Roman"/>
-          <w:sz w:val="24"/>
-          <w:szCs w:val="24"/>
-        </w:rPr>
-        <w:t>FoSR</w:t>
-      </w:r>
-      <w:proofErr w:type="spellEnd"/>
-      <w:r>
-        <w:rPr>
-          <w:rFonts w:ascii="Times New Roman" w:hAnsi="Times New Roman" w:cs="Times New Roman"/>
-          <w:sz w:val="24"/>
-          <w:szCs w:val="24"/>
-        </w:rPr>
-        <w:t xml:space="preserve"> models were used to distinguish trajectory patterns that are associated with cannabis use frequency. Additionally, due to the variability in the time from cannabis consumption to the post test, a </w:t>
-      </w:r>
-      <w:proofErr w:type="spellStart"/>
-      <w:r>
-        <w:rPr>
-          <w:rFonts w:ascii="Times New Roman" w:hAnsi="Times New Roman" w:cs="Times New Roman"/>
-          <w:sz w:val="24"/>
-          <w:szCs w:val="24"/>
-        </w:rPr>
-        <w:t>FoSR</w:t>
-      </w:r>
-      <w:proofErr w:type="spellEnd"/>
-      <w:r>
-        <w:rPr>
-          <w:rFonts w:ascii="Times New Roman" w:hAnsi="Times New Roman" w:cs="Times New Roman"/>
-          <w:sz w:val="24"/>
-          <w:szCs w:val="24"/>
-        </w:rPr>
-        <w:t xml:space="preserve"> model was used to explain differences in trajectories due to cannabis use frequency and time differences in wait time between cannabis use and testing. </w:t>
+        <w:t>Although, the pupillary light reflex trajectories had been preprocessed and smoothed through the video segmentation pipeline (Ben’s thesis), adequate representation across the domain (i.e. test time) is required for the estimation of differences in trajectories by covariate and especially when using the trajectories to discriminate between smokers and non-smokers (i.e. SoFR modeling),</w:t>
+      </w:r>
+      <w:r>
+        <w:rPr>
+          <w:rFonts w:ascii="Times New Roman" w:hAnsi="Times New Roman" w:cs="Times New Roman"/>
+          <w:sz w:val="24"/>
+          <w:szCs w:val="24"/>
+        </w:rPr>
+        <w:t xml:space="preserve"> so the trajectories were truncated to 400 frame, approximately 13.3 seconds after the start of the light test</w:t>
+      </w:r>
+      <w:commentRangeStart w:id="2"/>
+      <w:r>
+        <w:rPr>
+          <w:rFonts w:ascii="Times New Roman" w:hAnsi="Times New Roman" w:cs="Times New Roman"/>
+          <w:sz w:val="24"/>
+          <w:szCs w:val="24"/>
+        </w:rPr>
+        <w:t>. This truncation seemed to compass the full reflex response for most of the sample</w:t>
+      </w:r>
+      <w:commentRangeEnd w:id="2"/>
+      <w:r>
+        <w:rPr>
+          <w:rStyle w:val="CommentReference"/>
+        </w:rPr>
+        <w:commentReference w:id="2"/>
+      </w:r>
+      <w:r>
+        <w:rPr>
+          <w:rFonts w:ascii="Times New Roman" w:hAnsi="Times New Roman" w:cs="Times New Roman"/>
+          <w:sz w:val="24"/>
+          <w:szCs w:val="24"/>
+        </w:rPr>
+        <w:t>, although specific ends to the test were not annotated in the videos.</w:t>
       </w:r>
     </w:p>
     <w:p>
@@ -700,7 +763,7 @@
           <w:szCs w:val="24"/>
         </w:rPr>
       </w:pPr>
-      <w:commentRangeStart w:id="2"/>
+      <w:commentRangeStart w:id="3"/>
       <w:r>
         <w:rPr>
           <w:rFonts w:ascii="Times New Roman" w:hAnsi="Times New Roman" w:cs="Times New Roman"/>
@@ -709,12 +772,12 @@
         </w:rPr>
         <w:t>Two separate logistic regression</w:t>
       </w:r>
-      <w:commentRangeEnd w:id="2"/>
+      <w:commentRangeEnd w:id="3"/>
       <w:r>
         <w:rPr>
           <w:rStyle w:val="CommentReference"/>
         </w:rPr>
-        <w:commentReference w:id="2"/>
+        <w:commentReference w:id="3"/>
       </w:r>
       <w:r>
         <w:rPr>
@@ -780,7 +843,7 @@
         </w:rPr>
         <w:t xml:space="preserve">(c) </w:t>
       </w:r>
-      <w:commentRangeStart w:id="3"/>
+      <w:commentRangeStart w:id="4"/>
       <w:r>
         <w:rPr>
           <w:rFonts w:ascii="Times New Roman" w:hAnsi="Times New Roman" w:cs="Times New Roman"/>
@@ -789,47 +852,20 @@
         </w:rPr>
         <w:t>slope</w:t>
       </w:r>
-      <w:commentRangeEnd w:id="3"/>
+      <w:commentRangeEnd w:id="4"/>
       <w:r>
         <w:rPr>
           <w:rStyle w:val="CommentReference"/>
         </w:rPr>
-        <w:commentReference w:id="3"/>
-      </w:r>
-      <w:r>
-        <w:rPr>
-          <w:rFonts w:ascii="Times New Roman" w:hAnsi="Times New Roman" w:cs="Times New Roman"/>
-          <w:sz w:val="24"/>
-          <w:szCs w:val="24"/>
-        </w:rPr>
-        <w:t xml:space="preserve">  (Steinhart thesis).  The second model used the prediction from the </w:t>
-      </w:r>
-      <w:proofErr w:type="spellStart"/>
-      <w:r>
-        <w:rPr>
-          <w:rFonts w:ascii="Times New Roman" w:hAnsi="Times New Roman" w:cs="Times New Roman"/>
-          <w:sz w:val="24"/>
-          <w:szCs w:val="24"/>
-        </w:rPr>
-        <w:t>SoFR</w:t>
-      </w:r>
-      <w:proofErr w:type="spellEnd"/>
-      <w:r>
-        <w:rPr>
-          <w:rFonts w:ascii="Times New Roman" w:hAnsi="Times New Roman" w:cs="Times New Roman"/>
-          <w:sz w:val="24"/>
-          <w:szCs w:val="24"/>
-        </w:rPr>
-        <w:t xml:space="preserve"> model, which assessed information from the full trajectory of the pupillary light reflex during the post test. Receiver </w:t>
-      </w:r>
-      <w:r>
-        <w:rPr>
-          <w:rFonts w:ascii="Times New Roman" w:hAnsi="Times New Roman" w:cs="Times New Roman"/>
-          <w:sz w:val="24"/>
-          <w:szCs w:val="24"/>
-        </w:rPr>
-        <w:lastRenderedPageBreak/>
-        <w:t xml:space="preserve">operating </w:t>
+        <w:commentReference w:id="4"/>
+      </w:r>
+      <w:r>
+        <w:rPr>
+          <w:rFonts w:ascii="Times New Roman" w:hAnsi="Times New Roman" w:cs="Times New Roman"/>
+          <w:sz w:val="24"/>
+          <w:szCs w:val="24"/>
+        </w:rPr>
+        <w:t xml:space="preserve">  (Steinhart thesis).  The second model used the prediction from the SoFR model, which assessed information from the full trajectory of the pupillary light reflex during the post test. Receiver operating </w:t>
       </w:r>
       <w:r>
         <w:rPr>
@@ -857,7 +893,44 @@
           <w:szCs w:val="24"/>
         </w:rPr>
       </w:pPr>
-      <w:commentRangeStart w:id="4"/>
+      <w:r>
+        <w:rPr>
+          <w:rFonts w:ascii="Times New Roman" w:hAnsi="Times New Roman" w:cs="Times New Roman"/>
+          <w:sz w:val="24"/>
+          <w:szCs w:val="24"/>
+        </w:rPr>
+        <w:t>Analysis Software</w:t>
+      </w:r>
+    </w:p>
+    <w:p>
+      <w:pPr>
+        <w:spacing w:line="480" w:lineRule="auto"/>
+        <w:rPr>
+          <w:rFonts w:ascii="Times New Roman" w:hAnsi="Times New Roman" w:cs="Times New Roman"/>
+          <w:sz w:val="24"/>
+          <w:szCs w:val="24"/>
+        </w:rPr>
+      </w:pPr>
+      <w:r>
+        <w:rPr>
+          <w:rFonts w:ascii="Times New Roman" w:hAnsi="Times New Roman" w:cs="Times New Roman"/>
+          <w:sz w:val="24"/>
+          <w:szCs w:val="24"/>
+        </w:rPr>
+        <w:tab/>
+        <w:t xml:space="preserve">All analyses were conducted in R (version 4.0.2) using with the mgcv package used for the analysis. </w:t>
+      </w:r>
+    </w:p>
+    <w:p>
+      <w:pPr>
+        <w:spacing w:line="480" w:lineRule="auto"/>
+        <w:rPr>
+          <w:rFonts w:ascii="Times New Roman" w:hAnsi="Times New Roman" w:cs="Times New Roman"/>
+          <w:sz w:val="24"/>
+          <w:szCs w:val="24"/>
+        </w:rPr>
+      </w:pPr>
+      <w:commentRangeStart w:id="5"/>
       <w:r>
         <w:rPr>
           <w:rFonts w:ascii="Times New Roman" w:hAnsi="Times New Roman" w:cs="Times New Roman"/>
@@ -866,12 +939,12 @@
         </w:rPr>
         <w:t>RESULTS</w:t>
       </w:r>
-      <w:commentRangeEnd w:id="4"/>
+      <w:commentRangeEnd w:id="5"/>
       <w:r>
         <w:rPr>
           <w:rStyle w:val="CommentReference"/>
         </w:rPr>
-        <w:commentReference w:id="4"/>
+        <w:commentReference w:id="5"/>
       </w:r>
       <w:r>
         <w:rPr>
@@ -898,9 +971,18 @@
           <w:sz w:val="24"/>
           <w:szCs w:val="24"/>
         </w:rPr>
-        <w:t xml:space="preserve">The ROC curves for the prediction analysis compared the discrimination ability for two models; one uses summary features of the trajectory of the pupillary light response and the second used the full trajectory of the pupillary light response (Figure 1). The AUCs, used to quantify the discrimination ability of the model, for these prediction models ranged from 0.68 to 0.71, with the model using the full trajectory of pupillary light response having the higher AUC. This indicates that models using full trajectory information of pupillary light response may have the ability to discriminate between cannabis </w:t>
-      </w:r>
-      <w:commentRangeStart w:id="5"/>
+        <w:t xml:space="preserve">The ROC curves for the prediction analysis compared the discrimination ability for two models; one uses summary features of the trajectory of the pupillary light response and the </w:t>
+      </w:r>
+      <w:r>
+        <w:rPr>
+          <w:rFonts w:ascii="Times New Roman" w:hAnsi="Times New Roman" w:cs="Times New Roman"/>
+          <w:sz w:val="24"/>
+          <w:szCs w:val="24"/>
+        </w:rPr>
+        <w:lastRenderedPageBreak/>
+        <w:t xml:space="preserve">second used the full trajectory of the pupillary light response (Figure 1). The AUCs, used to quantify the discrimination ability of the model, for these prediction models ranged from 0.68 to 0.71, with the model using the full trajectory of pupillary light response having the higher AUC. This indicates that models using full trajectory information of pupillary light response may have the ability to discriminate between cannabis </w:t>
+      </w:r>
+      <w:commentRangeStart w:id="6"/>
       <w:r>
         <w:rPr>
           <w:rFonts w:ascii="Times New Roman" w:hAnsi="Times New Roman" w:cs="Times New Roman"/>
@@ -909,12 +991,12 @@
         </w:rPr>
         <w:t>smokers and non-smokers</w:t>
       </w:r>
-      <w:commentRangeEnd w:id="5"/>
+      <w:commentRangeEnd w:id="6"/>
       <w:r>
         <w:rPr>
           <w:rStyle w:val="CommentReference"/>
         </w:rPr>
-        <w:commentReference w:id="5"/>
+        <w:commentReference w:id="6"/>
       </w:r>
       <w:r>
         <w:rPr>
@@ -979,7 +1061,7 @@
                 <w:szCs w:val="24"/>
               </w:rPr>
             </w:pPr>
-            <w:commentRangeStart w:id="6"/>
+            <w:commentRangeStart w:id="7"/>
             <w:r>
               <w:rPr>
                 <w:noProof/>
@@ -1033,12 +1115,12 @@
                 </wp:inline>
               </w:drawing>
             </w:r>
-            <w:commentRangeEnd w:id="6"/>
+            <w:commentRangeEnd w:id="7"/>
             <w:r>
               <w:rPr>
                 <w:rStyle w:val="CommentReference"/>
               </w:rPr>
-              <w:commentReference w:id="6"/>
+              <w:commentReference w:id="7"/>
             </w:r>
           </w:p>
         </w:tc>
@@ -1070,16 +1152,7 @@
                 <w:sz w:val="24"/>
                 <w:szCs w:val="24"/>
               </w:rPr>
-              <w:t xml:space="preserve">. The model depicted with the yellow was constricted with the full trajectory of pupillary light reflex without creating </w:t>
-            </w:r>
-            <w:r>
-              <w:rPr>
-                <w:rFonts w:ascii="Times New Roman" w:hAnsi="Times New Roman" w:cs="Times New Roman"/>
-                <w:sz w:val="24"/>
-                <w:szCs w:val="24"/>
-              </w:rPr>
-              <w:lastRenderedPageBreak/>
-              <w:t xml:space="preserve">summary features. Although similar, the model utilizing the full trajectory data has better discrimination ability between smokers and non-smokers. </w:t>
+              <w:t xml:space="preserve">. The model depicted with the yellow was constricted with the full trajectory of pupillary light reflex without creating summary features. Although similar, the model utilizing the full trajectory data has better discrimination ability between smokers and non-smokers. </w:t>
             </w:r>
             <w:r>
               <w:rPr>
@@ -1119,25 +1192,7 @@
           <w:sz w:val="24"/>
           <w:szCs w:val="24"/>
         </w:rPr>
-        <w:t xml:space="preserve">The full trajectory model used in the prediction analysis was a </w:t>
-      </w:r>
-      <w:proofErr w:type="spellStart"/>
-      <w:r>
-        <w:rPr>
-          <w:rFonts w:ascii="Times New Roman" w:hAnsi="Times New Roman" w:cs="Times New Roman"/>
-          <w:sz w:val="24"/>
-          <w:szCs w:val="24"/>
-        </w:rPr>
-        <w:t>SoFR</w:t>
-      </w:r>
-      <w:proofErr w:type="spellEnd"/>
-      <w:r>
-        <w:rPr>
-          <w:rFonts w:ascii="Times New Roman" w:hAnsi="Times New Roman" w:cs="Times New Roman"/>
-          <w:sz w:val="24"/>
-          <w:szCs w:val="24"/>
-        </w:rPr>
-        <w:t xml:space="preserve"> model that </w:t>
+        <w:t xml:space="preserve">The full trajectory model used in the prediction analysis was a SoFR model that </w:t>
       </w:r>
       <w:r>
         <w:rPr>
@@ -1225,7 +1280,16 @@
           <w:sz w:val="24"/>
           <w:szCs w:val="24"/>
         </w:rPr>
-        <w:t xml:space="preserve"> seconds </w:t>
+        <w:t xml:space="preserve"> </w:t>
+      </w:r>
+      <w:r>
+        <w:rPr>
+          <w:rFonts w:ascii="Times New Roman" w:hAnsi="Times New Roman" w:cs="Times New Roman"/>
+          <w:sz w:val="24"/>
+          <w:szCs w:val="24"/>
+        </w:rPr>
+        <w:lastRenderedPageBreak/>
+        <w:t xml:space="preserve">seconds </w:t>
       </w:r>
       <w:r>
         <w:rPr>
@@ -1251,7 +1315,7 @@
         </w:rPr>
         <w:t xml:space="preserve"> difference at 2.97 seconds (OR: 2.66, </w:t>
       </w:r>
-      <w:commentRangeStart w:id="7"/>
+      <w:commentRangeStart w:id="8"/>
       <w:r>
         <w:rPr>
           <w:rFonts w:ascii="Times New Roman" w:hAnsi="Times New Roman" w:cs="Times New Roman"/>
@@ -1260,12 +1324,12 @@
         </w:rPr>
         <w:t xml:space="preserve">95% </w:t>
       </w:r>
-      <w:commentRangeEnd w:id="7"/>
+      <w:commentRangeEnd w:id="8"/>
       <w:r>
         <w:rPr>
           <w:rStyle w:val="CommentReference"/>
         </w:rPr>
-        <w:commentReference w:id="7"/>
+        <w:commentReference w:id="8"/>
       </w:r>
       <w:r>
         <w:rPr>
@@ -1686,57 +1750,39 @@
           <w:sz w:val="24"/>
           <w:szCs w:val="24"/>
         </w:rPr>
+        <w:t xml:space="preserve">The FoSR model was used to show differences between the average trajectories of pupillary light reflex in daily, occasional and non-users. A separate model estimated the average trajectory of smokers and non-smokers. In Figure 3, the </w:t>
+      </w:r>
+      <w:r>
+        <w:rPr>
+          <w:rFonts w:ascii="Times New Roman" w:hAnsi="Times New Roman" w:cs="Times New Roman"/>
+          <w:sz w:val="24"/>
+          <w:szCs w:val="24"/>
+        </w:rPr>
+        <w:t xml:space="preserve">average trajectories are overlaid with solid lines for cannabis use frequency and a dashed line for the all smokers. The non-user and non-smokers compass the same individual and therefore </w:t>
+      </w:r>
+      <w:r>
+        <w:rPr>
+          <w:rFonts w:ascii="Times New Roman" w:hAnsi="Times New Roman" w:cs="Times New Roman"/>
+          <w:sz w:val="24"/>
+          <w:szCs w:val="24"/>
+        </w:rPr>
+        <w:t>overlap</w:t>
+      </w:r>
+      <w:r>
+        <w:rPr>
+          <w:rFonts w:ascii="Times New Roman" w:hAnsi="Times New Roman" w:cs="Times New Roman"/>
+          <w:sz w:val="24"/>
+          <w:szCs w:val="24"/>
+        </w:rPr>
+        <w:t xml:space="preserve"> completely. From the figure, we can see a stronger initial constriction in non-users and a steady rebound after the light test; </w:t>
+      </w:r>
+      <w:r>
+        <w:rPr>
+          <w:rFonts w:ascii="Times New Roman" w:hAnsi="Times New Roman" w:cs="Times New Roman"/>
+          <w:sz w:val="24"/>
+          <w:szCs w:val="24"/>
+        </w:rPr>
         <w:lastRenderedPageBreak/>
-        <w:t xml:space="preserve">The </w:t>
-      </w:r>
-      <w:proofErr w:type="spellStart"/>
-      <w:r>
-        <w:rPr>
-          <w:rFonts w:ascii="Times New Roman" w:hAnsi="Times New Roman" w:cs="Times New Roman"/>
-          <w:sz w:val="24"/>
-          <w:szCs w:val="24"/>
-        </w:rPr>
-        <w:t>FoSR</w:t>
-      </w:r>
-      <w:proofErr w:type="spellEnd"/>
-      <w:r>
-        <w:rPr>
-          <w:rFonts w:ascii="Times New Roman" w:hAnsi="Times New Roman" w:cs="Times New Roman"/>
-          <w:sz w:val="24"/>
-          <w:szCs w:val="24"/>
-        </w:rPr>
-        <w:t xml:space="preserve"> model was used to show differences between the average trajectories of pupillary light reflex in daily, occasional and non-users. A separate model estimated the average trajectory of smokers and non-smokers. In Figure 3, the </w:t>
-      </w:r>
-      <w:r>
-        <w:rPr>
-          <w:rFonts w:ascii="Times New Roman" w:hAnsi="Times New Roman" w:cs="Times New Roman"/>
-          <w:sz w:val="24"/>
-          <w:szCs w:val="24"/>
-        </w:rPr>
-        <w:t xml:space="preserve">average trajectories are overlaid with solid lines for cannabis use frequency and a dashed line for the all smokers. The non-user and non-smokers compass the same individual and therefore </w:t>
-      </w:r>
-      <w:r>
-        <w:rPr>
-          <w:rFonts w:ascii="Times New Roman" w:hAnsi="Times New Roman" w:cs="Times New Roman"/>
-          <w:sz w:val="24"/>
-          <w:szCs w:val="24"/>
-        </w:rPr>
-        <w:t>overlap</w:t>
-      </w:r>
-      <w:r>
-        <w:rPr>
-          <w:rFonts w:ascii="Times New Roman" w:hAnsi="Times New Roman" w:cs="Times New Roman"/>
-          <w:sz w:val="24"/>
-          <w:szCs w:val="24"/>
-        </w:rPr>
-        <w:t xml:space="preserve"> completely. From the figure, we can see a stronger initial constriction in non-users and a steady rebound after the light test; </w:t>
-      </w:r>
-      <w:r>
-        <w:rPr>
-          <w:rFonts w:ascii="Times New Roman" w:hAnsi="Times New Roman" w:cs="Times New Roman"/>
-          <w:sz w:val="24"/>
-          <w:szCs w:val="24"/>
-        </w:rPr>
         <w:t>however,</w:t>
       </w:r>
       <w:r>
@@ -1892,25 +1938,7 @@
           <w:sz w:val="24"/>
           <w:szCs w:val="24"/>
         </w:rPr>
-        <w:t xml:space="preserve">Using the </w:t>
-      </w:r>
-      <w:proofErr w:type="spellStart"/>
-      <w:r>
-        <w:rPr>
-          <w:rFonts w:ascii="Times New Roman" w:hAnsi="Times New Roman" w:cs="Times New Roman"/>
-          <w:sz w:val="24"/>
-          <w:szCs w:val="24"/>
-        </w:rPr>
-        <w:t>FoSR</w:t>
-      </w:r>
-      <w:proofErr w:type="spellEnd"/>
-      <w:r>
-        <w:rPr>
-          <w:rFonts w:ascii="Times New Roman" w:hAnsi="Times New Roman" w:cs="Times New Roman"/>
-          <w:sz w:val="24"/>
-          <w:szCs w:val="24"/>
-        </w:rPr>
-        <w:t xml:space="preserve"> model, we plotted the differences between the average trajectories for occasional and non-users, daily and non-user and daily and occasional users</w:t>
+        <w:t>Using the FoSR model, we plotted the differences between the average trajectories for occasional and non-users, daily and non-user and daily and occasional users</w:t>
       </w:r>
       <w:r>
         <w:rPr>
@@ -1928,7 +1956,7 @@
         </w:rPr>
         <w:t xml:space="preserve">. </w:t>
       </w:r>
-      <w:commentRangeStart w:id="8"/>
+      <w:commentRangeStart w:id="9"/>
       <w:r>
         <w:rPr>
           <w:rFonts w:ascii="Times New Roman" w:hAnsi="Times New Roman" w:cs="Times New Roman"/>
@@ -1937,12 +1965,12 @@
         </w:rPr>
         <w:t>These</w:t>
       </w:r>
-      <w:commentRangeEnd w:id="8"/>
+      <w:commentRangeEnd w:id="9"/>
       <w:r>
         <w:rPr>
           <w:rStyle w:val="CommentReference"/>
         </w:rPr>
-        <w:commentReference w:id="8"/>
+        <w:commentReference w:id="9"/>
       </w:r>
       <w:r>
         <w:rPr>
@@ -1974,15 +2002,7 @@
           <w:sz w:val="24"/>
           <w:szCs w:val="24"/>
         </w:rPr>
-        <w:t>significant</w:t>
-      </w:r>
-      <w:r>
-        <w:rPr>
-          <w:rFonts w:ascii="Times New Roman" w:hAnsi="Times New Roman" w:cs="Times New Roman"/>
-          <w:sz w:val="24"/>
-          <w:szCs w:val="24"/>
-        </w:rPr>
-        <w:t xml:space="preserve"> </w:t>
+        <w:t xml:space="preserve">significant </w:t>
       </w:r>
       <w:r>
         <w:rPr>
@@ -1998,18 +2018,9 @@
           <w:sz w:val="24"/>
           <w:szCs w:val="24"/>
         </w:rPr>
-        <w:t xml:space="preserve">When comparing occasional and non-user the most prominent differences are seen </w:t>
-      </w:r>
-      <w:r>
-        <w:rPr>
-          <w:rFonts w:ascii="Times New Roman" w:hAnsi="Times New Roman" w:cs="Times New Roman"/>
-          <w:sz w:val="24"/>
-          <w:szCs w:val="24"/>
-        </w:rPr>
-        <w:lastRenderedPageBreak/>
-        <w:t>between 1.77 to 3.97 seconds with a peak difference at 2.87 seconds of 4.00</w:t>
-      </w:r>
-      <w:commentRangeStart w:id="9"/>
+        <w:t>When comparing occasional and non-user the most prominent differences are seen between 1.77 to 3.97 seconds with a peak difference at 2.87 seconds of 4.00</w:t>
+      </w:r>
+      <w:commentRangeStart w:id="10"/>
       <w:r>
         <w:rPr>
           <w:rFonts w:ascii="Times New Roman" w:hAnsi="Times New Roman" w:cs="Times New Roman"/>
@@ -2018,12 +2029,12 @@
         </w:rPr>
         <w:t>%</w:t>
       </w:r>
-      <w:commentRangeEnd w:id="9"/>
+      <w:commentRangeEnd w:id="10"/>
       <w:r>
         <w:rPr>
           <w:rStyle w:val="CommentReference"/>
         </w:rPr>
-        <w:commentReference w:id="9"/>
+        <w:commentReference w:id="10"/>
       </w:r>
       <w:r>
         <w:rPr>
@@ -2088,7 +2099,7 @@
                 <w:szCs w:val="24"/>
               </w:rPr>
             </w:pPr>
-            <w:commentRangeStart w:id="10"/>
+            <w:commentRangeStart w:id="11"/>
             <w:r>
               <w:rPr>
                 <w:rFonts w:ascii="Times New Roman" w:hAnsi="Times New Roman" w:cs="Times New Roman"/>
@@ -2096,6 +2107,7 @@
                 <w:sz w:val="24"/>
                 <w:szCs w:val="24"/>
               </w:rPr>
+              <w:lastRenderedPageBreak/>
               <w:drawing>
                 <wp:inline distT="0" distB="0" distL="0" distR="0" wp14:anchorId="7D416D3F" wp14:editId="5209030C">
                   <wp:extent cx="5943600" cy="2637155"/>
@@ -2145,12 +2157,12 @@
                 </wp:inline>
               </w:drawing>
             </w:r>
-            <w:commentRangeEnd w:id="10"/>
+            <w:commentRangeEnd w:id="11"/>
             <w:r>
               <w:rPr>
                 <w:rStyle w:val="CommentReference"/>
               </w:rPr>
-              <w:commentReference w:id="10"/>
+              <w:commentReference w:id="11"/>
             </w:r>
           </w:p>
         </w:tc>
@@ -2205,34 +2217,7 @@
           <w:sz w:val="24"/>
           <w:szCs w:val="24"/>
         </w:rPr>
-        <w:t>The effects of the testing delay after the cannabis consumption may impact the results of the previous analyses, so we examined the distribution of this testing delay and modelled it’s effects the mean trajectories of smokers at delay times of 60, 65, and 70 minutes from cannabis consumption. The distribution of the testing delay is show in Figure 5. The testing delay ranged from 53 to 84 minutes with a mean of 62.22 minutes (</w:t>
-      </w:r>
-      <w:proofErr w:type="spellStart"/>
-      <w:r>
-        <w:rPr>
-          <w:rFonts w:ascii="Times New Roman" w:hAnsi="Times New Roman" w:cs="Times New Roman"/>
-          <w:sz w:val="24"/>
-          <w:szCs w:val="24"/>
-        </w:rPr>
-        <w:t>sd</w:t>
-      </w:r>
-      <w:proofErr w:type="spellEnd"/>
-      <w:r>
-        <w:rPr>
-          <w:rFonts w:ascii="Times New Roman" w:hAnsi="Times New Roman" w:cs="Times New Roman"/>
-          <w:sz w:val="24"/>
-          <w:szCs w:val="24"/>
-        </w:rPr>
-        <w:t xml:space="preserve"> = 5.57). Figure 6 depicts the average trajectory of non-smoker and smokers with a 60-, 65-, and 70-minute delay in testing. As shown </w:t>
-      </w:r>
-      <w:r>
-        <w:rPr>
-          <w:rFonts w:ascii="Times New Roman" w:hAnsi="Times New Roman" w:cs="Times New Roman"/>
-          <w:sz w:val="24"/>
-          <w:szCs w:val="24"/>
-        </w:rPr>
-        <w:lastRenderedPageBreak/>
-        <w:t>in the figure, the initial pupil constriction after the start of the light test is reduced smokers with less delay in testing and reaches constriction similar to non-smoker with a longer delay in testing. However, the slope of the rebound dilation is still shallower in smokers with any of plotted test delays.</w:t>
+        <w:t>The effects of the testing delay after the cannabis consumption may impact the results of the previous analyses, so we examined the distribution of this testing delay and modelled it’s effects the mean trajectories of smokers at delay times of 60, 65, and 70 minutes from cannabis consumption. The distribution of the testing delay is show in Figure 5. The testing delay ranged from 53 to 84 minutes with a mean of 62.22 minutes (sd = 5.57). Figure 6 depicts the average trajectory of non-smoker and smokers with a 60-, 65-, and 70-minute delay in testing. As shown in the figure, the initial pupil constriction after the start of the light test is reduced smokers with less delay in testing and reaches constriction similar to non-smoker with a longer delay in testing. However, the slope of the rebound dilation is still shallower in smokers with any of plotted test delays.</w:t>
       </w:r>
     </w:p>
     <w:tbl>
@@ -2257,7 +2242,7 @@
                 <w:szCs w:val="24"/>
               </w:rPr>
             </w:pPr>
-            <w:commentRangeStart w:id="11"/>
+            <w:commentRangeStart w:id="12"/>
             <w:r>
               <w:rPr>
                 <w:rFonts w:ascii="Times New Roman" w:hAnsi="Times New Roman" w:cs="Times New Roman"/>
@@ -2266,12 +2251,12 @@
               </w:rPr>
               <w:t xml:space="preserve">Figure </w:t>
             </w:r>
-            <w:commentRangeEnd w:id="11"/>
+            <w:commentRangeEnd w:id="12"/>
             <w:r>
               <w:rPr>
                 <w:rStyle w:val="CommentReference"/>
               </w:rPr>
-              <w:commentReference w:id="11"/>
+              <w:commentReference w:id="12"/>
             </w:r>
             <w:r>
               <w:rPr>
@@ -2317,6 +2302,7 @@
               <w:rPr>
                 <w:noProof/>
               </w:rPr>
+              <w:lastRenderedPageBreak/>
               <w:drawing>
                 <wp:inline distT="0" distB="0" distL="0" distR="0" wp14:anchorId="0E51C3BD" wp14:editId="71CED830">
                   <wp:extent cx="5943600" cy="2641600"/>
@@ -2474,14 +2460,13 @@
                 <w:szCs w:val="24"/>
               </w:rPr>
             </w:pPr>
-            <w:commentRangeStart w:id="12"/>
             <w:commentRangeStart w:id="13"/>
             <w:commentRangeStart w:id="14"/>
+            <w:commentRangeStart w:id="15"/>
             <w:r>
               <w:rPr>
                 <w:noProof/>
               </w:rPr>
-              <w:lastRenderedPageBreak/>
               <w:drawing>
                 <wp:inline distT="0" distB="0" distL="0" distR="0" wp14:anchorId="64E212A2" wp14:editId="4FF1BC86">
                   <wp:extent cx="5943600" cy="2641600"/>
@@ -2531,13 +2516,6 @@
                 </wp:inline>
               </w:drawing>
             </w:r>
-            <w:commentRangeEnd w:id="12"/>
-            <w:r>
-              <w:rPr>
-                <w:rStyle w:val="CommentReference"/>
-              </w:rPr>
-              <w:commentReference w:id="12"/>
-            </w:r>
             <w:commentRangeEnd w:id="13"/>
             <w:r>
               <w:rPr>
@@ -2551,6 +2529,13 @@
                 <w:rStyle w:val="CommentReference"/>
               </w:rPr>
               <w:commentReference w:id="14"/>
+            </w:r>
+            <w:commentRangeEnd w:id="15"/>
+            <w:r>
+              <w:rPr>
+                <w:rStyle w:val="CommentReference"/>
+              </w:rPr>
+              <w:commentReference w:id="15"/>
             </w:r>
           </w:p>
         </w:tc>
@@ -2623,6 +2608,7 @@
           <w:sz w:val="24"/>
           <w:szCs w:val="24"/>
         </w:rPr>
+        <w:lastRenderedPageBreak/>
         <w:t xml:space="preserve">Main Points: </w:t>
       </w:r>
     </w:p>
@@ -2742,7 +2728,6 @@
           <w:sz w:val="24"/>
           <w:szCs w:val="24"/>
         </w:rPr>
-        <w:lastRenderedPageBreak/>
         <w:t xml:space="preserve">Limitations: </w:t>
       </w:r>
     </w:p>
@@ -2837,7 +2822,7 @@
         </w:rPr>
         <w:t xml:space="preserve">Prediction analysis did not use an </w:t>
       </w:r>
-      <w:commentRangeStart w:id="15"/>
+      <w:commentRangeStart w:id="16"/>
       <w:r>
         <w:rPr>
           <w:rFonts w:ascii="Times New Roman" w:hAnsi="Times New Roman" w:cs="Times New Roman"/>
@@ -2846,12 +2831,12 @@
         </w:rPr>
         <w:t>independent test set</w:t>
       </w:r>
-      <w:commentRangeEnd w:id="15"/>
+      <w:commentRangeEnd w:id="16"/>
       <w:r>
         <w:rPr>
           <w:rStyle w:val="CommentReference"/>
         </w:rPr>
-        <w:commentReference w:id="15"/>
+        <w:commentReference w:id="16"/>
       </w:r>
       <w:r>
         <w:rPr>
@@ -2984,7 +2969,7 @@
       </w:r>
     </w:p>
   </w:comment>
-  <w:comment w:id="2" w:author="Godbole, Suneeta" w:date="2023-03-01T15:41:00Z" w:initials="GS">
+  <w:comment w:id="2" w:author="Godbole, Suneeta" w:date="2023-03-14T08:28:00Z" w:initials="GS">
     <w:p>
       <w:pPr>
         <w:pStyle w:val="CommentText"/>
@@ -2996,11 +2981,27 @@
         <w:annotationRef/>
       </w:r>
       <w:r>
+        <w:t>Better quantification and justification for this decision?</w:t>
+      </w:r>
+    </w:p>
+  </w:comment>
+  <w:comment w:id="3" w:author="Godbole, Suneeta" w:date="2023-03-01T15:41:00Z" w:initials="GS">
+    <w:p>
+      <w:pPr>
+        <w:pStyle w:val="CommentText"/>
+      </w:pPr>
+      <w:r>
+        <w:rPr>
+          <w:rStyle w:val="CommentReference"/>
+        </w:rPr>
+        <w:annotationRef/>
+      </w:r>
+      <w:r>
         <w:t>Can the SoFR model be referred to as a logistic regression model?</w:t>
       </w:r>
     </w:p>
   </w:comment>
-  <w:comment w:id="3" w:author="Godbole, Suneeta" w:date="2023-02-28T22:57:00Z" w:initials="GS">
+  <w:comment w:id="4" w:author="Godbole, Suneeta" w:date="2023-02-28T22:57:00Z" w:initials="GS">
     <w:p>
       <w:pPr>
         <w:pStyle w:val="CommentText"/>
@@ -3016,7 +3017,7 @@
       </w:r>
     </w:p>
   </w:comment>
-  <w:comment w:id="4" w:author="Godbole, Suneeta" w:date="2023-03-02T11:16:00Z" w:initials="GS">
+  <w:comment w:id="5" w:author="Godbole, Suneeta" w:date="2023-03-02T11:16:00Z" w:initials="GS">
     <w:p>
       <w:pPr>
         <w:pStyle w:val="CommentText"/>
@@ -3029,22 +3030,6 @@
       </w:r>
       <w:r>
         <w:t>All figures should had a detailed captions describing content</w:t>
-      </w:r>
-    </w:p>
-  </w:comment>
-  <w:comment w:id="5" w:author="Godbole, Suneeta" w:date="2023-03-01T15:39:00Z" w:initials="GS">
-    <w:p>
-      <w:pPr>
-        <w:pStyle w:val="CommentText"/>
-      </w:pPr>
-      <w:r>
-        <w:rPr>
-          <w:rStyle w:val="CommentReference"/>
-        </w:rPr>
-        <w:annotationRef/>
-      </w:r>
-      <w:r>
-        <w:t xml:space="preserve">How careful do I need to about the language describing the cannabis use? Do other forms of cannabis consumption have similar effects? Can I say cannabis use or is smoker a better term? </w:t>
       </w:r>
     </w:p>
   </w:comment>
@@ -3060,11 +3045,27 @@
         <w:annotationRef/>
       </w:r>
       <w:r>
+        <w:t xml:space="preserve">How careful do I need to about the language describing the cannabis use? Do other forms of cannabis consumption have similar effects? Can I say cannabis use or is smoker a better term? </w:t>
+      </w:r>
+    </w:p>
+  </w:comment>
+  <w:comment w:id="7" w:author="Godbole, Suneeta" w:date="2023-03-01T15:39:00Z" w:initials="GS">
+    <w:p>
+      <w:pPr>
+        <w:pStyle w:val="CommentText"/>
+      </w:pPr>
+      <w:r>
+        <w:rPr>
+          <w:rStyle w:val="CommentReference"/>
+        </w:rPr>
+        <w:annotationRef/>
+      </w:r>
+      <w:r>
         <w:t>Need better ROC curve plot</w:t>
       </w:r>
     </w:p>
   </w:comment>
-  <w:comment w:id="7" w:author="Godbole, Suneeta" w:date="2023-03-13T12:10:00Z" w:initials="GS">
+  <w:comment w:id="8" w:author="Godbole, Suneeta" w:date="2023-03-13T12:10:00Z" w:initials="GS">
     <w:p>
       <w:pPr>
         <w:pStyle w:val="CommentText"/>
@@ -3080,7 +3081,7 @@
       </w:r>
     </w:p>
   </w:comment>
-  <w:comment w:id="8" w:author="Godbole, Suneeta" w:date="2023-03-01T16:58:00Z" w:initials="GS">
+  <w:comment w:id="9" w:author="Godbole, Suneeta" w:date="2023-03-01T16:58:00Z" w:initials="GS">
     <w:p>
       <w:pPr>
         <w:pStyle w:val="CommentText"/>
@@ -3096,7 +3097,7 @@
       </w:r>
     </w:p>
   </w:comment>
-  <w:comment w:id="9" w:author="Godbole, Suneeta" w:date="2023-03-13T13:22:00Z" w:initials="GS">
+  <w:comment w:id="10" w:author="Godbole, Suneeta" w:date="2023-03-13T13:22:00Z" w:initials="GS">
     <w:p>
       <w:pPr>
         <w:pStyle w:val="CommentText"/>
@@ -3112,7 +3113,7 @@
       </w:r>
     </w:p>
   </w:comment>
-  <w:comment w:id="10" w:author="Godbole, Suneeta" w:date="2023-03-01T16:43:00Z" w:initials="GS">
+  <w:comment w:id="11" w:author="Godbole, Suneeta" w:date="2023-03-01T16:43:00Z" w:initials="GS">
     <w:p>
       <w:pPr>
         <w:pStyle w:val="CommentText"/>
@@ -3136,7 +3137,7 @@
       </w:r>
     </w:p>
   </w:comment>
-  <w:comment w:id="11" w:author="Godbole, Suneeta" w:date="2023-03-02T11:18:00Z" w:initials="GS">
+  <w:comment w:id="12" w:author="Godbole, Suneeta" w:date="2023-03-02T11:18:00Z" w:initials="GS">
     <w:p>
       <w:pPr>
         <w:pStyle w:val="CommentText"/>
@@ -3152,7 +3153,7 @@
       </w:r>
     </w:p>
   </w:comment>
-  <w:comment w:id="12" w:author="Godbole, Suneeta" w:date="2023-03-02T11:19:00Z" w:initials="GS">
+  <w:comment w:id="13" w:author="Godbole, Suneeta" w:date="2023-03-02T11:19:00Z" w:initials="GS">
     <w:p>
       <w:pPr>
         <w:pStyle w:val="CommentText"/>
@@ -3168,7 +3169,7 @@
       </w:r>
     </w:p>
   </w:comment>
-  <w:comment w:id="13" w:author="Godbole, Suneeta" w:date="2023-03-02T11:20:00Z" w:initials="GS">
+  <w:comment w:id="14" w:author="Godbole, Suneeta" w:date="2023-03-02T11:20:00Z" w:initials="GS">
     <w:p>
       <w:pPr>
         <w:pStyle w:val="CommentText"/>
@@ -3184,7 +3185,7 @@
       </w:r>
     </w:p>
   </w:comment>
-  <w:comment w:id="14" w:author="Godbole, Suneeta" w:date="2023-03-02T11:22:00Z" w:initials="GS">
+  <w:comment w:id="15" w:author="Godbole, Suneeta" w:date="2023-03-02T11:22:00Z" w:initials="GS">
     <w:p>
       <w:pPr>
         <w:pStyle w:val="CommentText"/>
@@ -3200,7 +3201,7 @@
       </w:r>
     </w:p>
   </w:comment>
-  <w:comment w:id="15" w:author="Godbole, Suneeta" w:date="2023-03-01T16:49:00Z" w:initials="GS">
+  <w:comment w:id="16" w:author="Godbole, Suneeta" w:date="2023-03-01T16:49:00Z" w:initials="GS">
     <w:p>
       <w:pPr>
         <w:pStyle w:val="CommentText"/>
@@ -3223,6 +3224,7 @@
 <w15:commentsEx xmlns:wpc="http://schemas.microsoft.com/office/word/2010/wordprocessingCanvas" xmlns:cx="http://schemas.microsoft.com/office/drawing/2014/chartex" xmlns:cx1="http://schemas.microsoft.com/office/drawing/2015/9/8/chartex" xmlns:cx2="http://schemas.microsoft.com/office/drawing/2015/10/21/chartex" xmlns:cx3="http://schemas.microsoft.com/office/drawing/2016/5/9/chartex" xmlns:cx4="http://schemas.microsoft.com/office/drawing/2016/5/10/chartex" xmlns:cx5="http://schemas.microsoft.com/office/drawing/2016/5/11/chartex" xmlns:cx6="http://schemas.microsoft.com/office/drawing/2016/5/12/chartex" xmlns:cx7="http://schemas.microsoft.com/office/drawing/2016/5/13/chartex" xmlns:cx8="http://schemas.microsoft.com/office/drawing/2016/5/14/chartex" xmlns:mc="http://schemas.openxmlformats.org/markup-compatibility/2006" xmlns:aink="http://schemas.microsoft.com/office/drawing/2016/ink" xmlns:am3d="http://schemas.microsoft.com/office/drawing/2017/model3d" xmlns:o="urn:schemas-microsoft-com:office:office" xmlns:oel="http://schemas.microsoft.com/office/2019/extlst" xmlns:r="http://schemas.openxmlformats.org/officeDocument/2006/relationships" xmlns:m="http://schemas.openxmlformats.org/officeDocument/2006/math" xmlns:v="urn:schemas-microsoft-com:vml" xmlns:wp14="http://schemas.microsoft.com/office/word/2010/wordprocessingDrawing" xmlns:wp="http://schemas.openxmlformats.org/drawingml/2006/wordprocessingDrawing" xmlns:w10="urn:schemas-microsoft-com:office:word" xmlns:w="http://schemas.openxmlformats.org/wordprocessingml/2006/main" xmlns:w14="http://schemas.microsoft.com/office/word/2010/wordml" xmlns:w15="http://schemas.microsoft.com/office/word/2012/wordml" xmlns:w16cex="http://schemas.microsoft.com/office/word/2018/wordml/cex" xmlns:w16cid="http://schemas.microsoft.com/office/word/2016/wordml/cid" xmlns:w16="http://schemas.microsoft.com/office/word/2018/wordml" xmlns:w16sdtdh="http://schemas.microsoft.com/office/word/2020/wordml/sdtdatahash" xmlns:w16se="http://schemas.microsoft.com/office/word/2015/wordml/symex" xmlns:wpg="http://schemas.microsoft.com/office/word/2010/wordprocessingGroup" xmlns:wpi="http://schemas.microsoft.com/office/word/2010/wordprocessingInk" xmlns:wne="http://schemas.microsoft.com/office/word/2006/wordml" xmlns:wps="http://schemas.microsoft.com/office/word/2010/wordprocessingShape" mc:Ignorable="w14 w15 w16se w16cid w16 w16cex w16sdtdh wp14">
   <w15:commentEx w15:paraId="0F2FF3A8" w15:done="0"/>
   <w15:commentEx w15:paraId="02B56537" w15:done="0"/>
+  <w15:commentEx w15:paraId="41DAD2E0" w15:done="0"/>
   <w15:commentEx w15:paraId="0C825222" w15:done="0"/>
   <w15:commentEx w15:paraId="547F0A5C" w15:done="0"/>
   <w15:commentEx w15:paraId="11240308" w15:done="0"/>
@@ -3244,6 +3246,7 @@
 <w16cex:commentsExtensible xmlns:wpc="http://schemas.microsoft.com/office/word/2010/wordprocessingCanvas" xmlns:cx="http://schemas.microsoft.com/office/drawing/2014/chartex" xmlns:cx1="http://schemas.microsoft.com/office/drawing/2015/9/8/chartex" xmlns:cx2="http://schemas.microsoft.com/office/drawing/2015/10/21/chartex" xmlns:cx3="http://schemas.microsoft.com/office/drawing/2016/5/9/chartex" xmlns:cx4="http://schemas.microsoft.com/office/drawing/2016/5/10/chartex" xmlns:cx5="http://schemas.microsoft.com/office/drawing/2016/5/11/chartex" xmlns:cx6="http://schemas.microsoft.com/office/drawing/2016/5/12/chartex" xmlns:cx7="http://schemas.microsoft.com/office/drawing/2016/5/13/chartex" xmlns:cx8="http://schemas.microsoft.com/office/drawing/2016/5/14/chartex" xmlns:mc="http://schemas.openxmlformats.org/markup-compatibility/2006" xmlns:aink="http://schemas.microsoft.com/office/drawing/2016/ink" xmlns:am3d="http://schemas.microsoft.com/office/drawing/2017/model3d" xmlns:o="urn:schemas-microsoft-com:office:office" xmlns:oel="http://schemas.microsoft.com/office/2019/extlst" xmlns:r="http://schemas.openxmlformats.org/officeDocument/2006/relationships" xmlns:m="http://schemas.openxmlformats.org/officeDocument/2006/math" xmlns:v="urn:schemas-microsoft-com:vml" xmlns:wp14="http://schemas.microsoft.com/office/word/2010/wordprocessingDrawing" xmlns:wp="http://schemas.openxmlformats.org/drawingml/2006/wordprocessingDrawing" xmlns:w10="urn:schemas-microsoft-com:office:word" xmlns:w="http://schemas.openxmlformats.org/wordprocessingml/2006/main" xmlns:w14="http://schemas.microsoft.com/office/word/2010/wordml" xmlns:w15="http://schemas.microsoft.com/office/word/2012/wordml" xmlns:w16cex="http://schemas.microsoft.com/office/word/2018/wordml/cex" xmlns:w16cid="http://schemas.microsoft.com/office/word/2016/wordml/cid" xmlns:w16="http://schemas.microsoft.com/office/word/2018/wordml" xmlns:w16sdtdh="http://schemas.microsoft.com/office/word/2020/wordml/sdtdatahash" xmlns:w16se="http://schemas.microsoft.com/office/word/2015/wordml/symex" xmlns:wpg="http://schemas.microsoft.com/office/word/2010/wordprocessingGroup" xmlns:wpi="http://schemas.microsoft.com/office/word/2010/wordprocessingInk" xmlns:wne="http://schemas.microsoft.com/office/word/2006/wordml" xmlns:wps="http://schemas.microsoft.com/office/word/2010/wordprocessingShape" mc:Ignorable="w14 w15 w16se w16cid w16 w16cex w16sdtdh wp14">
   <w16cex:commentExtensible w16cex:durableId="27A9A885" w16cex:dateUtc="2023-03-01T17:33:00Z"/>
   <w16cex:commentExtensible w16cex:durableId="27A9FB35" w16cex:dateUtc="2023-03-01T23:26:00Z"/>
+  <w16cex:commentExtensible w16cex:durableId="27BAAE9F" w16cex:dateUtc="2023-03-14T14:28:00Z"/>
   <w16cex:commentExtensible w16cex:durableId="27A9F0AB" w16cex:dateUtc="2023-03-01T22:41:00Z"/>
   <w16cex:commentExtensible w16cex:durableId="27A90571" w16cex:dateUtc="2023-03-01T05:57:00Z"/>
   <w16cex:commentExtensible w16cex:durableId="27AB03F7" w16cex:dateUtc="2023-03-02T18:16:00Z"/>
@@ -3265,6 +3268,7 @@
 <w16cid:commentsIds xmlns:wpc="http://schemas.microsoft.com/office/word/2010/wordprocessingCanvas" xmlns:cx="http://schemas.microsoft.com/office/drawing/2014/chartex" xmlns:cx1="http://schemas.microsoft.com/office/drawing/2015/9/8/chartex" xmlns:cx2="http://schemas.microsoft.com/office/drawing/2015/10/21/chartex" xmlns:cx3="http://schemas.microsoft.com/office/drawing/2016/5/9/chartex" xmlns:cx4="http://schemas.microsoft.com/office/drawing/2016/5/10/chartex" xmlns:cx5="http://schemas.microsoft.com/office/drawing/2016/5/11/chartex" xmlns:cx6="http://schemas.microsoft.com/office/drawing/2016/5/12/chartex" xmlns:cx7="http://schemas.microsoft.com/office/drawing/2016/5/13/chartex" xmlns:cx8="http://schemas.microsoft.com/office/drawing/2016/5/14/chartex" xmlns:mc="http://schemas.openxmlformats.org/markup-compatibility/2006" xmlns:aink="http://schemas.microsoft.com/office/drawing/2016/ink" xmlns:am3d="http://schemas.microsoft.com/office/drawing/2017/model3d" xmlns:o="urn:schemas-microsoft-com:office:office" xmlns:oel="http://schemas.microsoft.com/office/2019/extlst" xmlns:r="http://schemas.openxmlformats.org/officeDocument/2006/relationships" xmlns:m="http://schemas.openxmlformats.org/officeDocument/2006/math" xmlns:v="urn:schemas-microsoft-com:vml" xmlns:wp14="http://schemas.microsoft.com/office/word/2010/wordprocessingDrawing" xmlns:wp="http://schemas.openxmlformats.org/drawingml/2006/wordprocessingDrawing" xmlns:w10="urn:schemas-microsoft-com:office:word" xmlns:w="http://schemas.openxmlformats.org/wordprocessingml/2006/main" xmlns:w14="http://schemas.microsoft.com/office/word/2010/wordml" xmlns:w15="http://schemas.microsoft.com/office/word/2012/wordml" xmlns:w16cex="http://schemas.microsoft.com/office/word/2018/wordml/cex" xmlns:w16cid="http://schemas.microsoft.com/office/word/2016/wordml/cid" xmlns:w16="http://schemas.microsoft.com/office/word/2018/wordml" xmlns:w16sdtdh="http://schemas.microsoft.com/office/word/2020/wordml/sdtdatahash" xmlns:w16se="http://schemas.microsoft.com/office/word/2015/wordml/symex" xmlns:wpg="http://schemas.microsoft.com/office/word/2010/wordprocessingGroup" xmlns:wpi="http://schemas.microsoft.com/office/word/2010/wordprocessingInk" xmlns:wne="http://schemas.microsoft.com/office/word/2006/wordml" xmlns:wps="http://schemas.microsoft.com/office/word/2010/wordprocessingShape" mc:Ignorable="w14 w15 w16se w16cid w16 w16cex w16sdtdh wp14">
   <w16cid:commentId w16cid:paraId="0F2FF3A8" w16cid:durableId="27A9A885"/>
   <w16cid:commentId w16cid:paraId="02B56537" w16cid:durableId="27A9FB35"/>
+  <w16cid:commentId w16cid:paraId="41DAD2E0" w16cid:durableId="27BAAE9F"/>
   <w16cid:commentId w16cid:paraId="0C825222" w16cid:durableId="27A9F0AB"/>
   <w16cid:commentId w16cid:paraId="547F0A5C" w16cid:durableId="27A90571"/>
   <w16cid:commentId w16cid:paraId="11240308" w16cid:durableId="27AB03F7"/>

</xml_diff>

<commit_message>
Correcting plots, tables and figures and starting on Discussion
</commit_message>
<xml_diff>
--- a/drafts/Godbole_Trajectory_Differences_by_Cannabis_Use.docx
+++ b/drafts/Godbole_Trajectory_Differences_by_Cannabis_Use.docx
@@ -111,7 +111,25 @@
           <w:sz w:val="24"/>
           <w:szCs w:val="24"/>
         </w:rPr>
-        <w:t>Michael J. Kosnett, MD, MPH</w:t>
+        <w:t xml:space="preserve">Michael J. </w:t>
+      </w:r>
+      <w:proofErr w:type="spellStart"/>
+      <w:r>
+        <w:rPr>
+          <w:rFonts w:ascii="Times New Roman" w:hAnsi="Times New Roman" w:cs="Times New Roman"/>
+          <w:sz w:val="24"/>
+          <w:szCs w:val="24"/>
+        </w:rPr>
+        <w:t>Kosnett</w:t>
+      </w:r>
+      <w:proofErr w:type="spellEnd"/>
+      <w:r>
+        <w:rPr>
+          <w:rFonts w:ascii="Times New Roman" w:hAnsi="Times New Roman" w:cs="Times New Roman"/>
+          <w:sz w:val="24"/>
+          <w:szCs w:val="24"/>
+        </w:rPr>
+        <w:t>, MD, MPH</w:t>
       </w:r>
     </w:p>
     <w:p>
@@ -419,7 +437,25 @@
           <w:sz w:val="24"/>
           <w:szCs w:val="24"/>
         </w:rPr>
-        <w:t>In this sample of 84 participants, there were 29 non-users, 30 occasional and 25 daily users. Participants ranged in age from 25.1 to 45.3 years with an average of 32 years (sd = 5.02)</w:t>
+        <w:t>In this sample of 84 participants, there were 29 non-users, 30 occasional and 25 daily users. Participants ranged in age from 25.1 to 45.3 years with an average of 32 years (</w:t>
+      </w:r>
+      <w:proofErr w:type="spellStart"/>
+      <w:r>
+        <w:rPr>
+          <w:rFonts w:ascii="Times New Roman" w:hAnsi="Times New Roman" w:cs="Times New Roman"/>
+          <w:sz w:val="24"/>
+          <w:szCs w:val="24"/>
+        </w:rPr>
+        <w:t>sd</w:t>
+      </w:r>
+      <w:proofErr w:type="spellEnd"/>
+      <w:r>
+        <w:rPr>
+          <w:rFonts w:ascii="Times New Roman" w:hAnsi="Times New Roman" w:cs="Times New Roman"/>
+          <w:sz w:val="24"/>
+          <w:szCs w:val="24"/>
+        </w:rPr>
+        <w:t xml:space="preserve"> = 5.02)</w:t>
       </w:r>
       <w:r>
         <w:rPr>
@@ -620,7 +656,25 @@
           <w:sz w:val="24"/>
           <w:szCs w:val="24"/>
         </w:rPr>
-        <w:t xml:space="preserve"> (SoFR)</w:t>
+        <w:t xml:space="preserve"> (</w:t>
+      </w:r>
+      <w:proofErr w:type="spellStart"/>
+      <w:r>
+        <w:rPr>
+          <w:rFonts w:ascii="Times New Roman" w:hAnsi="Times New Roman" w:cs="Times New Roman"/>
+          <w:sz w:val="24"/>
+          <w:szCs w:val="24"/>
+        </w:rPr>
+        <w:t>SoFR</w:t>
+      </w:r>
+      <w:proofErr w:type="spellEnd"/>
+      <w:r>
+        <w:rPr>
+          <w:rFonts w:ascii="Times New Roman" w:hAnsi="Times New Roman" w:cs="Times New Roman"/>
+          <w:sz w:val="24"/>
+          <w:szCs w:val="24"/>
+        </w:rPr>
+        <w:t>)</w:t>
       </w:r>
       <w:r>
         <w:rPr>
@@ -636,7 +690,25 @@
           <w:sz w:val="24"/>
           <w:szCs w:val="24"/>
         </w:rPr>
-        <w:t xml:space="preserve"> (FoSR)</w:t>
+        <w:t xml:space="preserve"> (</w:t>
+      </w:r>
+      <w:proofErr w:type="spellStart"/>
+      <w:r>
+        <w:rPr>
+          <w:rFonts w:ascii="Times New Roman" w:hAnsi="Times New Roman" w:cs="Times New Roman"/>
+          <w:sz w:val="24"/>
+          <w:szCs w:val="24"/>
+        </w:rPr>
+        <w:t>FoSR</w:t>
+      </w:r>
+      <w:proofErr w:type="spellEnd"/>
+      <w:r>
+        <w:rPr>
+          <w:rFonts w:ascii="Times New Roman" w:hAnsi="Times New Roman" w:cs="Times New Roman"/>
+          <w:sz w:val="24"/>
+          <w:szCs w:val="24"/>
+        </w:rPr>
+        <w:t>)</w:t>
       </w:r>
       <w:r>
         <w:rPr>
@@ -652,7 +724,25 @@
           <w:sz w:val="24"/>
           <w:szCs w:val="24"/>
         </w:rPr>
-        <w:t xml:space="preserve">In SoFR, </w:t>
+        <w:t xml:space="preserve">In </w:t>
+      </w:r>
+      <w:proofErr w:type="spellStart"/>
+      <w:r>
+        <w:rPr>
+          <w:rFonts w:ascii="Times New Roman" w:hAnsi="Times New Roman" w:cs="Times New Roman"/>
+          <w:sz w:val="24"/>
+          <w:szCs w:val="24"/>
+        </w:rPr>
+        <w:t>SoFR</w:t>
+      </w:r>
+      <w:proofErr w:type="spellEnd"/>
+      <w:r>
+        <w:rPr>
+          <w:rFonts w:ascii="Times New Roman" w:hAnsi="Times New Roman" w:cs="Times New Roman"/>
+          <w:sz w:val="24"/>
+          <w:szCs w:val="24"/>
+        </w:rPr>
+        <w:t xml:space="preserve">, </w:t>
       </w:r>
       <w:r>
         <w:rPr>
@@ -676,7 +766,79 @@
           <w:sz w:val="24"/>
           <w:szCs w:val="24"/>
         </w:rPr>
-        <w:t xml:space="preserve">outcome, such as cannabis consumption status, is regressed on the trajectories to find differences in the trajectories that are associated with the outcome. However, in FoSR the trajectories are regressed on covariates such cannabis use frequency to determine how the trajectories differ by the covariate. In this analysis, a SoFR model was used to determine the subtle differences in the pupillary light reflex that discriminate between cannabis users versus non-users, while the FoSR models were used to distinguish trajectory patterns that are associated with cannabis use frequency. Additionally, due to the variability in the time from cannabis consumption to the post test, a FoSR model was used to explain differences in trajectories due to cannabis use frequency and time differences in wait time between cannabis use and testing. </w:t>
+        <w:t xml:space="preserve">outcome, such as cannabis consumption status, is regressed on the trajectories to find differences in the trajectories that are associated with the outcome. However, in </w:t>
+      </w:r>
+      <w:proofErr w:type="spellStart"/>
+      <w:r>
+        <w:rPr>
+          <w:rFonts w:ascii="Times New Roman" w:hAnsi="Times New Roman" w:cs="Times New Roman"/>
+          <w:sz w:val="24"/>
+          <w:szCs w:val="24"/>
+        </w:rPr>
+        <w:t>FoSR</w:t>
+      </w:r>
+      <w:proofErr w:type="spellEnd"/>
+      <w:r>
+        <w:rPr>
+          <w:rFonts w:ascii="Times New Roman" w:hAnsi="Times New Roman" w:cs="Times New Roman"/>
+          <w:sz w:val="24"/>
+          <w:szCs w:val="24"/>
+        </w:rPr>
+        <w:t xml:space="preserve"> the trajectories are regressed on covariates such cannabis use frequency to determine how the trajectories differ by the covariate. In this analysis, a </w:t>
+      </w:r>
+      <w:proofErr w:type="spellStart"/>
+      <w:r>
+        <w:rPr>
+          <w:rFonts w:ascii="Times New Roman" w:hAnsi="Times New Roman" w:cs="Times New Roman"/>
+          <w:sz w:val="24"/>
+          <w:szCs w:val="24"/>
+        </w:rPr>
+        <w:t>SoFR</w:t>
+      </w:r>
+      <w:proofErr w:type="spellEnd"/>
+      <w:r>
+        <w:rPr>
+          <w:rFonts w:ascii="Times New Roman" w:hAnsi="Times New Roman" w:cs="Times New Roman"/>
+          <w:sz w:val="24"/>
+          <w:szCs w:val="24"/>
+        </w:rPr>
+        <w:t xml:space="preserve"> model was used to determine the subtle differences in the pupillary light reflex that discriminate between cannabis users versus non-users, while the </w:t>
+      </w:r>
+      <w:proofErr w:type="spellStart"/>
+      <w:r>
+        <w:rPr>
+          <w:rFonts w:ascii="Times New Roman" w:hAnsi="Times New Roman" w:cs="Times New Roman"/>
+          <w:sz w:val="24"/>
+          <w:szCs w:val="24"/>
+        </w:rPr>
+        <w:t>FoSR</w:t>
+      </w:r>
+      <w:proofErr w:type="spellEnd"/>
+      <w:r>
+        <w:rPr>
+          <w:rFonts w:ascii="Times New Roman" w:hAnsi="Times New Roman" w:cs="Times New Roman"/>
+          <w:sz w:val="24"/>
+          <w:szCs w:val="24"/>
+        </w:rPr>
+        <w:t xml:space="preserve"> models were used to distinguish trajectory patterns that are associated with cannabis use frequency. Additionally, due to the variability in the time from cannabis consumption to the post test, a </w:t>
+      </w:r>
+      <w:proofErr w:type="spellStart"/>
+      <w:r>
+        <w:rPr>
+          <w:rFonts w:ascii="Times New Roman" w:hAnsi="Times New Roman" w:cs="Times New Roman"/>
+          <w:sz w:val="24"/>
+          <w:szCs w:val="24"/>
+        </w:rPr>
+        <w:t>FoSR</w:t>
+      </w:r>
+      <w:proofErr w:type="spellEnd"/>
+      <w:r>
+        <w:rPr>
+          <w:rFonts w:ascii="Times New Roman" w:hAnsi="Times New Roman" w:cs="Times New Roman"/>
+          <w:sz w:val="24"/>
+          <w:szCs w:val="24"/>
+        </w:rPr>
+        <w:t xml:space="preserve"> model was used to explain differences in trajectories due to cannabis use frequency and time differences in wait time between cannabis use and testing. </w:t>
       </w:r>
     </w:p>
     <w:p>
@@ -696,7 +858,43 @@
         </w:rPr>
         <w:lastRenderedPageBreak/>
         <w:tab/>
-        <w:t>Although, the pupillary light reflex trajectories had been preprocessed and smoothed through the video segmentation pipeline (Ben’s thesis), adequate representation across the domain (i.e. test time) is required for the estimation of differences in trajectories by covariate and especially when using the trajectories to discriminate between smokers and non-smokers (i.e. SoFR modeling),</w:t>
+        <w:t>Although, the pupillary light reflex trajectories had been preprocessed and smoothed through the video segmentation pipeline (Ben’s thesis), adequate representation across the domain (</w:t>
+      </w:r>
+      <w:proofErr w:type="gramStart"/>
+      <w:r>
+        <w:rPr>
+          <w:rFonts w:ascii="Times New Roman" w:hAnsi="Times New Roman" w:cs="Times New Roman"/>
+          <w:sz w:val="24"/>
+          <w:szCs w:val="24"/>
+        </w:rPr>
+        <w:t>i.e.</w:t>
+      </w:r>
+      <w:proofErr w:type="gramEnd"/>
+      <w:r>
+        <w:rPr>
+          <w:rFonts w:ascii="Times New Roman" w:hAnsi="Times New Roman" w:cs="Times New Roman"/>
+          <w:sz w:val="24"/>
+          <w:szCs w:val="24"/>
+        </w:rPr>
+        <w:t xml:space="preserve"> test time) is required for the estimation of differences in trajectories by covariate and especially when using the trajectories to discriminate between smokers and non-smokers (i.e. </w:t>
+      </w:r>
+      <w:proofErr w:type="spellStart"/>
+      <w:r>
+        <w:rPr>
+          <w:rFonts w:ascii="Times New Roman" w:hAnsi="Times New Roman" w:cs="Times New Roman"/>
+          <w:sz w:val="24"/>
+          <w:szCs w:val="24"/>
+        </w:rPr>
+        <w:t>SoFR</w:t>
+      </w:r>
+      <w:proofErr w:type="spellEnd"/>
+      <w:r>
+        <w:rPr>
+          <w:rFonts w:ascii="Times New Roman" w:hAnsi="Times New Roman" w:cs="Times New Roman"/>
+          <w:sz w:val="24"/>
+          <w:szCs w:val="24"/>
+        </w:rPr>
+        <w:t xml:space="preserve"> modeling),</w:t>
       </w:r>
       <w:r>
         <w:rPr>
@@ -785,7 +983,25 @@
           <w:sz w:val="24"/>
           <w:szCs w:val="24"/>
         </w:rPr>
-        <w:t xml:space="preserve"> model were used to predict cannabis user and not users. The first model used single value summaries of the trajectory data </w:t>
+        <w:t xml:space="preserve"> model </w:t>
+      </w:r>
+      <w:proofErr w:type="gramStart"/>
+      <w:r>
+        <w:rPr>
+          <w:rFonts w:ascii="Times New Roman" w:hAnsi="Times New Roman" w:cs="Times New Roman"/>
+          <w:sz w:val="24"/>
+          <w:szCs w:val="24"/>
+        </w:rPr>
+        <w:t>were</w:t>
+      </w:r>
+      <w:proofErr w:type="gramEnd"/>
+      <w:r>
+        <w:rPr>
+          <w:rFonts w:ascii="Times New Roman" w:hAnsi="Times New Roman" w:cs="Times New Roman"/>
+          <w:sz w:val="24"/>
+          <w:szCs w:val="24"/>
+        </w:rPr>
+        <w:t xml:space="preserve"> used to predict cannabis user and not users. The first model used single value summaries of the trajectory data </w:t>
       </w:r>
       <w:r>
         <w:rPr>
@@ -865,7 +1081,25 @@
           <w:sz w:val="24"/>
           <w:szCs w:val="24"/>
         </w:rPr>
-        <w:t xml:space="preserve">  (Steinhart thesis).  The second model used the prediction from the SoFR model, which assessed information from the full trajectory of the pupillary light reflex during the post test. Receiver operating </w:t>
+        <w:t xml:space="preserve">  (Steinhart thesis).  The second model used the prediction from the </w:t>
+      </w:r>
+      <w:proofErr w:type="spellStart"/>
+      <w:r>
+        <w:rPr>
+          <w:rFonts w:ascii="Times New Roman" w:hAnsi="Times New Roman" w:cs="Times New Roman"/>
+          <w:sz w:val="24"/>
+          <w:szCs w:val="24"/>
+        </w:rPr>
+        <w:t>SoFR</w:t>
+      </w:r>
+      <w:proofErr w:type="spellEnd"/>
+      <w:r>
+        <w:rPr>
+          <w:rFonts w:ascii="Times New Roman" w:hAnsi="Times New Roman" w:cs="Times New Roman"/>
+          <w:sz w:val="24"/>
+          <w:szCs w:val="24"/>
+        </w:rPr>
+        <w:t xml:space="preserve"> model, which assessed information from the full trajectory of the pupillary light reflex during the post test. Receiver operating </w:t>
       </w:r>
       <w:r>
         <w:rPr>
@@ -918,7 +1152,25 @@
           <w:szCs w:val="24"/>
         </w:rPr>
         <w:tab/>
-        <w:t xml:space="preserve">All analyses were conducted in R (version 4.0.2) using with the mgcv package used for the analysis. </w:t>
+        <w:t xml:space="preserve">All analyses were conducted in R (version 4.0.2) using with the </w:t>
+      </w:r>
+      <w:proofErr w:type="spellStart"/>
+      <w:r>
+        <w:rPr>
+          <w:rFonts w:ascii="Times New Roman" w:hAnsi="Times New Roman" w:cs="Times New Roman"/>
+          <w:sz w:val="24"/>
+          <w:szCs w:val="24"/>
+        </w:rPr>
+        <w:t>mgcv</w:t>
+      </w:r>
+      <w:proofErr w:type="spellEnd"/>
+      <w:r>
+        <w:rPr>
+          <w:rFonts w:ascii="Times New Roman" w:hAnsi="Times New Roman" w:cs="Times New Roman"/>
+          <w:sz w:val="24"/>
+          <w:szCs w:val="24"/>
+        </w:rPr>
+        <w:t xml:space="preserve"> package used for the analysis. </w:t>
       </w:r>
     </w:p>
     <w:p>
@@ -971,7 +1223,23 @@
           <w:sz w:val="24"/>
           <w:szCs w:val="24"/>
         </w:rPr>
-        <w:t xml:space="preserve">The ROC curves for the prediction analysis compared the discrimination ability for two models; one uses summary features of the trajectory of the pupillary light response and the </w:t>
+        <w:t xml:space="preserve">The ROC curves for the prediction analysis compared the discrimination ability for two models; one uses summary features of the trajectory of the pupillary light </w:t>
+      </w:r>
+      <w:r>
+        <w:rPr>
+          <w:rFonts w:ascii="Times New Roman" w:hAnsi="Times New Roman" w:cs="Times New Roman"/>
+          <w:sz w:val="24"/>
+          <w:szCs w:val="24"/>
+        </w:rPr>
+        <w:t>reflex</w:t>
+      </w:r>
+      <w:r>
+        <w:rPr>
+          <w:rFonts w:ascii="Times New Roman" w:hAnsi="Times New Roman" w:cs="Times New Roman"/>
+          <w:sz w:val="24"/>
+          <w:szCs w:val="24"/>
+        </w:rPr>
+        <w:t xml:space="preserve"> and the second </w:t>
       </w:r>
       <w:r>
         <w:rPr>
@@ -980,7 +1248,55 @@
           <w:szCs w:val="24"/>
         </w:rPr>
         <w:lastRenderedPageBreak/>
-        <w:t xml:space="preserve">second used the full trajectory of the pupillary light response (Figure 1). The AUCs, used to quantify the discrimination ability of the model, for these prediction models ranged from 0.68 to 0.71, with the model using the full trajectory of pupillary light response having the higher AUC. This indicates that models using full trajectory information of pupillary light response may have the ability to discriminate between cannabis </w:t>
+        <w:t xml:space="preserve">used the full trajectory of the pupillary light </w:t>
+      </w:r>
+      <w:r>
+        <w:rPr>
+          <w:rFonts w:ascii="Times New Roman" w:hAnsi="Times New Roman" w:cs="Times New Roman"/>
+          <w:sz w:val="24"/>
+          <w:szCs w:val="24"/>
+        </w:rPr>
+        <w:t xml:space="preserve">reflex </w:t>
+      </w:r>
+      <w:r>
+        <w:rPr>
+          <w:rFonts w:ascii="Times New Roman" w:hAnsi="Times New Roman" w:cs="Times New Roman"/>
+          <w:sz w:val="24"/>
+          <w:szCs w:val="24"/>
+        </w:rPr>
+        <w:t xml:space="preserve">(Figure 1). The AUCs, used to quantify the discrimination ability of the model, for these prediction models ranged from 0.68 to 0.71, with the model using the full trajectory of pupillary light </w:t>
+      </w:r>
+      <w:r>
+        <w:rPr>
+          <w:rFonts w:ascii="Times New Roman" w:hAnsi="Times New Roman" w:cs="Times New Roman"/>
+          <w:sz w:val="24"/>
+          <w:szCs w:val="24"/>
+        </w:rPr>
+        <w:t xml:space="preserve">reflex </w:t>
+      </w:r>
+      <w:r>
+        <w:rPr>
+          <w:rFonts w:ascii="Times New Roman" w:hAnsi="Times New Roman" w:cs="Times New Roman"/>
+          <w:sz w:val="24"/>
+          <w:szCs w:val="24"/>
+        </w:rPr>
+        <w:t xml:space="preserve">having the higher AUC. This indicates that models using full trajectory information of pupillary light </w:t>
+      </w:r>
+      <w:r>
+        <w:rPr>
+          <w:rFonts w:ascii="Times New Roman" w:hAnsi="Times New Roman" w:cs="Times New Roman"/>
+          <w:sz w:val="24"/>
+          <w:szCs w:val="24"/>
+        </w:rPr>
+        <w:t xml:space="preserve">reflex </w:t>
+      </w:r>
+      <w:r>
+        <w:rPr>
+          <w:rFonts w:ascii="Times New Roman" w:hAnsi="Times New Roman" w:cs="Times New Roman"/>
+          <w:sz w:val="24"/>
+          <w:szCs w:val="24"/>
+        </w:rPr>
+        <w:t xml:space="preserve">may have the ability to discriminate between cannabis </w:t>
       </w:r>
       <w:commentRangeStart w:id="6"/>
       <w:r>
@@ -997,6 +1313,14 @@
           <w:rStyle w:val="CommentReference"/>
         </w:rPr>
         <w:commentReference w:id="6"/>
+      </w:r>
+      <w:r>
+        <w:rPr>
+          <w:rFonts w:ascii="Times New Roman" w:hAnsi="Times New Roman" w:cs="Times New Roman"/>
+          <w:sz w:val="24"/>
+          <w:szCs w:val="24"/>
+        </w:rPr>
+        <w:t xml:space="preserve"> better than feature-based models</w:t>
       </w:r>
       <w:r>
         <w:rPr>
@@ -1061,16 +1385,15 @@
                 <w:szCs w:val="24"/>
               </w:rPr>
             </w:pPr>
-            <w:commentRangeStart w:id="7"/>
             <w:r>
               <w:rPr>
                 <w:noProof/>
               </w:rPr>
               <w:drawing>
-                <wp:inline distT="0" distB="0" distL="0" distR="0" wp14:anchorId="74A75C01" wp14:editId="53817917">
-                  <wp:extent cx="5943600" cy="2641600"/>
-                  <wp:effectExtent l="0" t="0" r="0" b="6350"/>
-                  <wp:docPr id="1" name="Picture 1" descr="Chart, histogram&#10;&#10;Description automatically generated"/>
+                <wp:inline distT="0" distB="0" distL="0" distR="0" wp14:anchorId="4BF70DEC" wp14:editId="7777419A">
+                  <wp:extent cx="4572000" cy="4572000"/>
+                  <wp:effectExtent l="0" t="0" r="0" b="0"/>
+                  <wp:docPr id="10" name="Picture 10"/>
                   <wp:cNvGraphicFramePr>
                     <a:graphicFrameLocks xmlns:a="http://schemas.openxmlformats.org/drawingml/2006/main" noChangeAspect="1"/>
                   </wp:cNvGraphicFramePr>
@@ -1078,13 +1401,13 @@
                     <a:graphicData uri="http://schemas.openxmlformats.org/drawingml/2006/picture">
                       <pic:pic xmlns:pic="http://schemas.openxmlformats.org/drawingml/2006/picture">
                         <pic:nvPicPr>
-                          <pic:cNvPr id="1" name="Picture 1" descr="Chart, histogram&#10;&#10;Description automatically generated"/>
+                          <pic:cNvPr id="0" name="Picture 6"/>
                           <pic:cNvPicPr>
                             <a:picLocks noChangeAspect="1" noChangeArrowheads="1"/>
                           </pic:cNvPicPr>
                         </pic:nvPicPr>
                         <pic:blipFill>
-                          <a:blip r:embed="rId12" cstate="print">
+                          <a:blip r:embed="rId12">
                             <a:extLst>
                               <a:ext uri="{28A0092B-C50C-407E-A947-70E740481C1C}">
                                 <a14:useLocalDpi xmlns:a14="http://schemas.microsoft.com/office/drawing/2010/main" val="0"/>
@@ -1099,7 +1422,7 @@
                         <pic:spPr bwMode="auto">
                           <a:xfrm>
                             <a:off x="0" y="0"/>
-                            <a:ext cx="5943600" cy="2641600"/>
+                            <a:ext cx="4572000" cy="4572000"/>
                           </a:xfrm>
                           <a:prstGeom prst="rect">
                             <a:avLst/>
@@ -1115,6 +1438,7 @@
                 </wp:inline>
               </w:drawing>
             </w:r>
+            <w:commentRangeStart w:id="7"/>
             <w:commentRangeEnd w:id="7"/>
             <w:r>
               <w:rPr>
@@ -1152,7 +1476,16 @@
                 <w:sz w:val="24"/>
                 <w:szCs w:val="24"/>
               </w:rPr>
-              <w:t xml:space="preserve">. The model depicted with the yellow was constricted with the full trajectory of pupillary light reflex without creating summary features. Although similar, the model utilizing the full trajectory data has better discrimination ability between smokers and non-smokers. </w:t>
+              <w:t xml:space="preserve">. The model depicted with the yellow was constricted with the full trajectory of pupillary light reflex without creating </w:t>
+            </w:r>
+            <w:r>
+              <w:rPr>
+                <w:rFonts w:ascii="Times New Roman" w:hAnsi="Times New Roman" w:cs="Times New Roman"/>
+                <w:sz w:val="24"/>
+                <w:szCs w:val="24"/>
+              </w:rPr>
+              <w:lastRenderedPageBreak/>
+              <w:t xml:space="preserve">summary features. Although similar, the model utilizing the full trajectory data has better discrimination ability between smokers and non-smokers. </w:t>
             </w:r>
             <w:r>
               <w:rPr>
@@ -1192,15 +1525,49 @@
           <w:sz w:val="24"/>
           <w:szCs w:val="24"/>
         </w:rPr>
-        <w:t xml:space="preserve">The full trajectory model used in the prediction analysis was a SoFR model that </w:t>
-      </w:r>
-      <w:r>
-        <w:rPr>
-          <w:rFonts w:ascii="Times New Roman" w:hAnsi="Times New Roman" w:cs="Times New Roman"/>
-          <w:sz w:val="24"/>
-          <w:szCs w:val="24"/>
-        </w:rPr>
-        <w:t xml:space="preserve">found differences in the average trajectory of smokers and non-smoker to predict the group for each trajectory. In Figure 2, a plot of </w:t>
+        <w:t xml:space="preserve">The full trajectory model used in the prediction analysis was a </w:t>
+      </w:r>
+      <w:proofErr w:type="spellStart"/>
+      <w:r>
+        <w:rPr>
+          <w:rFonts w:ascii="Times New Roman" w:hAnsi="Times New Roman" w:cs="Times New Roman"/>
+          <w:sz w:val="24"/>
+          <w:szCs w:val="24"/>
+        </w:rPr>
+        <w:t>SoFR</w:t>
+      </w:r>
+      <w:proofErr w:type="spellEnd"/>
+      <w:r>
+        <w:rPr>
+          <w:rFonts w:ascii="Times New Roman" w:hAnsi="Times New Roman" w:cs="Times New Roman"/>
+          <w:sz w:val="24"/>
+          <w:szCs w:val="24"/>
+        </w:rPr>
+        <w:t xml:space="preserve"> model that </w:t>
+      </w:r>
+      <w:r>
+        <w:rPr>
+          <w:rFonts w:ascii="Times New Roman" w:hAnsi="Times New Roman" w:cs="Times New Roman"/>
+          <w:sz w:val="24"/>
+          <w:szCs w:val="24"/>
+        </w:rPr>
+        <w:t xml:space="preserve">found differences in the average trajectory of smokers and non-smoker to predict the group for each trajectory. </w:t>
+      </w:r>
+      <w:r>
+        <w:rPr>
+          <w:rFonts w:ascii="Times New Roman" w:hAnsi="Times New Roman" w:cs="Times New Roman"/>
+          <w:sz w:val="24"/>
+          <w:szCs w:val="24"/>
+        </w:rPr>
+        <w:t xml:space="preserve">A </w:t>
+      </w:r>
+      <w:r>
+        <w:rPr>
+          <w:rFonts w:ascii="Times New Roman" w:hAnsi="Times New Roman" w:cs="Times New Roman"/>
+          <w:sz w:val="24"/>
+          <w:szCs w:val="24"/>
+        </w:rPr>
+        <w:t xml:space="preserve">plot of </w:t>
       </w:r>
       <w:r>
         <w:rPr>
@@ -1232,7 +1599,31 @@
           <w:sz w:val="24"/>
           <w:szCs w:val="24"/>
         </w:rPr>
-        <w:t>. From this plot,</w:t>
+        <w:t>. From this plot</w:t>
+      </w:r>
+      <w:r>
+        <w:rPr>
+          <w:rFonts w:ascii="Times New Roman" w:hAnsi="Times New Roman" w:cs="Times New Roman"/>
+          <w:sz w:val="24"/>
+          <w:szCs w:val="24"/>
+        </w:rPr>
+        <w:t xml:space="preserve"> i</w:t>
+      </w:r>
+      <w:r>
+        <w:rPr>
+          <w:rFonts w:ascii="Times New Roman" w:hAnsi="Times New Roman" w:cs="Times New Roman"/>
+          <w:sz w:val="24"/>
+          <w:szCs w:val="24"/>
+        </w:rPr>
+        <w:t>n Figure 2, a</w:t>
+      </w:r>
+      <w:r>
+        <w:rPr>
+          <w:rFonts w:ascii="Times New Roman" w:hAnsi="Times New Roman" w:cs="Times New Roman"/>
+          <w:sz w:val="24"/>
+          <w:szCs w:val="24"/>
+        </w:rPr>
+        <w:t>nd</w:t>
       </w:r>
       <w:r>
         <w:rPr>
@@ -1280,16 +1671,7 @@
           <w:sz w:val="24"/>
           <w:szCs w:val="24"/>
         </w:rPr>
-        <w:t xml:space="preserve"> </w:t>
-      </w:r>
-      <w:r>
-        <w:rPr>
-          <w:rFonts w:ascii="Times New Roman" w:hAnsi="Times New Roman" w:cs="Times New Roman"/>
-          <w:sz w:val="24"/>
-          <w:szCs w:val="24"/>
-        </w:rPr>
-        <w:lastRenderedPageBreak/>
-        <w:t xml:space="preserve">seconds </w:t>
+        <w:t xml:space="preserve"> seconds </w:t>
       </w:r>
       <w:r>
         <w:rPr>
@@ -1694,7 +2076,25 @@
                 <w:sz w:val="24"/>
                 <w:szCs w:val="24"/>
               </w:rPr>
-              <w:t>The plot depicts the odds ratio (OR) of being a smokers vs non-smokers across the time course of the pupillary light reflex. High ORs would increase the probability of predicting a smoker.  The red line indicates no difference between smokers and non-smokers, and areas where the confidence interval (</w:t>
+              <w:t xml:space="preserve">The plot depicts the odds ratio (OR) of being a </w:t>
+            </w:r>
+            <w:proofErr w:type="gramStart"/>
+            <w:r>
+              <w:rPr>
+                <w:rFonts w:ascii="Times New Roman" w:hAnsi="Times New Roman" w:cs="Times New Roman"/>
+                <w:sz w:val="24"/>
+                <w:szCs w:val="24"/>
+              </w:rPr>
+              <w:t>smokers vs non-smokers</w:t>
+            </w:r>
+            <w:proofErr w:type="gramEnd"/>
+            <w:r>
+              <w:rPr>
+                <w:rFonts w:ascii="Times New Roman" w:hAnsi="Times New Roman" w:cs="Times New Roman"/>
+                <w:sz w:val="24"/>
+                <w:szCs w:val="24"/>
+              </w:rPr>
+              <w:t xml:space="preserve"> across the time course of the pupillary light reflex. High ORs would increase the probability of predicting a smoker.  The red line indicates no difference between smokers and non-smokers, and areas where the confidence interval (</w:t>
             </w:r>
             <w:r>
               <w:rPr>
@@ -1750,15 +2150,116 @@
           <w:sz w:val="24"/>
           <w:szCs w:val="24"/>
         </w:rPr>
-        <w:t xml:space="preserve">The FoSR model was used to show differences between the average trajectories of pupillary light reflex in daily, occasional and non-users. A separate model estimated the average trajectory of smokers and non-smokers. In Figure 3, the </w:t>
-      </w:r>
-      <w:r>
-        <w:rPr>
-          <w:rFonts w:ascii="Times New Roman" w:hAnsi="Times New Roman" w:cs="Times New Roman"/>
-          <w:sz w:val="24"/>
-          <w:szCs w:val="24"/>
-        </w:rPr>
-        <w:t xml:space="preserve">average trajectories are overlaid with solid lines for cannabis use frequency and a dashed line for the all smokers. The non-user and non-smokers compass the same individual and therefore </w:t>
+        <w:lastRenderedPageBreak/>
+        <w:t xml:space="preserve">The </w:t>
+      </w:r>
+      <w:proofErr w:type="spellStart"/>
+      <w:r>
+        <w:rPr>
+          <w:rFonts w:ascii="Times New Roman" w:hAnsi="Times New Roman" w:cs="Times New Roman"/>
+          <w:sz w:val="24"/>
+          <w:szCs w:val="24"/>
+        </w:rPr>
+        <w:t>FoSR</w:t>
+      </w:r>
+      <w:proofErr w:type="spellEnd"/>
+      <w:r>
+        <w:rPr>
+          <w:rFonts w:ascii="Times New Roman" w:hAnsi="Times New Roman" w:cs="Times New Roman"/>
+          <w:sz w:val="24"/>
+          <w:szCs w:val="24"/>
+        </w:rPr>
+        <w:t xml:space="preserve"> model was used to show differences between the average trajectories of pupillary light reflex in daily, </w:t>
+      </w:r>
+      <w:proofErr w:type="gramStart"/>
+      <w:r>
+        <w:rPr>
+          <w:rFonts w:ascii="Times New Roman" w:hAnsi="Times New Roman" w:cs="Times New Roman"/>
+          <w:sz w:val="24"/>
+          <w:szCs w:val="24"/>
+        </w:rPr>
+        <w:t>occasional</w:t>
+      </w:r>
+      <w:proofErr w:type="gramEnd"/>
+      <w:r>
+        <w:rPr>
+          <w:rFonts w:ascii="Times New Roman" w:hAnsi="Times New Roman" w:cs="Times New Roman"/>
+          <w:sz w:val="24"/>
+          <w:szCs w:val="24"/>
+        </w:rPr>
+        <w:t xml:space="preserve"> and non-users. A separate model estimated the average trajectory of smokers and non-smokers. In Figure 3, the </w:t>
+      </w:r>
+      <w:r>
+        <w:rPr>
+          <w:rFonts w:ascii="Times New Roman" w:hAnsi="Times New Roman" w:cs="Times New Roman"/>
+          <w:sz w:val="24"/>
+          <w:szCs w:val="24"/>
+        </w:rPr>
+        <w:t xml:space="preserve">average trajectories are </w:t>
+      </w:r>
+      <w:r>
+        <w:rPr>
+          <w:rFonts w:ascii="Times New Roman" w:hAnsi="Times New Roman" w:cs="Times New Roman"/>
+          <w:sz w:val="24"/>
+          <w:szCs w:val="24"/>
+        </w:rPr>
+        <w:t>plotted</w:t>
+      </w:r>
+      <w:r>
+        <w:rPr>
+          <w:rFonts w:ascii="Times New Roman" w:hAnsi="Times New Roman" w:cs="Times New Roman"/>
+          <w:sz w:val="24"/>
+          <w:szCs w:val="24"/>
+        </w:rPr>
+        <w:t xml:space="preserve"> with solid lines for cannabis use frequency and a dashed line</w:t>
+      </w:r>
+      <w:r>
+        <w:rPr>
+          <w:rFonts w:ascii="Times New Roman" w:hAnsi="Times New Roman" w:cs="Times New Roman"/>
+          <w:sz w:val="24"/>
+          <w:szCs w:val="24"/>
+        </w:rPr>
+        <w:t xml:space="preserve"> was overlaid</w:t>
+      </w:r>
+      <w:r>
+        <w:rPr>
+          <w:rFonts w:ascii="Times New Roman" w:hAnsi="Times New Roman" w:cs="Times New Roman"/>
+          <w:sz w:val="24"/>
+          <w:szCs w:val="24"/>
+        </w:rPr>
+        <w:t xml:space="preserve"> for all smokers. The non-user and non-smokers </w:t>
+      </w:r>
+      <w:r>
+        <w:rPr>
+          <w:rFonts w:ascii="Times New Roman" w:hAnsi="Times New Roman" w:cs="Times New Roman"/>
+          <w:sz w:val="24"/>
+          <w:szCs w:val="24"/>
+        </w:rPr>
+        <w:t>en</w:t>
+      </w:r>
+      <w:r>
+        <w:rPr>
+          <w:rFonts w:ascii="Times New Roman" w:hAnsi="Times New Roman" w:cs="Times New Roman"/>
+          <w:sz w:val="24"/>
+          <w:szCs w:val="24"/>
+        </w:rPr>
+        <w:t>compass the same individual</w:t>
+      </w:r>
+      <w:r>
+        <w:rPr>
+          <w:rFonts w:ascii="Times New Roman" w:hAnsi="Times New Roman" w:cs="Times New Roman"/>
+          <w:sz w:val="24"/>
+          <w:szCs w:val="24"/>
+        </w:rPr>
+        <w:t>s</w:t>
+      </w:r>
+      <w:r>
+        <w:rPr>
+          <w:rFonts w:ascii="Times New Roman" w:hAnsi="Times New Roman" w:cs="Times New Roman"/>
+          <w:sz w:val="24"/>
+          <w:szCs w:val="24"/>
+        </w:rPr>
+        <w:t xml:space="preserve"> and therefore </w:t>
       </w:r>
       <w:r>
         <w:rPr>
@@ -1782,7 +2283,6 @@
           <w:sz w:val="24"/>
           <w:szCs w:val="24"/>
         </w:rPr>
-        <w:lastRenderedPageBreak/>
         <w:t>however,</w:t>
       </w:r>
       <w:r>
@@ -1791,7 +2291,23 @@
           <w:sz w:val="24"/>
           <w:szCs w:val="24"/>
         </w:rPr>
-        <w:t xml:space="preserve"> in smokers of both groups there is less initial constriction and the slope of the rebound dilation is shallower. </w:t>
+        <w:t xml:space="preserve"> in smokers of both groups there is less initial </w:t>
+      </w:r>
+      <w:r>
+        <w:rPr>
+          <w:rFonts w:ascii="Times New Roman" w:hAnsi="Times New Roman" w:cs="Times New Roman"/>
+          <w:sz w:val="24"/>
+          <w:szCs w:val="24"/>
+        </w:rPr>
+        <w:t>constriction,</w:t>
+      </w:r>
+      <w:r>
+        <w:rPr>
+          <w:rFonts w:ascii="Times New Roman" w:hAnsi="Times New Roman" w:cs="Times New Roman"/>
+          <w:sz w:val="24"/>
+          <w:szCs w:val="24"/>
+        </w:rPr>
+        <w:t xml:space="preserve"> and the slope of the rebound dilation is shallower. </w:t>
       </w:r>
     </w:p>
     <w:tbl>
@@ -1824,6 +2340,38 @@
               </w:rPr>
               <w:t xml:space="preserve">Figure 3: </w:t>
             </w:r>
+            <w:r>
+              <w:rPr>
+                <w:rFonts w:ascii="Times New Roman" w:hAnsi="Times New Roman" w:cs="Times New Roman"/>
+                <w:sz w:val="24"/>
+                <w:szCs w:val="24"/>
+              </w:rPr>
+              <w:t xml:space="preserve">Average Pupillary Light Reflex Trajectories by </w:t>
+            </w:r>
+            <w:r>
+              <w:rPr>
+                <w:rFonts w:ascii="Times New Roman" w:hAnsi="Times New Roman" w:cs="Times New Roman"/>
+                <w:sz w:val="24"/>
+                <w:szCs w:val="24"/>
+              </w:rPr>
+              <w:t>C</w:t>
+            </w:r>
+            <w:r>
+              <w:rPr>
+                <w:rFonts w:ascii="Times New Roman" w:hAnsi="Times New Roman" w:cs="Times New Roman"/>
+                <w:sz w:val="24"/>
+                <w:szCs w:val="24"/>
+              </w:rPr>
+              <w:t xml:space="preserve">annabis </w:t>
+            </w:r>
+            <w:r>
+              <w:rPr>
+                <w:rFonts w:ascii="Times New Roman" w:hAnsi="Times New Roman" w:cs="Times New Roman"/>
+                <w:sz w:val="24"/>
+                <w:szCs w:val="24"/>
+              </w:rPr>
+              <w:t>Use Frequency</w:t>
+            </w:r>
           </w:p>
         </w:tc>
       </w:tr>
@@ -1845,10 +2393,10 @@
                 <w:noProof/>
               </w:rPr>
               <w:drawing>
-                <wp:inline distT="0" distB="0" distL="0" distR="0" wp14:anchorId="314430EA" wp14:editId="20155E4C">
-                  <wp:extent cx="5943600" cy="2638425"/>
-                  <wp:effectExtent l="0" t="0" r="0" b="9525"/>
-                  <wp:docPr id="11" name="Picture 11"/>
+                <wp:inline distT="0" distB="0" distL="0" distR="0" wp14:anchorId="67CEA792" wp14:editId="6A401346">
+                  <wp:extent cx="5943600" cy="2644140"/>
+                  <wp:effectExtent l="0" t="0" r="0" b="3810"/>
+                  <wp:docPr id="3" name="Picture 3"/>
                   <wp:cNvGraphicFramePr>
                     <a:graphicFrameLocks xmlns:a="http://schemas.openxmlformats.org/drawingml/2006/main" noChangeAspect="1"/>
                   </wp:cNvGraphicFramePr>
@@ -1856,7 +2404,7 @@
                     <a:graphicData uri="http://schemas.openxmlformats.org/drawingml/2006/picture">
                       <pic:pic xmlns:pic="http://schemas.openxmlformats.org/drawingml/2006/picture">
                         <pic:nvPicPr>
-                          <pic:cNvPr id="0" name="Picture 21"/>
+                          <pic:cNvPr id="0" name="Picture 2"/>
                           <pic:cNvPicPr>
                             <a:picLocks noChangeAspect="1" noChangeArrowheads="1"/>
                           </pic:cNvPicPr>
@@ -1877,7 +2425,7 @@
                         <pic:spPr bwMode="auto">
                           <a:xfrm>
                             <a:off x="0" y="0"/>
-                            <a:ext cx="5943600" cy="2638425"/>
+                            <a:ext cx="5943600" cy="2644140"/>
                           </a:xfrm>
                           <a:prstGeom prst="rect">
                             <a:avLst/>
@@ -1909,6 +2457,30 @@
                 <w:szCs w:val="24"/>
               </w:rPr>
             </w:pPr>
+            <w:r>
+              <w:rPr>
+                <w:rFonts w:ascii="Times New Roman" w:hAnsi="Times New Roman" w:cs="Times New Roman"/>
+                <w:sz w:val="24"/>
+                <w:szCs w:val="24"/>
+              </w:rPr>
+              <w:t xml:space="preserve">Average pupillary light reflex trajectories are plotted by </w:t>
+            </w:r>
+            <w:r>
+              <w:rPr>
+                <w:rFonts w:ascii="Times New Roman" w:hAnsi="Times New Roman" w:cs="Times New Roman"/>
+                <w:sz w:val="24"/>
+                <w:szCs w:val="24"/>
+              </w:rPr>
+              <w:t xml:space="preserve">cannabis </w:t>
+            </w:r>
+            <w:r>
+              <w:rPr>
+                <w:rFonts w:ascii="Times New Roman" w:hAnsi="Times New Roman" w:cs="Times New Roman"/>
+                <w:sz w:val="24"/>
+                <w:szCs w:val="24"/>
+              </w:rPr>
+              <w:t xml:space="preserve">use frequency. An additional dotted lined based on the average trajectory for smokers, was included to show differences between smokers and non-smokers (non-users). </w:t>
+            </w:r>
           </w:p>
         </w:tc>
       </w:tr>
@@ -1938,7 +2510,59 @@
           <w:sz w:val="24"/>
           <w:szCs w:val="24"/>
         </w:rPr>
-        <w:t>Using the FoSR model, we plotted the differences between the average trajectories for occasional and non-users, daily and non-user and daily and occasional users</w:t>
+        <w:t xml:space="preserve">Using the </w:t>
+      </w:r>
+      <w:proofErr w:type="spellStart"/>
+      <w:r>
+        <w:rPr>
+          <w:rFonts w:ascii="Times New Roman" w:hAnsi="Times New Roman" w:cs="Times New Roman"/>
+          <w:sz w:val="24"/>
+          <w:szCs w:val="24"/>
+        </w:rPr>
+        <w:t>FoSR</w:t>
+      </w:r>
+      <w:proofErr w:type="spellEnd"/>
+      <w:r>
+        <w:rPr>
+          <w:rFonts w:ascii="Times New Roman" w:hAnsi="Times New Roman" w:cs="Times New Roman"/>
+          <w:sz w:val="24"/>
+          <w:szCs w:val="24"/>
+        </w:rPr>
+        <w:t xml:space="preserve"> model, we </w:t>
+      </w:r>
+      <w:r>
+        <w:rPr>
+          <w:rFonts w:ascii="Times New Roman" w:hAnsi="Times New Roman" w:cs="Times New Roman"/>
+          <w:sz w:val="24"/>
+          <w:szCs w:val="24"/>
+        </w:rPr>
+        <w:t>depict</w:t>
+      </w:r>
+      <w:r>
+        <w:rPr>
+          <w:rFonts w:ascii="Times New Roman" w:hAnsi="Times New Roman" w:cs="Times New Roman"/>
+          <w:sz w:val="24"/>
+          <w:szCs w:val="24"/>
+        </w:rPr>
+        <w:t xml:space="preserve"> the differences between the average trajectories for occasional and non-users, daily and non-</w:t>
+      </w:r>
+      <w:proofErr w:type="gramStart"/>
+      <w:r>
+        <w:rPr>
+          <w:rFonts w:ascii="Times New Roman" w:hAnsi="Times New Roman" w:cs="Times New Roman"/>
+          <w:sz w:val="24"/>
+          <w:szCs w:val="24"/>
+        </w:rPr>
+        <w:t>user</w:t>
+      </w:r>
+      <w:proofErr w:type="gramEnd"/>
+      <w:r>
+        <w:rPr>
+          <w:rFonts w:ascii="Times New Roman" w:hAnsi="Times New Roman" w:cs="Times New Roman"/>
+          <w:sz w:val="24"/>
+          <w:szCs w:val="24"/>
+        </w:rPr>
+        <w:t xml:space="preserve"> and daily and occasional users</w:t>
       </w:r>
       <w:r>
         <w:rPr>
@@ -2010,7 +2634,32 @@
           <w:sz w:val="24"/>
           <w:szCs w:val="24"/>
         </w:rPr>
-        <w:t xml:space="preserve">difference between occasional and non-users as well as daily and non-user; however there are no significant differences in the average trajectories of daily and occasional users. </w:t>
+        <w:t xml:space="preserve">difference between occasional and non-users as well as daily and non-user; </w:t>
+      </w:r>
+      <w:r>
+        <w:rPr>
+          <w:rFonts w:ascii="Times New Roman" w:hAnsi="Times New Roman" w:cs="Times New Roman"/>
+          <w:sz w:val="24"/>
+          <w:szCs w:val="24"/>
+        </w:rPr>
+        <w:t>however,</w:t>
+      </w:r>
+      <w:r>
+        <w:rPr>
+          <w:rFonts w:ascii="Times New Roman" w:hAnsi="Times New Roman" w:cs="Times New Roman"/>
+          <w:sz w:val="24"/>
+          <w:szCs w:val="24"/>
+        </w:rPr>
+        <w:t xml:space="preserve"> there are no significant differences in the average trajectories of daily and occasional </w:t>
+      </w:r>
+      <w:r>
+        <w:rPr>
+          <w:rFonts w:ascii="Times New Roman" w:hAnsi="Times New Roman" w:cs="Times New Roman"/>
+          <w:sz w:val="24"/>
+          <w:szCs w:val="24"/>
+        </w:rPr>
+        <w:lastRenderedPageBreak/>
+        <w:t xml:space="preserve">users. </w:t>
       </w:r>
       <w:r>
         <w:rPr>
@@ -2042,22 +2691,64 @@
           <w:sz w:val="24"/>
           <w:szCs w:val="24"/>
         </w:rPr>
-        <w:t xml:space="preserve"> (95% CI :1.32%,6.68%), and between daily and non-users there is significant difference region in a similar region from 2.1 to 2.73 seconds with a peak difference at 2.5 seconds of 2.88% (95% CI: 0.14%, 5.62%). </w:t>
+        <w:t xml:space="preserve"> (95% </w:t>
+      </w:r>
+      <w:proofErr w:type="gramStart"/>
+      <w:r>
+        <w:rPr>
+          <w:rFonts w:ascii="Times New Roman" w:hAnsi="Times New Roman" w:cs="Times New Roman"/>
+          <w:sz w:val="24"/>
+          <w:szCs w:val="24"/>
+        </w:rPr>
+        <w:t>CI :</w:t>
+      </w:r>
+      <w:proofErr w:type="gramEnd"/>
+      <w:r>
+        <w:rPr>
+          <w:rFonts w:ascii="Times New Roman" w:hAnsi="Times New Roman" w:cs="Times New Roman"/>
+          <w:sz w:val="24"/>
+          <w:szCs w:val="24"/>
+        </w:rPr>
+        <w:t xml:space="preserve"> </w:t>
+      </w:r>
+      <w:r>
+        <w:rPr>
+          <w:rFonts w:ascii="Times New Roman" w:hAnsi="Times New Roman" w:cs="Times New Roman"/>
+          <w:sz w:val="24"/>
+          <w:szCs w:val="24"/>
+        </w:rPr>
+        <w:t xml:space="preserve">1.32%,6.68%), and between daily and non-users there is significant difference region in a similar </w:t>
+      </w:r>
+      <w:r>
+        <w:rPr>
+          <w:rFonts w:ascii="Times New Roman" w:hAnsi="Times New Roman" w:cs="Times New Roman"/>
+          <w:sz w:val="24"/>
+          <w:szCs w:val="24"/>
+        </w:rPr>
+        <w:t>time period</w:t>
+      </w:r>
+      <w:r>
+        <w:rPr>
+          <w:rFonts w:ascii="Times New Roman" w:hAnsi="Times New Roman" w:cs="Times New Roman"/>
+          <w:sz w:val="24"/>
+          <w:szCs w:val="24"/>
+        </w:rPr>
+        <w:t xml:space="preserve"> from 2.1 to 2.73 seconds with a peak difference at 2.5 seconds of 2.88% (95% CI: 0.14%, 5.62%). </w:t>
       </w:r>
     </w:p>
     <w:tbl>
       <w:tblPr>
         <w:tblStyle w:val="TableGrid"/>
-        <w:tblW w:w="0" w:type="auto"/>
+        <w:tblW w:w="9895" w:type="dxa"/>
         <w:tblLook w:val="04A0" w:firstRow="1" w:lastRow="0" w:firstColumn="1" w:lastColumn="0" w:noHBand="0" w:noVBand="1"/>
       </w:tblPr>
       <w:tblGrid>
-        <w:gridCol w:w="9350"/>
+        <w:gridCol w:w="9895"/>
       </w:tblGrid>
       <w:tr>
         <w:tc>
           <w:tcPr>
-            <w:tcW w:w="9350" w:type="dxa"/>
+            <w:tcW w:w="9895" w:type="dxa"/>
           </w:tcPr>
           <w:p>
             <w:pPr>
@@ -2081,7 +2772,23 @@
                 <w:sz w:val="24"/>
                 <w:szCs w:val="24"/>
               </w:rPr>
-              <w:t>: Plot Depict the Difference between Occasional, Daily and Non-users of Marijuana in Pupillary Light Reflex</w:t>
+              <w:t xml:space="preserve">: Plot Depict the Difference between Occasional, Daily and Non-users of </w:t>
+            </w:r>
+            <w:r>
+              <w:rPr>
+                <w:rFonts w:ascii="Times New Roman" w:hAnsi="Times New Roman" w:cs="Times New Roman"/>
+                <w:sz w:val="24"/>
+                <w:szCs w:val="24"/>
+              </w:rPr>
+              <w:t xml:space="preserve">cannabis </w:t>
+            </w:r>
+            <w:r>
+              <w:rPr>
+                <w:rFonts w:ascii="Times New Roman" w:hAnsi="Times New Roman" w:cs="Times New Roman"/>
+                <w:sz w:val="24"/>
+                <w:szCs w:val="24"/>
+              </w:rPr>
+              <w:t>in Pupillary Light Reflex</w:t>
             </w:r>
           </w:p>
         </w:tc>
@@ -2089,7 +2796,7 @@
       <w:tr>
         <w:tc>
           <w:tcPr>
-            <w:tcW w:w="9350" w:type="dxa"/>
+            <w:tcW w:w="9895" w:type="dxa"/>
           </w:tcPr>
           <w:p>
             <w:pPr>
@@ -2099,7 +2806,6 @@
                 <w:szCs w:val="24"/>
               </w:rPr>
             </w:pPr>
-            <w:commentRangeStart w:id="11"/>
             <w:r>
               <w:rPr>
                 <w:rFonts w:ascii="Times New Roman" w:hAnsi="Times New Roman" w:cs="Times New Roman"/>
@@ -2107,12 +2813,11 @@
                 <w:sz w:val="24"/>
                 <w:szCs w:val="24"/>
               </w:rPr>
-              <w:lastRenderedPageBreak/>
               <w:drawing>
-                <wp:inline distT="0" distB="0" distL="0" distR="0" wp14:anchorId="7D416D3F" wp14:editId="5209030C">
-                  <wp:extent cx="5943600" cy="2637155"/>
+                <wp:inline distT="0" distB="0" distL="0" distR="0" wp14:anchorId="445A9B1A" wp14:editId="03913F15">
+                  <wp:extent cx="5943600" cy="4617720"/>
                   <wp:effectExtent l="0" t="0" r="0" b="0"/>
-                  <wp:docPr id="12" name="Picture 12"/>
+                  <wp:docPr id="4" name="Picture 4"/>
                   <wp:cNvGraphicFramePr>
                     <a:graphicFrameLocks xmlns:a="http://schemas.openxmlformats.org/drawingml/2006/main" noChangeAspect="1"/>
                   </wp:cNvGraphicFramePr>
@@ -2120,7 +2825,7 @@
                     <a:graphicData uri="http://schemas.openxmlformats.org/drawingml/2006/picture">
                       <pic:pic xmlns:pic="http://schemas.openxmlformats.org/drawingml/2006/picture">
                         <pic:nvPicPr>
-                          <pic:cNvPr id="0" name="Picture 22"/>
+                          <pic:cNvPr id="0" name="Picture 3"/>
                           <pic:cNvPicPr>
                             <a:picLocks noChangeAspect="1" noChangeArrowheads="1"/>
                           </pic:cNvPicPr>
@@ -2141,7 +2846,7 @@
                         <pic:spPr bwMode="auto">
                           <a:xfrm>
                             <a:off x="0" y="0"/>
-                            <a:ext cx="5943600" cy="2637155"/>
+                            <a:ext cx="5943600" cy="4617720"/>
                           </a:xfrm>
                           <a:prstGeom prst="rect">
                             <a:avLst/>
@@ -2157,6 +2862,7 @@
                 </wp:inline>
               </w:drawing>
             </w:r>
+            <w:commentRangeStart w:id="11"/>
             <w:commentRangeEnd w:id="11"/>
             <w:r>
               <w:rPr>
@@ -2170,7 +2876,7 @@
       <w:tr>
         <w:tc>
           <w:tcPr>
-            <w:tcW w:w="9350" w:type="dxa"/>
+            <w:tcW w:w="9895" w:type="dxa"/>
           </w:tcPr>
           <w:p>
             <w:pPr>
@@ -2186,7 +2892,91 @@
                 <w:sz w:val="24"/>
                 <w:szCs w:val="24"/>
               </w:rPr>
-              <w:t xml:space="preserve">The plot show the difference in average trajectories between pairs of occasional, daily and non-user of marijuana. The red line indicates no difference between the average trajectory of two groups, while a region where the confidence interval (both dashed lines) is above or below the red line indicate statistically significant differences between trajectories. The figure show significant regions of difference between occasional and non-users and daily and non-users; while there is no significant difference between occasional and daily users. </w:t>
+              <w:t xml:space="preserve">The plot </w:t>
+            </w:r>
+            <w:r>
+              <w:rPr>
+                <w:rFonts w:ascii="Times New Roman" w:hAnsi="Times New Roman" w:cs="Times New Roman"/>
+                <w:sz w:val="24"/>
+                <w:szCs w:val="24"/>
+              </w:rPr>
+              <w:t>shows</w:t>
+            </w:r>
+            <w:r>
+              <w:rPr>
+                <w:rFonts w:ascii="Times New Roman" w:hAnsi="Times New Roman" w:cs="Times New Roman"/>
+                <w:sz w:val="24"/>
+                <w:szCs w:val="24"/>
+              </w:rPr>
+              <w:t xml:space="preserve"> the difference in average trajectories between pairs of occasional, </w:t>
+            </w:r>
+            <w:proofErr w:type="gramStart"/>
+            <w:r>
+              <w:rPr>
+                <w:rFonts w:ascii="Times New Roman" w:hAnsi="Times New Roman" w:cs="Times New Roman"/>
+                <w:sz w:val="24"/>
+                <w:szCs w:val="24"/>
+              </w:rPr>
+              <w:t>daily</w:t>
+            </w:r>
+            <w:proofErr w:type="gramEnd"/>
+            <w:r>
+              <w:rPr>
+                <w:rFonts w:ascii="Times New Roman" w:hAnsi="Times New Roman" w:cs="Times New Roman"/>
+                <w:sz w:val="24"/>
+                <w:szCs w:val="24"/>
+              </w:rPr>
+              <w:t xml:space="preserve"> and non-user of </w:t>
+            </w:r>
+            <w:r>
+              <w:rPr>
+                <w:rFonts w:ascii="Times New Roman" w:hAnsi="Times New Roman" w:cs="Times New Roman"/>
+                <w:sz w:val="24"/>
+                <w:szCs w:val="24"/>
+              </w:rPr>
+              <w:t>cannabis</w:t>
+            </w:r>
+            <w:r>
+              <w:rPr>
+                <w:rFonts w:ascii="Times New Roman" w:hAnsi="Times New Roman" w:cs="Times New Roman"/>
+                <w:sz w:val="24"/>
+                <w:szCs w:val="24"/>
+              </w:rPr>
+              <w:t xml:space="preserve">. The red line indicates no difference between the average trajectory of two groups, while a region where the confidence interval (both dashed lines) is above or below the red line indicate statistically significant differences between trajectories. The figure </w:t>
+            </w:r>
+            <w:r>
+              <w:rPr>
+                <w:rFonts w:ascii="Times New Roman" w:hAnsi="Times New Roman" w:cs="Times New Roman"/>
+                <w:sz w:val="24"/>
+                <w:szCs w:val="24"/>
+              </w:rPr>
+              <w:t>demonstrates</w:t>
+            </w:r>
+            <w:r>
+              <w:rPr>
+                <w:rFonts w:ascii="Times New Roman" w:hAnsi="Times New Roman" w:cs="Times New Roman"/>
+                <w:sz w:val="24"/>
+                <w:szCs w:val="24"/>
+              </w:rPr>
+              <w:t xml:space="preserve"> significant regions of difference between occasional and non-users and daily and non-</w:t>
+            </w:r>
+            <w:proofErr w:type="gramStart"/>
+            <w:r>
+              <w:rPr>
+                <w:rFonts w:ascii="Times New Roman" w:hAnsi="Times New Roman" w:cs="Times New Roman"/>
+                <w:sz w:val="24"/>
+                <w:szCs w:val="24"/>
+              </w:rPr>
+              <w:t>users;</w:t>
+            </w:r>
+            <w:proofErr w:type="gramEnd"/>
+            <w:r>
+              <w:rPr>
+                <w:rFonts w:ascii="Times New Roman" w:hAnsi="Times New Roman" w:cs="Times New Roman"/>
+                <w:sz w:val="24"/>
+                <w:szCs w:val="24"/>
+              </w:rPr>
+              <w:t xml:space="preserve"> while there is no significant difference between occasional and daily users. </w:t>
             </w:r>
           </w:p>
         </w:tc>
@@ -2205,34 +2995,122 @@
     <w:p>
       <w:pPr>
         <w:spacing w:line="480" w:lineRule="auto"/>
-        <w:rPr>
-          <w:rFonts w:ascii="Times New Roman" w:hAnsi="Times New Roman" w:cs="Times New Roman"/>
-          <w:sz w:val="24"/>
-          <w:szCs w:val="24"/>
-        </w:rPr>
-      </w:pPr>
-      <w:r>
-        <w:rPr>
-          <w:rFonts w:ascii="Times New Roman" w:hAnsi="Times New Roman" w:cs="Times New Roman"/>
-          <w:sz w:val="24"/>
-          <w:szCs w:val="24"/>
-        </w:rPr>
-        <w:t>The effects of the testing delay after the cannabis consumption may impact the results of the previous analyses, so we examined the distribution of this testing delay and modelled it’s effects the mean trajectories of smokers at delay times of 60, 65, and 70 minutes from cannabis consumption. The distribution of the testing delay is show in Figure 5. The testing delay ranged from 53 to 84 minutes with a mean of 62.22 minutes (sd = 5.57). Figure 6 depicts the average trajectory of non-smoker and smokers with a 60-, 65-, and 70-minute delay in testing. As shown in the figure, the initial pupil constriction after the start of the light test is reduced smokers with less delay in testing and reaches constriction similar to non-smoker with a longer delay in testing. However, the slope of the rebound dilation is still shallower in smokers with any of plotted test delays.</w:t>
+        <w:ind w:firstLine="720"/>
+        <w:rPr>
+          <w:rFonts w:ascii="Times New Roman" w:hAnsi="Times New Roman" w:cs="Times New Roman"/>
+          <w:sz w:val="24"/>
+          <w:szCs w:val="24"/>
+        </w:rPr>
+      </w:pPr>
+      <w:r>
+        <w:rPr>
+          <w:rFonts w:ascii="Times New Roman" w:hAnsi="Times New Roman" w:cs="Times New Roman"/>
+          <w:sz w:val="24"/>
+          <w:szCs w:val="24"/>
+        </w:rPr>
+        <w:lastRenderedPageBreak/>
+        <w:t xml:space="preserve">The effects of the testing delay after cannabis consumption may impact the results of the previous analyses, so we examined the distribution of this testing delay and modelled it’s </w:t>
+      </w:r>
+      <w:proofErr w:type="gramStart"/>
+      <w:r>
+        <w:rPr>
+          <w:rFonts w:ascii="Times New Roman" w:hAnsi="Times New Roman" w:cs="Times New Roman"/>
+          <w:sz w:val="24"/>
+          <w:szCs w:val="24"/>
+        </w:rPr>
+        <w:t>effects</w:t>
+      </w:r>
+      <w:proofErr w:type="gramEnd"/>
+      <w:r>
+        <w:rPr>
+          <w:rFonts w:ascii="Times New Roman" w:hAnsi="Times New Roman" w:cs="Times New Roman"/>
+          <w:sz w:val="24"/>
+          <w:szCs w:val="24"/>
+        </w:rPr>
+        <w:t xml:space="preserve"> the mean trajectories of smokers at delay times of 60, 65, and 70 minutes from cannabis consumption. The distribution of the testing delay is show in Figure 5. The testing delay ranged from 53 to 84 minutes with a mean of 62.22 minutes (</w:t>
+      </w:r>
+      <w:proofErr w:type="spellStart"/>
+      <w:r>
+        <w:rPr>
+          <w:rFonts w:ascii="Times New Roman" w:hAnsi="Times New Roman" w:cs="Times New Roman"/>
+          <w:sz w:val="24"/>
+          <w:szCs w:val="24"/>
+        </w:rPr>
+        <w:t>sd</w:t>
+      </w:r>
+      <w:proofErr w:type="spellEnd"/>
+      <w:r>
+        <w:rPr>
+          <w:rFonts w:ascii="Times New Roman" w:hAnsi="Times New Roman" w:cs="Times New Roman"/>
+          <w:sz w:val="24"/>
+          <w:szCs w:val="24"/>
+        </w:rPr>
+        <w:t xml:space="preserve"> = 5.57). Figure 6 depicts the average trajectory of non-smoker and smokers with a 60-, 65-, and 70-minute delay in testing. As shown in the figure, the initial pupil constriction after the start of the light test is reduced</w:t>
+      </w:r>
+      <w:r>
+        <w:rPr>
+          <w:rFonts w:ascii="Times New Roman" w:hAnsi="Times New Roman" w:cs="Times New Roman"/>
+          <w:sz w:val="24"/>
+          <w:szCs w:val="24"/>
+        </w:rPr>
+        <w:t xml:space="preserve"> in</w:t>
+      </w:r>
+      <w:r>
+        <w:rPr>
+          <w:rFonts w:ascii="Times New Roman" w:hAnsi="Times New Roman" w:cs="Times New Roman"/>
+          <w:sz w:val="24"/>
+          <w:szCs w:val="24"/>
+        </w:rPr>
+        <w:t xml:space="preserve"> smokers with less delay in testing and reaches constriction </w:t>
+      </w:r>
+      <w:proofErr w:type="gramStart"/>
+      <w:r>
+        <w:rPr>
+          <w:rFonts w:ascii="Times New Roman" w:hAnsi="Times New Roman" w:cs="Times New Roman"/>
+          <w:sz w:val="24"/>
+          <w:szCs w:val="24"/>
+        </w:rPr>
+        <w:t>similar to</w:t>
+      </w:r>
+      <w:proofErr w:type="gramEnd"/>
+      <w:r>
+        <w:rPr>
+          <w:rFonts w:ascii="Times New Roman" w:hAnsi="Times New Roman" w:cs="Times New Roman"/>
+          <w:sz w:val="24"/>
+          <w:szCs w:val="24"/>
+        </w:rPr>
+        <w:t xml:space="preserve"> non-smoker with a longer delay in testing. However, the slope of the rebound dilation is still shallower in smokers with any of test delay</w:t>
+      </w:r>
+      <w:r>
+        <w:rPr>
+          <w:rFonts w:ascii="Times New Roman" w:hAnsi="Times New Roman" w:cs="Times New Roman"/>
+          <w:sz w:val="24"/>
+          <w:szCs w:val="24"/>
+        </w:rPr>
+        <w:t xml:space="preserve"> compared to non-smokers</w:t>
+      </w:r>
+      <w:r>
+        <w:rPr>
+          <w:rFonts w:ascii="Times New Roman" w:hAnsi="Times New Roman" w:cs="Times New Roman"/>
+          <w:sz w:val="24"/>
+          <w:szCs w:val="24"/>
+        </w:rPr>
+        <w:t>.</w:t>
       </w:r>
     </w:p>
     <w:tbl>
       <w:tblPr>
         <w:tblStyle w:val="TableGrid"/>
-        <w:tblW w:w="0" w:type="auto"/>
+        <w:tblW w:w="9715" w:type="dxa"/>
         <w:tblLook w:val="04A0" w:firstRow="1" w:lastRow="0" w:firstColumn="1" w:lastColumn="0" w:noHBand="0" w:noVBand="1"/>
       </w:tblPr>
       <w:tblGrid>
-        <w:gridCol w:w="9350"/>
+        <w:gridCol w:w="9715"/>
       </w:tblGrid>
       <w:tr>
         <w:tc>
           <w:tcPr>
-            <w:tcW w:w="9350" w:type="dxa"/>
+            <w:tcW w:w="9715" w:type="dxa"/>
           </w:tcPr>
           <w:p>
             <w:pPr>
@@ -2242,7 +3120,6 @@
                 <w:szCs w:val="24"/>
               </w:rPr>
             </w:pPr>
-            <w:commentRangeStart w:id="12"/>
             <w:r>
               <w:rPr>
                 <w:rFonts w:ascii="Times New Roman" w:hAnsi="Times New Roman" w:cs="Times New Roman"/>
@@ -2251,13 +3128,6 @@
               </w:rPr>
               <w:t xml:space="preserve">Figure </w:t>
             </w:r>
-            <w:commentRangeEnd w:id="12"/>
-            <w:r>
-              <w:rPr>
-                <w:rStyle w:val="CommentReference"/>
-              </w:rPr>
-              <w:commentReference w:id="12"/>
-            </w:r>
             <w:r>
               <w:rPr>
                 <w:rFonts w:ascii="Times New Roman" w:hAnsi="Times New Roman" w:cs="Times New Roman"/>
@@ -2280,7 +3150,23 @@
                 <w:sz w:val="24"/>
                 <w:szCs w:val="24"/>
               </w:rPr>
-              <w:t>The distribution of time delay in testing post marijuana consumption</w:t>
+              <w:t xml:space="preserve">The distribution of time delay in testing post </w:t>
+            </w:r>
+            <w:r>
+              <w:rPr>
+                <w:rFonts w:ascii="Times New Roman" w:hAnsi="Times New Roman" w:cs="Times New Roman"/>
+                <w:sz w:val="24"/>
+                <w:szCs w:val="24"/>
+              </w:rPr>
+              <w:t xml:space="preserve">cannabis </w:t>
+            </w:r>
+            <w:r>
+              <w:rPr>
+                <w:rFonts w:ascii="Times New Roman" w:hAnsi="Times New Roman" w:cs="Times New Roman"/>
+                <w:sz w:val="24"/>
+                <w:szCs w:val="24"/>
+              </w:rPr>
+              <w:t>consumption</w:t>
             </w:r>
           </w:p>
         </w:tc>
@@ -2288,7 +3174,7 @@
       <w:tr>
         <w:tc>
           <w:tcPr>
-            <w:tcW w:w="9350" w:type="dxa"/>
+            <w:tcW w:w="9715" w:type="dxa"/>
           </w:tcPr>
           <w:p>
             <w:pPr>
@@ -2302,12 +3188,11 @@
               <w:rPr>
                 <w:noProof/>
               </w:rPr>
-              <w:lastRenderedPageBreak/>
               <w:drawing>
-                <wp:inline distT="0" distB="0" distL="0" distR="0" wp14:anchorId="0E51C3BD" wp14:editId="71CED830">
-                  <wp:extent cx="5943600" cy="2641600"/>
-                  <wp:effectExtent l="0" t="0" r="0" b="6350"/>
-                  <wp:docPr id="7" name="Picture 7" descr="Chart, histogram&#10;&#10;Description automatically generated"/>
+                <wp:inline distT="0" distB="0" distL="0" distR="0" wp14:anchorId="5DEAB288" wp14:editId="1937F65D">
+                  <wp:extent cx="5943600" cy="2644140"/>
+                  <wp:effectExtent l="0" t="0" r="0" b="3810"/>
+                  <wp:docPr id="13" name="Picture 13"/>
                   <wp:cNvGraphicFramePr>
                     <a:graphicFrameLocks xmlns:a="http://schemas.openxmlformats.org/drawingml/2006/main" noChangeAspect="1"/>
                   </wp:cNvGraphicFramePr>
@@ -2315,7 +3200,7 @@
                     <a:graphicData uri="http://schemas.openxmlformats.org/drawingml/2006/picture">
                       <pic:pic xmlns:pic="http://schemas.openxmlformats.org/drawingml/2006/picture">
                         <pic:nvPicPr>
-                          <pic:cNvPr id="7" name="Picture 7" descr="Chart, histogram&#10;&#10;Description automatically generated"/>
+                          <pic:cNvPr id="0" name="Picture 7"/>
                           <pic:cNvPicPr>
                             <a:picLocks noChangeAspect="1" noChangeArrowheads="1"/>
                           </pic:cNvPicPr>
@@ -2336,7 +3221,7 @@
                         <pic:spPr bwMode="auto">
                           <a:xfrm>
                             <a:off x="0" y="0"/>
-                            <a:ext cx="5943600" cy="2641600"/>
+                            <a:ext cx="5943600" cy="2644140"/>
                           </a:xfrm>
                           <a:prstGeom prst="rect">
                             <a:avLst/>
@@ -2358,7 +3243,7 @@
       <w:tr>
         <w:tc>
           <w:tcPr>
-            <w:tcW w:w="9350" w:type="dxa"/>
+            <w:tcW w:w="9715" w:type="dxa"/>
           </w:tcPr>
           <w:p>
             <w:pPr>
@@ -2374,7 +3259,55 @@
                 <w:sz w:val="24"/>
                 <w:szCs w:val="24"/>
               </w:rPr>
-              <w:t xml:space="preserve">The shows the distribution of the time delay from marijuana smoking to the post pupillary light reflex test for marijuana smokers. The red line indicates the mean of the distribution at 62.7 minutes with an interquartile range between 59 – 66 minutes. </w:t>
+              <w:t>The</w:t>
+            </w:r>
+            <w:r>
+              <w:rPr>
+                <w:rFonts w:ascii="Times New Roman" w:hAnsi="Times New Roman" w:cs="Times New Roman"/>
+                <w:sz w:val="24"/>
+                <w:szCs w:val="24"/>
+              </w:rPr>
+              <w:t xml:space="preserve"> plot</w:t>
+            </w:r>
+            <w:r>
+              <w:rPr>
+                <w:rFonts w:ascii="Times New Roman" w:hAnsi="Times New Roman" w:cs="Times New Roman"/>
+                <w:sz w:val="24"/>
+                <w:szCs w:val="24"/>
+              </w:rPr>
+              <w:t xml:space="preserve"> shows the distribution of the time delay from </w:t>
+            </w:r>
+            <w:r>
+              <w:rPr>
+                <w:rFonts w:ascii="Times New Roman" w:hAnsi="Times New Roman" w:cs="Times New Roman"/>
+                <w:sz w:val="24"/>
+                <w:szCs w:val="24"/>
+              </w:rPr>
+              <w:t xml:space="preserve">cannabis </w:t>
+            </w:r>
+            <w:r>
+              <w:rPr>
+                <w:rFonts w:ascii="Times New Roman" w:hAnsi="Times New Roman" w:cs="Times New Roman"/>
+                <w:sz w:val="24"/>
+                <w:szCs w:val="24"/>
+              </w:rPr>
+              <w:t xml:space="preserve">smoking to the post pupillary light reflex test for </w:t>
+            </w:r>
+            <w:r>
+              <w:rPr>
+                <w:rFonts w:ascii="Times New Roman" w:hAnsi="Times New Roman" w:cs="Times New Roman"/>
+                <w:sz w:val="24"/>
+                <w:szCs w:val="24"/>
+              </w:rPr>
+              <w:t xml:space="preserve">cannabis </w:t>
+            </w:r>
+            <w:r>
+              <w:rPr>
+                <w:rFonts w:ascii="Times New Roman" w:hAnsi="Times New Roman" w:cs="Times New Roman"/>
+                <w:sz w:val="24"/>
+                <w:szCs w:val="24"/>
+              </w:rPr>
+              <w:t xml:space="preserve">smokers. The red line indicates the mean of the distribution at 62.7 minutes with an interquartile range between 59 – 66 minutes. </w:t>
             </w:r>
           </w:p>
         </w:tc>
@@ -2393,16 +3326,16 @@
     <w:tbl>
       <w:tblPr>
         <w:tblStyle w:val="TableGrid"/>
-        <w:tblW w:w="0" w:type="auto"/>
+        <w:tblW w:w="9625" w:type="dxa"/>
         <w:tblLook w:val="04A0" w:firstRow="1" w:lastRow="0" w:firstColumn="1" w:lastColumn="0" w:noHBand="0" w:noVBand="1"/>
       </w:tblPr>
       <w:tblGrid>
-        <w:gridCol w:w="9350"/>
+        <w:gridCol w:w="9625"/>
       </w:tblGrid>
       <w:tr>
         <w:tc>
           <w:tcPr>
-            <w:tcW w:w="9350" w:type="dxa"/>
+            <w:tcW w:w="9625" w:type="dxa"/>
           </w:tcPr>
           <w:p>
             <w:pPr>
@@ -2450,7 +3383,7 @@
       <w:tr>
         <w:tc>
           <w:tcPr>
-            <w:tcW w:w="9350" w:type="dxa"/>
+            <w:tcW w:w="9625" w:type="dxa"/>
           </w:tcPr>
           <w:p>
             <w:pPr>
@@ -2460,18 +3393,16 @@
                 <w:szCs w:val="24"/>
               </w:rPr>
             </w:pPr>
-            <w:commentRangeStart w:id="13"/>
-            <w:commentRangeStart w:id="14"/>
-            <w:commentRangeStart w:id="15"/>
             <w:r>
               <w:rPr>
                 <w:noProof/>
               </w:rPr>
+              <w:lastRenderedPageBreak/>
               <w:drawing>
-                <wp:inline distT="0" distB="0" distL="0" distR="0" wp14:anchorId="64E212A2" wp14:editId="4FF1BC86">
-                  <wp:extent cx="5943600" cy="2641600"/>
-                  <wp:effectExtent l="0" t="0" r="0" b="6350"/>
-                  <wp:docPr id="9" name="Picture 9" descr="Chart, line chart&#10;&#10;Description automatically generated"/>
+                <wp:inline distT="0" distB="0" distL="0" distR="0" wp14:anchorId="1A2DF4ED" wp14:editId="3BB2F39C">
+                  <wp:extent cx="5943600" cy="2644140"/>
+                  <wp:effectExtent l="0" t="0" r="0" b="3810"/>
+                  <wp:docPr id="8" name="Picture 8"/>
                   <wp:cNvGraphicFramePr>
                     <a:graphicFrameLocks xmlns:a="http://schemas.openxmlformats.org/drawingml/2006/main" noChangeAspect="1"/>
                   </wp:cNvGraphicFramePr>
@@ -2479,7 +3410,7 @@
                     <a:graphicData uri="http://schemas.openxmlformats.org/drawingml/2006/picture">
                       <pic:pic xmlns:pic="http://schemas.openxmlformats.org/drawingml/2006/picture">
                         <pic:nvPicPr>
-                          <pic:cNvPr id="9" name="Picture 9" descr="Chart, line chart&#10;&#10;Description automatically generated"/>
+                          <pic:cNvPr id="0" name="Picture 5"/>
                           <pic:cNvPicPr>
                             <a:picLocks noChangeAspect="1" noChangeArrowheads="1"/>
                           </pic:cNvPicPr>
@@ -2500,7 +3431,7 @@
                         <pic:spPr bwMode="auto">
                           <a:xfrm>
                             <a:off x="0" y="0"/>
-                            <a:ext cx="5943600" cy="2641600"/>
+                            <a:ext cx="5943600" cy="2644140"/>
                           </a:xfrm>
                           <a:prstGeom prst="rect">
                             <a:avLst/>
@@ -2516,34 +3447,13 @@
                 </wp:inline>
               </w:drawing>
             </w:r>
-            <w:commentRangeEnd w:id="13"/>
-            <w:r>
-              <w:rPr>
-                <w:rStyle w:val="CommentReference"/>
-              </w:rPr>
-              <w:commentReference w:id="13"/>
-            </w:r>
-            <w:commentRangeEnd w:id="14"/>
-            <w:r>
-              <w:rPr>
-                <w:rStyle w:val="CommentReference"/>
-              </w:rPr>
-              <w:commentReference w:id="14"/>
-            </w:r>
-            <w:commentRangeEnd w:id="15"/>
-            <w:r>
-              <w:rPr>
-                <w:rStyle w:val="CommentReference"/>
-              </w:rPr>
-              <w:commentReference w:id="15"/>
-            </w:r>
           </w:p>
         </w:tc>
       </w:tr>
       <w:tr>
         <w:tc>
           <w:tcPr>
-            <w:tcW w:w="9350" w:type="dxa"/>
+            <w:tcW w:w="9625" w:type="dxa"/>
           </w:tcPr>
           <w:p>
             <w:pPr>
@@ -2559,7 +3469,23 @@
                 <w:sz w:val="24"/>
                 <w:szCs w:val="24"/>
               </w:rPr>
-              <w:t xml:space="preserve">The plot depicts the differences in the average pupillary light reflex response as the time from smoking increases from 60 minutes to 70 minutes (darker color). The red line shows the average trajectory of a non-smoker. With longer delays in the test time, the point of minimal constriction seems to match that of non-smokers while the rebound dilation appears to remain distinct. </w:t>
+              <w:t>The plot depicts the differences in the average pupillary light reflex response as the time from smoking increases from 60 minutes to 70 minutes (</w:t>
+            </w:r>
+            <w:r>
+              <w:rPr>
+                <w:rFonts w:ascii="Times New Roman" w:hAnsi="Times New Roman" w:cs="Times New Roman"/>
+                <w:sz w:val="24"/>
+                <w:szCs w:val="24"/>
+              </w:rPr>
+              <w:t>lighter</w:t>
+            </w:r>
+            <w:r>
+              <w:rPr>
+                <w:rFonts w:ascii="Times New Roman" w:hAnsi="Times New Roman" w:cs="Times New Roman"/>
+                <w:sz w:val="24"/>
+                <w:szCs w:val="24"/>
+              </w:rPr>
+              <w:t xml:space="preserve"> color). The red line shows the average trajectory of a non-smoker. With longer delays in the test time, the point of minimal constriction seems to match that of non-smokers while the rebound dilation appears to remain distinct. </w:t>
             </w:r>
           </w:p>
         </w:tc>
@@ -2591,6 +3517,114 @@
           <w:szCs w:val="24"/>
         </w:rPr>
         <w:t>DISCUSSION:</w:t>
+      </w:r>
+    </w:p>
+    <w:p>
+      <w:pPr>
+        <w:spacing w:line="480" w:lineRule="auto"/>
+        <w:rPr>
+          <w:rFonts w:ascii="Times New Roman" w:hAnsi="Times New Roman" w:cs="Times New Roman"/>
+          <w:sz w:val="24"/>
+          <w:szCs w:val="24"/>
+        </w:rPr>
+      </w:pPr>
+      <w:r>
+        <w:rPr>
+          <w:rFonts w:ascii="Times New Roman" w:hAnsi="Times New Roman" w:cs="Times New Roman"/>
+          <w:sz w:val="24"/>
+          <w:szCs w:val="24"/>
+        </w:rPr>
+        <w:tab/>
+      </w:r>
+      <w:r>
+        <w:rPr>
+          <w:rFonts w:ascii="Times New Roman" w:hAnsi="Times New Roman" w:cs="Times New Roman"/>
+          <w:sz w:val="24"/>
+          <w:szCs w:val="24"/>
+        </w:rPr>
+        <w:t xml:space="preserve">The ability to detect impairment while under the influence of cannabis is a necessary tool for individuals concerned with occupational and traffic safety. While there have been multiple efforts to define a test for </w:t>
+      </w:r>
+      <w:r>
+        <w:rPr>
+          <w:rFonts w:ascii="Times New Roman" w:hAnsi="Times New Roman" w:cs="Times New Roman"/>
+          <w:sz w:val="24"/>
+          <w:szCs w:val="24"/>
+        </w:rPr>
+        <w:t xml:space="preserve">cannabis </w:t>
+      </w:r>
+      <w:r>
+        <w:rPr>
+          <w:rFonts w:ascii="Times New Roman" w:hAnsi="Times New Roman" w:cs="Times New Roman"/>
+          <w:sz w:val="24"/>
+          <w:szCs w:val="24"/>
+        </w:rPr>
+        <w:t xml:space="preserve">impairment, many have suffered from tolerance effects with regular consumption. </w:t>
+      </w:r>
+      <w:r>
+        <w:rPr>
+          <w:rFonts w:ascii="Times New Roman" w:hAnsi="Times New Roman" w:cs="Times New Roman"/>
+          <w:sz w:val="24"/>
+          <w:szCs w:val="24"/>
+        </w:rPr>
+        <w:t>The current analysis</w:t>
+      </w:r>
+      <w:r>
+        <w:rPr>
+          <w:rFonts w:ascii="Times New Roman" w:hAnsi="Times New Roman" w:cs="Times New Roman"/>
+          <w:sz w:val="24"/>
+          <w:szCs w:val="24"/>
+        </w:rPr>
+        <w:t xml:space="preserve"> provides evidence that pupillary light reflex has the potential to discriminate between cannabis smokers and non-smokers using the full trajectory of the reflex and that the discrimination ability is better than using summary features of trajectory. Additionally, the current modelling paradigm demonstrates differences in trajectories of the pupillary light reflex </w:t>
+      </w:r>
+      <w:r>
+        <w:rPr>
+          <w:rFonts w:ascii="Times New Roman" w:hAnsi="Times New Roman" w:cs="Times New Roman"/>
+          <w:sz w:val="24"/>
+          <w:szCs w:val="24"/>
+        </w:rPr>
+        <w:t xml:space="preserve">between non-users and occasional users after </w:t>
+      </w:r>
+      <w:r>
+        <w:rPr>
+          <w:rFonts w:ascii="Times New Roman" w:hAnsi="Times New Roman" w:cs="Times New Roman"/>
+          <w:sz w:val="24"/>
+          <w:szCs w:val="24"/>
+        </w:rPr>
+        <w:t xml:space="preserve">cannabis </w:t>
+      </w:r>
+      <w:r>
+        <w:rPr>
+          <w:rFonts w:ascii="Times New Roman" w:hAnsi="Times New Roman" w:cs="Times New Roman"/>
+          <w:sz w:val="24"/>
+          <w:szCs w:val="24"/>
+        </w:rPr>
+        <w:t xml:space="preserve">consumptions, </w:t>
+      </w:r>
+      <w:r>
+        <w:rPr>
+          <w:rFonts w:ascii="Times New Roman" w:hAnsi="Times New Roman" w:cs="Times New Roman"/>
+          <w:sz w:val="24"/>
+          <w:szCs w:val="24"/>
+        </w:rPr>
+        <w:t xml:space="preserve">and those differences persist between non-user and daily user showing a robustness to the effects of drug tolerance which is not seen with other tests. </w:t>
+      </w:r>
+    </w:p>
+    <w:p>
+      <w:pPr>
+        <w:spacing w:line="480" w:lineRule="auto"/>
+        <w:rPr>
+          <w:rFonts w:ascii="Times New Roman" w:hAnsi="Times New Roman" w:cs="Times New Roman"/>
+          <w:sz w:val="24"/>
+          <w:szCs w:val="24"/>
+        </w:rPr>
+      </w:pPr>
+      <w:r>
+        <w:rPr>
+          <w:rFonts w:ascii="Times New Roman" w:hAnsi="Times New Roman" w:cs="Times New Roman"/>
+          <w:sz w:val="24"/>
+          <w:szCs w:val="24"/>
+        </w:rPr>
+        <w:tab/>
       </w:r>
     </w:p>
     <w:p>
@@ -2655,7 +3689,25 @@
           <w:sz w:val="24"/>
           <w:szCs w:val="24"/>
         </w:rPr>
-        <w:t xml:space="preserve">Models using the information from the full trajectory of the pupillary light reflex have more power to discriminate vs models with summary features </w:t>
+        <w:t xml:space="preserve">Models using the information from the full trajectory of the pupillary light reflex have more power to discriminate vs models with summary </w:t>
+      </w:r>
+      <w:proofErr w:type="gramStart"/>
+      <w:r>
+        <w:rPr>
+          <w:rFonts w:ascii="Times New Roman" w:hAnsi="Times New Roman" w:cs="Times New Roman"/>
+          <w:sz w:val="24"/>
+          <w:szCs w:val="24"/>
+        </w:rPr>
+        <w:t>features</w:t>
+      </w:r>
+      <w:proofErr w:type="gramEnd"/>
+      <w:r>
+        <w:rPr>
+          <w:rFonts w:ascii="Times New Roman" w:hAnsi="Times New Roman" w:cs="Times New Roman"/>
+          <w:sz w:val="24"/>
+          <w:szCs w:val="24"/>
+        </w:rPr>
+        <w:t xml:space="preserve"> </w:t>
       </w:r>
     </w:p>
     <w:p>
@@ -2686,8 +3738,18 @@
           <w:sz w:val="24"/>
           <w:szCs w:val="24"/>
         </w:rPr>
-        <w:t>occasional and non-user; and between daily and non-users</w:t>
-      </w:r>
+        <w:t>occasional and non-user; and between daily and non-</w:t>
+      </w:r>
+      <w:proofErr w:type="gramStart"/>
+      <w:r>
+        <w:rPr>
+          <w:rFonts w:ascii="Times New Roman" w:hAnsi="Times New Roman" w:cs="Times New Roman"/>
+          <w:sz w:val="24"/>
+          <w:szCs w:val="24"/>
+        </w:rPr>
+        <w:t>users</w:t>
+      </w:r>
+      <w:proofErr w:type="gramEnd"/>
     </w:p>
     <w:p>
       <w:pPr>
@@ -2709,8 +3771,18 @@
           <w:sz w:val="24"/>
           <w:szCs w:val="24"/>
         </w:rPr>
-        <w:t>Point of minimal constriction vary by minutes testing delay but the average slope of the rebound dilation seems to differ between non-smoker and smoker even with the testing delay</w:t>
-      </w:r>
+        <w:t xml:space="preserve">Point of minimal constriction vary by minutes testing delay but the average slope of the rebound dilation seems to differ between non-smoker and smoker even with the testing </w:t>
+      </w:r>
+      <w:proofErr w:type="gramStart"/>
+      <w:r>
+        <w:rPr>
+          <w:rFonts w:ascii="Times New Roman" w:hAnsi="Times New Roman" w:cs="Times New Roman"/>
+          <w:sz w:val="24"/>
+          <w:szCs w:val="24"/>
+        </w:rPr>
+        <w:t>delay</w:t>
+      </w:r>
+      <w:proofErr w:type="gramEnd"/>
     </w:p>
     <w:p>
       <w:pPr>
@@ -2774,8 +3846,18 @@
           <w:sz w:val="24"/>
           <w:szCs w:val="24"/>
         </w:rPr>
-        <w:t>Data noisy, no systematic length of light stimulus; recording googles did not fit well on all subjects</w:t>
-      </w:r>
+        <w:t xml:space="preserve">Data noisy, no systematic length of light stimulus; recording googles did not fit well on all </w:t>
+      </w:r>
+      <w:proofErr w:type="gramStart"/>
+      <w:r>
+        <w:rPr>
+          <w:rFonts w:ascii="Times New Roman" w:hAnsi="Times New Roman" w:cs="Times New Roman"/>
+          <w:sz w:val="24"/>
+          <w:szCs w:val="24"/>
+        </w:rPr>
+        <w:t>subjects</w:t>
+      </w:r>
+      <w:proofErr w:type="gramEnd"/>
     </w:p>
     <w:p>
       <w:pPr>
@@ -2797,8 +3879,18 @@
           <w:sz w:val="24"/>
           <w:szCs w:val="24"/>
         </w:rPr>
-        <w:t>Did not adjust for baseline pupil size</w:t>
-      </w:r>
+        <w:t xml:space="preserve">Did not adjust for baseline pupil </w:t>
+      </w:r>
+      <w:proofErr w:type="gramStart"/>
+      <w:r>
+        <w:rPr>
+          <w:rFonts w:ascii="Times New Roman" w:hAnsi="Times New Roman" w:cs="Times New Roman"/>
+          <w:sz w:val="24"/>
+          <w:szCs w:val="24"/>
+        </w:rPr>
+        <w:t>size</w:t>
+      </w:r>
+      <w:proofErr w:type="gramEnd"/>
     </w:p>
     <w:p>
       <w:pPr>
@@ -2822,7 +3914,7 @@
         </w:rPr>
         <w:t xml:space="preserve">Prediction analysis did not use an </w:t>
       </w:r>
-      <w:commentRangeStart w:id="16"/>
+      <w:commentRangeStart w:id="12"/>
       <w:r>
         <w:rPr>
           <w:rFonts w:ascii="Times New Roman" w:hAnsi="Times New Roman" w:cs="Times New Roman"/>
@@ -2831,12 +3923,12 @@
         </w:rPr>
         <w:t>independent test set</w:t>
       </w:r>
-      <w:commentRangeEnd w:id="16"/>
+      <w:commentRangeEnd w:id="12"/>
       <w:r>
         <w:rPr>
           <w:rStyle w:val="CommentReference"/>
         </w:rPr>
-        <w:commentReference w:id="16"/>
+        <w:commentReference w:id="12"/>
       </w:r>
       <w:r>
         <w:rPr>
@@ -3137,71 +4229,7 @@
       </w:r>
     </w:p>
   </w:comment>
-  <w:comment w:id="12" w:author="Godbole, Suneeta" w:date="2023-03-02T11:18:00Z" w:initials="GS">
-    <w:p>
-      <w:pPr>
-        <w:pStyle w:val="CommentText"/>
-      </w:pPr>
-      <w:r>
-        <w:rPr>
-          <w:rStyle w:val="CommentReference"/>
-        </w:rPr>
-        <w:annotationRef/>
-      </w:r>
-      <w:r>
-        <w:t>Lighter gray, dotted line and rounded numbers</w:t>
-      </w:r>
-    </w:p>
-  </w:comment>
-  <w:comment w:id="13" w:author="Godbole, Suneeta" w:date="2023-03-02T11:19:00Z" w:initials="GS">
-    <w:p>
-      <w:pPr>
-        <w:pStyle w:val="CommentText"/>
-      </w:pPr>
-      <w:r>
-        <w:rPr>
-          <w:rStyle w:val="CommentReference"/>
-        </w:rPr>
-        <w:annotationRef/>
-      </w:r>
-      <w:r>
-        <w:t>Legend inside the plot; no legend title</w:t>
-      </w:r>
-    </w:p>
-  </w:comment>
-  <w:comment w:id="14" w:author="Godbole, Suneeta" w:date="2023-03-02T11:20:00Z" w:initials="GS">
-    <w:p>
-      <w:pPr>
-        <w:pStyle w:val="CommentText"/>
-      </w:pPr>
-      <w:r>
-        <w:rPr>
-          <w:rStyle w:val="CommentReference"/>
-        </w:rPr>
-        <w:annotationRef/>
-      </w:r>
-      <w:r>
-        <w:t>Color blindness</w:t>
-      </w:r>
-    </w:p>
-  </w:comment>
-  <w:comment w:id="15" w:author="Godbole, Suneeta" w:date="2023-03-02T11:22:00Z" w:initials="GS">
-    <w:p>
-      <w:pPr>
-        <w:pStyle w:val="CommentText"/>
-      </w:pPr>
-      <w:r>
-        <w:rPr>
-          <w:rStyle w:val="CommentReference"/>
-        </w:rPr>
-        <w:annotationRef/>
-      </w:r>
-      <w:r>
-        <w:t>Same color for non-smoker in both plots; different gradation of one color for different test delay times (same as smoker in other plot)</w:t>
-      </w:r>
-    </w:p>
-  </w:comment>
-  <w:comment w:id="16" w:author="Godbole, Suneeta" w:date="2023-03-01T16:49:00Z" w:initials="GS">
+  <w:comment w:id="12" w:author="Godbole, Suneeta" w:date="2023-03-01T16:49:00Z" w:initials="GS">
     <w:p>
       <w:pPr>
         <w:pStyle w:val="CommentText"/>
@@ -3234,10 +4262,6 @@
   <w15:commentEx w15:paraId="0A271549" w15:done="0"/>
   <w15:commentEx w15:paraId="77FDB9BF" w15:done="0"/>
   <w15:commentEx w15:paraId="27BFF187" w15:done="0"/>
-  <w15:commentEx w15:paraId="71052884" w15:done="0"/>
-  <w15:commentEx w15:paraId="724334FF" w15:done="0"/>
-  <w15:commentEx w15:paraId="4DE931DD" w15:paraIdParent="724334FF" w15:done="0"/>
-  <w15:commentEx w15:paraId="26E52F33" w15:paraIdParent="724334FF" w15:done="0"/>
   <w15:commentEx w15:paraId="3F13D641" w15:done="0"/>
 </w15:commentsEx>
 </file>
@@ -3256,10 +4280,6 @@
   <w16cex:commentExtensible w16cex:durableId="27AA02B4" w16cex:dateUtc="2023-03-01T23:58:00Z"/>
   <w16cex:commentExtensible w16cex:durableId="27B9A22F" w16cex:dateUtc="2023-03-13T19:22:00Z"/>
   <w16cex:commentExtensible w16cex:durableId="27A9FF46" w16cex:dateUtc="2023-03-01T23:43:00Z"/>
-  <w16cex:commentExtensible w16cex:durableId="27AB047C" w16cex:dateUtc="2023-03-02T18:18:00Z"/>
-  <w16cex:commentExtensible w16cex:durableId="27AB04A7" w16cex:dateUtc="2023-03-02T18:19:00Z"/>
-  <w16cex:commentExtensible w16cex:durableId="27AB0512" w16cex:dateUtc="2023-03-02T18:20:00Z"/>
-  <w16cex:commentExtensible w16cex:durableId="27AB0574" w16cex:dateUtc="2023-03-02T18:22:00Z"/>
   <w16cex:commentExtensible w16cex:durableId="27AA00B0" w16cex:dateUtc="2023-03-01T23:49:00Z"/>
 </w16cex:commentsExtensible>
 </file>
@@ -3278,10 +4298,6 @@
   <w16cid:commentId w16cid:paraId="0A271549" w16cid:durableId="27AA02B4"/>
   <w16cid:commentId w16cid:paraId="77FDB9BF" w16cid:durableId="27B9A22F"/>
   <w16cid:commentId w16cid:paraId="27BFF187" w16cid:durableId="27A9FF46"/>
-  <w16cid:commentId w16cid:paraId="71052884" w16cid:durableId="27AB047C"/>
-  <w16cid:commentId w16cid:paraId="724334FF" w16cid:durableId="27AB04A7"/>
-  <w16cid:commentId w16cid:paraId="4DE931DD" w16cid:durableId="27AB0512"/>
-  <w16cid:commentId w16cid:paraId="26E52F33" w16cid:durableId="27AB0574"/>
   <w16cid:commentId w16cid:paraId="3F13D641" w16cid:durableId="27AA00B0"/>
 </w16cid:commentsIds>
 </file>

</xml_diff>